<commit_message>
Update Documento de Bases de Datos.docx
</commit_message>
<xml_diff>
--- a/Trimestre 3/Documento de Bases de Datos.docx
+++ b/Trimestre 3/Documento de Bases de Datos.docx
@@ -15,13 +15,7 @@
         <w:t xml:space="preserve">Documento de </w:t>
       </w:r>
       <w:r>
-        <w:t>visión</w:t>
-      </w:r>
-      <w:r>
-        <w:t xml:space="preserve"> y </w:t>
-      </w:r>
-      <w:r>
-        <w:t>alcance</w:t>
+        <w:t>bases de datos</w:t>
       </w:r>
     </w:p>
     <w:p>
@@ -151,7 +145,11 @@
     <w:sdt>
       <w:sdtPr>
         <w:rPr>
-          <w:lang w:val="es-ES"/>
+          <w:rFonts w:ascii="Times New Roman" w:eastAsia="Times New Roman" w:hAnsi="Times New Roman" w:cs="Times New Roman"/>
+          <w:color w:val="auto"/>
+          <w:sz w:val="24"/>
+          <w:szCs w:val="20"/>
+          <w:lang w:val="es-ES" w:eastAsia="en-US"/>
         </w:rPr>
         <w:id w:val="2126037679"/>
         <w:docPartObj>
@@ -161,13 +159,8 @@
       </w:sdtPr>
       <w:sdtEndPr>
         <w:rPr>
-          <w:rFonts w:ascii="Times New Roman" w:eastAsia="Times New Roman" w:hAnsi="Times New Roman" w:cs="Times New Roman"/>
           <w:b/>
           <w:bCs/>
-          <w:color w:val="auto"/>
-          <w:sz w:val="24"/>
-          <w:szCs w:val="20"/>
-          <w:lang w:eastAsia="en-US"/>
         </w:rPr>
       </w:sdtEndPr>
       <w:sdtContent>
@@ -712,7 +705,7 @@
     </w:p>
     <w:p>
       <w:r>
-        <w:t>El propósito de la base de datos del Sistema de Personalización y Visualización de Joyas es almacenar y gestionar de manera eficiente la información relacionada con la personalización de productos, el estado de los pedidos y la interacción entre clientes y diseñadores, garantizando un acceso seguro, estructurado y optimizado a los datos esenciales para la operación del negocio.</w:t>
+        <w:t>El propósito de la base de datos del Sistema de Personalización y Visualización de Joyas es gestionar la información necesaria para permitir a los clientes diseñar sus propias joyas, visualizar cambios en tiempo real y dar seguimiento al estado de sus pedidos, optimizando así la experiencia de personalización y la eficiencia del proceso.</w:t>
       </w:r>
     </w:p>
     <w:p/>
@@ -733,20 +726,13 @@
       <w:pPr>
         <w:numPr>
           <w:ilvl w:val="0"/>
-          <w:numId w:val="26"/>
+          <w:numId w:val="28"/>
         </w:numPr>
-        <w:spacing w:before="100" w:beforeAutospacing="1" w:after="100" w:afterAutospacing="1" w:line="240" w:lineRule="auto"/>
-        <w:rPr>
-          <w:szCs w:val="24"/>
-          <w:lang w:eastAsia="es-CO"/>
-        </w:rPr>
       </w:pPr>
       <w:r>
         <w:rPr>
           <w:b/>
           <w:bCs/>
-          <w:szCs w:val="24"/>
-          <w:lang w:eastAsia="es-CO"/>
         </w:rPr>
         <w:t>Mantener información completa de los clientes.</w:t>
       </w:r>
@@ -755,398 +741,356 @@
       <w:pPr>
         <w:numPr>
           <w:ilvl w:val="1"/>
-          <w:numId w:val="26"/>
+          <w:numId w:val="28"/>
         </w:numPr>
-        <w:spacing w:before="100" w:beforeAutospacing="1" w:after="100" w:afterAutospacing="1" w:line="240" w:lineRule="auto"/>
-        <w:rPr>
-          <w:szCs w:val="24"/>
-          <w:lang w:eastAsia="es-CO"/>
-        </w:rPr>
       </w:pPr>
       <w:r>
-        <w:rPr>
-          <w:szCs w:val="24"/>
-          <w:lang w:eastAsia="es-CO"/>
-        </w:rPr>
-        <w:t>Almacenar datos personales, historial de personalización y preferencias.</w:t>
+        <w:t>Almacenar y gestionar datos de los clientes, incluyendo su nombre, correo electrónico, número de contacto y preferencias de personalización.</w:t>
       </w:r>
     </w:p>
     <w:p>
       <w:pPr>
         <w:numPr>
+          <w:ilvl w:val="1"/>
+          <w:numId w:val="28"/>
+        </w:numPr>
+      </w:pPr>
+      <w:r>
+        <w:t>Permitir la actualización de la información para mejorar la experiencia del usuario.</w:t>
+      </w:r>
+    </w:p>
+    <w:p>
+      <w:pPr>
+        <w:numPr>
           <w:ilvl w:val="0"/>
-          <w:numId w:val="26"/>
+          <w:numId w:val="28"/>
         </w:numPr>
-        <w:spacing w:before="100" w:beforeAutospacing="1" w:after="100" w:afterAutospacing="1" w:line="240" w:lineRule="auto"/>
-        <w:rPr>
-          <w:szCs w:val="24"/>
-          <w:lang w:eastAsia="es-CO"/>
-        </w:rPr>
       </w:pPr>
       <w:r>
         <w:rPr>
           <w:b/>
           <w:bCs/>
-          <w:szCs w:val="24"/>
-          <w:lang w:eastAsia="es-CO"/>
         </w:rPr>
-        <w:t>Gestionar la información de los diseñadores y administradores.</w:t>
+        <w:t>Gestionar la personalización de joyas en tiempo real.</w:t>
       </w:r>
     </w:p>
     <w:p>
       <w:pPr>
         <w:numPr>
           <w:ilvl w:val="1"/>
-          <w:numId w:val="26"/>
+          <w:numId w:val="28"/>
         </w:numPr>
-        <w:spacing w:before="100" w:beforeAutospacing="1" w:after="100" w:afterAutospacing="1" w:line="240" w:lineRule="auto"/>
-        <w:rPr>
-          <w:szCs w:val="24"/>
-          <w:lang w:eastAsia="es-CO"/>
-        </w:rPr>
       </w:pPr>
       <w:r>
-        <w:rPr>
-          <w:szCs w:val="24"/>
-          <w:lang w:eastAsia="es-CO"/>
-        </w:rPr>
-        <w:t>Registrar datos de contacto, especialidades y roles dentro del sistema.</w:t>
+        <w:t>Proporcionar herramientas interactivas que permitan a los clientes seleccionar materiales, gemas, tallas y otros aspectos del diseño de su joya.</w:t>
       </w:r>
     </w:p>
     <w:p>
       <w:pPr>
         <w:numPr>
+          <w:ilvl w:val="1"/>
+          <w:numId w:val="28"/>
+        </w:numPr>
+      </w:pPr>
+      <w:r>
+        <w:t>Ofrecer una vista previa en 3D de las modificaciones realizadas para una experiencia visual más precisa.</w:t>
+      </w:r>
+    </w:p>
+    <w:p>
+      <w:pPr>
+        <w:numPr>
           <w:ilvl w:val="0"/>
-          <w:numId w:val="26"/>
+          <w:numId w:val="28"/>
         </w:numPr>
-        <w:spacing w:before="100" w:beforeAutospacing="1" w:after="100" w:afterAutospacing="1" w:line="240" w:lineRule="auto"/>
-        <w:rPr>
-          <w:szCs w:val="24"/>
-          <w:lang w:eastAsia="es-CO"/>
-        </w:rPr>
       </w:pPr>
       <w:r>
         <w:rPr>
           <w:b/>
           <w:bCs/>
-          <w:szCs w:val="24"/>
-          <w:lang w:eastAsia="es-CO"/>
         </w:rPr>
-        <w:t>Administrar el catálogo de productos y opciones de personalización.</w:t>
+        <w:t>Rastrear el estado de los pedidos desde la personalización hasta la entrega.</w:t>
       </w:r>
     </w:p>
     <w:p>
       <w:pPr>
         <w:numPr>
           <w:ilvl w:val="1"/>
-          <w:numId w:val="26"/>
+          <w:numId w:val="28"/>
         </w:numPr>
-        <w:spacing w:before="100" w:beforeAutospacing="1" w:after="100" w:afterAutospacing="1" w:line="240" w:lineRule="auto"/>
-        <w:rPr>
-          <w:szCs w:val="24"/>
-          <w:lang w:eastAsia="es-CO"/>
-        </w:rPr>
       </w:pPr>
       <w:r>
-        <w:rPr>
-          <w:szCs w:val="24"/>
-          <w:lang w:eastAsia="es-CO"/>
-        </w:rPr>
-        <w:t>Mantener un registro de materiales, gemas, diseños y tendencias disponibles.</w:t>
+        <w:t>Implementar un sistema de seguimiento que informe a los clientes sobre cada fase del proceso: personalización, renderización 3D, montaje y finalización.</w:t>
       </w:r>
     </w:p>
     <w:p>
       <w:pPr>
         <w:numPr>
+          <w:ilvl w:val="1"/>
+          <w:numId w:val="28"/>
+        </w:numPr>
+      </w:pPr>
+      <w:r>
+        <w:t>Permitir a los administradores actualizar el estado del pedido en tiempo real.</w:t>
+      </w:r>
+    </w:p>
+    <w:p>
+      <w:pPr>
+        <w:numPr>
           <w:ilvl w:val="0"/>
-          <w:numId w:val="26"/>
+          <w:numId w:val="28"/>
         </w:numPr>
-        <w:spacing w:before="100" w:beforeAutospacing="1" w:after="100" w:afterAutospacing="1" w:line="240" w:lineRule="auto"/>
-        <w:rPr>
-          <w:szCs w:val="24"/>
-          <w:lang w:eastAsia="es-CO"/>
-        </w:rPr>
       </w:pPr>
       <w:r>
         <w:rPr>
           <w:b/>
           <w:bCs/>
-          <w:szCs w:val="24"/>
-          <w:lang w:eastAsia="es-CO"/>
         </w:rPr>
-        <w:t>Registrar y gestionar las personalizaciones realizadas por los clientes.</w:t>
+        <w:t>Administrar un catálogo digital con opciones de personalización y recomendaciones.</w:t>
       </w:r>
     </w:p>
     <w:p>
       <w:pPr>
         <w:numPr>
           <w:ilvl w:val="1"/>
-          <w:numId w:val="26"/>
+          <w:numId w:val="28"/>
         </w:numPr>
-        <w:spacing w:before="100" w:beforeAutospacing="1" w:after="100" w:afterAutospacing="1" w:line="240" w:lineRule="auto"/>
-        <w:rPr>
-          <w:szCs w:val="24"/>
-          <w:lang w:eastAsia="es-CO"/>
-        </w:rPr>
       </w:pPr>
       <w:r>
-        <w:rPr>
-          <w:szCs w:val="24"/>
-          <w:lang w:eastAsia="es-CO"/>
-        </w:rPr>
-        <w:t>Almacenar configuraciones seleccionadas, cambios en tiempo real y preferencias del usuario.</w:t>
+        <w:t>Incluir ejemplos de diseños previos para inspirar a los clientes y facilitar la toma de decisiones.</w:t>
       </w:r>
     </w:p>
     <w:p>
       <w:pPr>
         <w:numPr>
+          <w:ilvl w:val="1"/>
+          <w:numId w:val="28"/>
+        </w:numPr>
+      </w:pPr>
+      <w:r>
+        <w:t>Ofrecer recomendaciones personalizadas basadas en el historial de personalización de cada cliente.</w:t>
+      </w:r>
+    </w:p>
+    <w:p>
+      <w:pPr>
+        <w:numPr>
           <w:ilvl w:val="0"/>
-          <w:numId w:val="26"/>
+          <w:numId w:val="28"/>
         </w:numPr>
-        <w:spacing w:before="100" w:beforeAutospacing="1" w:after="100" w:afterAutospacing="1" w:line="240" w:lineRule="auto"/>
-        <w:rPr>
-          <w:szCs w:val="24"/>
-          <w:lang w:eastAsia="es-CO"/>
-        </w:rPr>
       </w:pPr>
       <w:r>
         <w:rPr>
           <w:b/>
           <w:bCs/>
-          <w:szCs w:val="24"/>
-          <w:lang w:eastAsia="es-CO"/>
         </w:rPr>
-        <w:t>Hacer seguimiento del estado de los pedidos.</w:t>
+        <w:t>Mantener información sobre diseñadores y administradores.</w:t>
       </w:r>
     </w:p>
     <w:p>
       <w:pPr>
         <w:numPr>
           <w:ilvl w:val="1"/>
-          <w:numId w:val="26"/>
+          <w:numId w:val="28"/>
         </w:numPr>
-        <w:spacing w:before="100" w:beforeAutospacing="1" w:after="100" w:afterAutospacing="1" w:line="240" w:lineRule="auto"/>
-        <w:rPr>
-          <w:szCs w:val="24"/>
-          <w:lang w:eastAsia="es-CO"/>
-        </w:rPr>
       </w:pPr>
       <w:r>
-        <w:rPr>
-          <w:szCs w:val="24"/>
-          <w:lang w:eastAsia="es-CO"/>
-        </w:rPr>
-        <w:t>Controlar cada fase del proceso, desde la solicitud hasta la finalización, incluyendo notificaciones automáticas.</w:t>
+        <w:t>Almacenar datos de contacto y perfiles de los diseñadores responsables de la creación y montaje de las joyas.</w:t>
       </w:r>
     </w:p>
     <w:p>
       <w:pPr>
         <w:numPr>
+          <w:ilvl w:val="1"/>
+          <w:numId w:val="28"/>
+        </w:numPr>
+      </w:pPr>
+      <w:r>
+        <w:t>Gestionar los permisos y accesos de administradores y diseñadores dentro de la plataforma.</w:t>
+      </w:r>
+    </w:p>
+    <w:p>
+      <w:pPr>
+        <w:numPr>
           <w:ilvl w:val="0"/>
-          <w:numId w:val="26"/>
+          <w:numId w:val="28"/>
         </w:numPr>
-        <w:spacing w:before="100" w:beforeAutospacing="1" w:after="100" w:afterAutospacing="1" w:line="240" w:lineRule="auto"/>
-        <w:rPr>
-          <w:szCs w:val="24"/>
-          <w:lang w:eastAsia="es-CO"/>
-        </w:rPr>
       </w:pPr>
       <w:r>
         <w:rPr>
           <w:b/>
           <w:bCs/>
-          <w:szCs w:val="24"/>
-          <w:lang w:eastAsia="es-CO"/>
         </w:rPr>
-        <w:t>Gestionar las recomendaciones de productos personalizadas.</w:t>
+        <w:t>Registrar y gestionar formularios de contacto de clientes.</w:t>
       </w:r>
     </w:p>
     <w:p>
       <w:pPr>
         <w:numPr>
           <w:ilvl w:val="1"/>
-          <w:numId w:val="26"/>
+          <w:numId w:val="28"/>
         </w:numPr>
-        <w:spacing w:before="100" w:beforeAutospacing="1" w:after="100" w:afterAutospacing="1" w:line="240" w:lineRule="auto"/>
-        <w:rPr>
-          <w:szCs w:val="24"/>
-          <w:lang w:eastAsia="es-CO"/>
-        </w:rPr>
       </w:pPr>
       <w:r>
-        <w:rPr>
-          <w:szCs w:val="24"/>
-          <w:lang w:eastAsia="es-CO"/>
-        </w:rPr>
-        <w:t>Analizar preferencias pasadas para sugerir diseños acordes a los gustos del usuario.</w:t>
+        <w:t>Permitir a los clientes enviar formularios con sus personalizaciones para que el administrador los revise y valide.</w:t>
       </w:r>
     </w:p>
     <w:p>
       <w:pPr>
         <w:numPr>
+          <w:ilvl w:val="1"/>
+          <w:numId w:val="28"/>
+        </w:numPr>
+      </w:pPr>
+      <w:r>
+        <w:t>Mantener un registro de solicitudes para su seguimiento y gestión.</w:t>
+      </w:r>
+    </w:p>
+    <w:p>
+      <w:pPr>
+        <w:numPr>
           <w:ilvl w:val="0"/>
-          <w:numId w:val="26"/>
+          <w:numId w:val="28"/>
         </w:numPr>
-        <w:spacing w:before="100" w:beforeAutospacing="1" w:after="100" w:afterAutospacing="1" w:line="240" w:lineRule="auto"/>
-        <w:rPr>
-          <w:szCs w:val="24"/>
-          <w:lang w:eastAsia="es-CO"/>
-        </w:rPr>
       </w:pPr>
       <w:r>
         <w:rPr>
           <w:b/>
           <w:bCs/>
-          <w:szCs w:val="24"/>
-          <w:lang w:eastAsia="es-CO"/>
         </w:rPr>
-        <w:t>Registrar y administrar el historial de ventas y pedidos.</w:t>
+        <w:t>Enviar notificaciones automáticas sobre el estado del pedido.</w:t>
       </w:r>
     </w:p>
     <w:p>
       <w:pPr>
         <w:numPr>
           <w:ilvl w:val="1"/>
-          <w:numId w:val="26"/>
+          <w:numId w:val="28"/>
         </w:numPr>
-        <w:spacing w:before="100" w:beforeAutospacing="1" w:after="100" w:afterAutospacing="1" w:line="240" w:lineRule="auto"/>
-        <w:rPr>
-          <w:szCs w:val="24"/>
-          <w:lang w:eastAsia="es-CO"/>
-        </w:rPr>
       </w:pPr>
       <w:r>
-        <w:rPr>
-          <w:szCs w:val="24"/>
-          <w:lang w:eastAsia="es-CO"/>
-        </w:rPr>
-        <w:t>Almacenar información de cada compra y su relación con los clientes y diseñadores.</w:t>
+        <w:t>Notificar a los clientes sobre cambios en el estado de su pedido, desde la confirmación hasta la entrega final.</w:t>
       </w:r>
     </w:p>
     <w:p>
       <w:pPr>
         <w:numPr>
+          <w:ilvl w:val="1"/>
+          <w:numId w:val="28"/>
+        </w:numPr>
+      </w:pPr>
+      <w:r>
+        <w:t>Implementar notificaciones vía correo electrónico o dentro de la plataforma.</w:t>
+      </w:r>
+    </w:p>
+    <w:p>
+      <w:pPr>
+        <w:numPr>
           <w:ilvl w:val="0"/>
-          <w:numId w:val="26"/>
+          <w:numId w:val="28"/>
         </w:numPr>
-        <w:spacing w:before="100" w:beforeAutospacing="1" w:after="100" w:afterAutospacing="1" w:line="240" w:lineRule="auto"/>
-        <w:rPr>
-          <w:szCs w:val="24"/>
-          <w:lang w:eastAsia="es-CO"/>
-        </w:rPr>
       </w:pPr>
       <w:r>
         <w:rPr>
           <w:b/>
           <w:bCs/>
-          <w:szCs w:val="24"/>
-          <w:lang w:eastAsia="es-CO"/>
         </w:rPr>
-        <w:t>Controlar la comunicación entre clientes y diseñadores.</w:t>
+        <w:t>Permitir la comunicación entre clientes, administradores y diseñadores.</w:t>
       </w:r>
     </w:p>
     <w:p>
       <w:pPr>
         <w:numPr>
           <w:ilvl w:val="1"/>
-          <w:numId w:val="26"/>
+          <w:numId w:val="28"/>
         </w:numPr>
-        <w:spacing w:before="100" w:beforeAutospacing="1" w:after="100" w:afterAutospacing="1" w:line="240" w:lineRule="auto"/>
-        <w:rPr>
-          <w:szCs w:val="24"/>
-          <w:lang w:eastAsia="es-CO"/>
-        </w:rPr>
       </w:pPr>
       <w:r>
-        <w:rPr>
-          <w:szCs w:val="24"/>
-          <w:lang w:eastAsia="es-CO"/>
-        </w:rPr>
-        <w:t>Permitir consultas, modificaciones y aprobación de diseños dentro del sistema.</w:t>
+        <w:t>Facilitar el contacto entre clientes y diseñadores para resolver dudas o hacer ajustes en la personalización.</w:t>
       </w:r>
     </w:p>
     <w:p>
       <w:pPr>
         <w:numPr>
+          <w:ilvl w:val="1"/>
+          <w:numId w:val="28"/>
+        </w:numPr>
+      </w:pPr>
+      <w:r>
+        <w:t>Integrar opciones de comunicación como chat interno o enlaces directos a WhatsApp.</w:t>
+      </w:r>
+    </w:p>
+    <w:p>
+      <w:pPr>
+        <w:numPr>
           <w:ilvl w:val="0"/>
-          <w:numId w:val="26"/>
+          <w:numId w:val="28"/>
         </w:numPr>
-        <w:spacing w:before="100" w:beforeAutospacing="1" w:after="100" w:afterAutospacing="1" w:line="240" w:lineRule="auto"/>
-        <w:rPr>
-          <w:szCs w:val="24"/>
-          <w:lang w:eastAsia="es-CO"/>
-        </w:rPr>
       </w:pPr>
       <w:r>
         <w:rPr>
           <w:b/>
           <w:bCs/>
-          <w:szCs w:val="24"/>
-          <w:lang w:eastAsia="es-CO"/>
         </w:rPr>
-        <w:t>Garantizar la integridad y seguridad de los datos almacenados.</w:t>
+        <w:t>Almacenar imágenes y renderizados 3D de los diseños personalizados.</w:t>
       </w:r>
     </w:p>
     <w:p>
       <w:pPr>
         <w:numPr>
           <w:ilvl w:val="1"/>
-          <w:numId w:val="26"/>
+          <w:numId w:val="28"/>
         </w:numPr>
-        <w:spacing w:before="100" w:beforeAutospacing="1" w:after="100" w:afterAutospacing="1" w:line="240" w:lineRule="auto"/>
-        <w:rPr>
-          <w:szCs w:val="24"/>
-          <w:lang w:eastAsia="es-CO"/>
-        </w:rPr>
       </w:pPr>
       <w:r>
-        <w:rPr>
-          <w:szCs w:val="24"/>
-          <w:lang w:eastAsia="es-CO"/>
-        </w:rPr>
-        <w:t>Aplicar políticas de seguridad para la protección de la información personal y empresarial.</w:t>
+        <w:t>Guardar las imágenes generadas en la fase de renderización para que los clientes puedan visualizar su diseño antes de la fabricación.</w:t>
       </w:r>
     </w:p>
     <w:p>
       <w:pPr>
         <w:numPr>
+          <w:ilvl w:val="1"/>
+          <w:numId w:val="28"/>
+        </w:numPr>
+      </w:pPr>
+      <w:r>
+        <w:t>Permitir a los diseñadores subir imágenes del producto terminado para la validación del cliente.</w:t>
+      </w:r>
+    </w:p>
+    <w:p>
+      <w:pPr>
+        <w:numPr>
           <w:ilvl w:val="0"/>
-          <w:numId w:val="26"/>
+          <w:numId w:val="28"/>
         </w:numPr>
-        <w:spacing w:before="100" w:beforeAutospacing="1" w:after="100" w:afterAutospacing="1" w:line="240" w:lineRule="auto"/>
-        <w:rPr>
-          <w:szCs w:val="24"/>
-          <w:lang w:eastAsia="es-CO"/>
-        </w:rPr>
       </w:pPr>
       <w:r>
         <w:rPr>
           <w:b/>
           <w:bCs/>
-          <w:szCs w:val="24"/>
-          <w:lang w:eastAsia="es-CO"/>
         </w:rPr>
-        <w:t>Facilitar la generación de reportes sobre el uso del sistema y tendencias de personalización.</w:t>
+        <w:lastRenderedPageBreak/>
+        <w:t>Mantener un historial de personalizaciones y pedidos anteriores.</w:t>
       </w:r>
     </w:p>
     <w:p>
       <w:pPr>
         <w:numPr>
           <w:ilvl w:val="0"/>
-          <w:numId w:val="27"/>
+          <w:numId w:val="29"/>
         </w:numPr>
-        <w:spacing w:before="100" w:beforeAutospacing="1" w:after="100" w:afterAutospacing="1" w:line="240" w:lineRule="auto"/>
-        <w:rPr>
-          <w:szCs w:val="24"/>
-          <w:lang w:eastAsia="es-CO"/>
-        </w:rPr>
       </w:pPr>
       <w:r>
-        <w:rPr>
-          <w:szCs w:val="24"/>
-          <w:lang w:eastAsia="es-CO"/>
-        </w:rPr>
-        <w:t>Crear reportes sobre productos más solicitados, tiempos de producción y niveles de satisfacción del cliente.</w:t>
+        <w:t>Registrar todas las personalizaciones realizadas por cada cliente para futuras referencias.</w:t>
+      </w:r>
+    </w:p>
+    <w:p>
+      <w:pPr>
+        <w:numPr>
+          <w:ilvl w:val="0"/>
+          <w:numId w:val="29"/>
+        </w:numPr>
+      </w:pPr>
+      <w:r>
+        <w:t>Permitir a los usuarios acceder a su historial y reutilizar diseños anteriores si lo desean.</w:t>
       </w:r>
     </w:p>
     <w:p/>
@@ -1900,6 +1844,123 @@
     </w:lvl>
   </w:abstractNum>
   <w:abstractNum w:abstractNumId="6" w15:restartNumberingAfterBreak="0">
+    <w:nsid w:val="24A16F00"/>
+    <w:multiLevelType w:val="multilevel"/>
+    <w:tmpl w:val="42040550"/>
+    <w:lvl w:ilvl="0">
+      <w:start w:val="1"/>
+      <w:numFmt w:val="decimal"/>
+      <w:lvlText w:val="%1."/>
+      <w:lvlJc w:val="left"/>
+      <w:pPr>
+        <w:tabs>
+          <w:tab w:val="num" w:pos="720"/>
+        </w:tabs>
+        <w:ind w:left="720" w:hanging="360"/>
+      </w:pPr>
+    </w:lvl>
+    <w:lvl w:ilvl="1">
+      <w:start w:val="1"/>
+      <w:numFmt w:val="bullet"/>
+      <w:lvlText w:val="o"/>
+      <w:lvlJc w:val="left"/>
+      <w:pPr>
+        <w:tabs>
+          <w:tab w:val="num" w:pos="1440"/>
+        </w:tabs>
+        <w:ind w:left="1440" w:hanging="360"/>
+      </w:pPr>
+      <w:rPr>
+        <w:rFonts w:ascii="Courier New" w:hAnsi="Courier New" w:hint="default"/>
+        <w:sz w:val="20"/>
+      </w:rPr>
+    </w:lvl>
+    <w:lvl w:ilvl="2" w:tentative="1">
+      <w:start w:val="1"/>
+      <w:numFmt w:val="decimal"/>
+      <w:lvlText w:val="%3."/>
+      <w:lvlJc w:val="left"/>
+      <w:pPr>
+        <w:tabs>
+          <w:tab w:val="num" w:pos="2160"/>
+        </w:tabs>
+        <w:ind w:left="2160" w:hanging="360"/>
+      </w:pPr>
+    </w:lvl>
+    <w:lvl w:ilvl="3" w:tentative="1">
+      <w:start w:val="1"/>
+      <w:numFmt w:val="decimal"/>
+      <w:lvlText w:val="%4."/>
+      <w:lvlJc w:val="left"/>
+      <w:pPr>
+        <w:tabs>
+          <w:tab w:val="num" w:pos="2880"/>
+        </w:tabs>
+        <w:ind w:left="2880" w:hanging="360"/>
+      </w:pPr>
+    </w:lvl>
+    <w:lvl w:ilvl="4" w:tentative="1">
+      <w:start w:val="1"/>
+      <w:numFmt w:val="decimal"/>
+      <w:lvlText w:val="%5."/>
+      <w:lvlJc w:val="left"/>
+      <w:pPr>
+        <w:tabs>
+          <w:tab w:val="num" w:pos="3600"/>
+        </w:tabs>
+        <w:ind w:left="3600" w:hanging="360"/>
+      </w:pPr>
+    </w:lvl>
+    <w:lvl w:ilvl="5" w:tentative="1">
+      <w:start w:val="1"/>
+      <w:numFmt w:val="decimal"/>
+      <w:lvlText w:val="%6."/>
+      <w:lvlJc w:val="left"/>
+      <w:pPr>
+        <w:tabs>
+          <w:tab w:val="num" w:pos="4320"/>
+        </w:tabs>
+        <w:ind w:left="4320" w:hanging="360"/>
+      </w:pPr>
+    </w:lvl>
+    <w:lvl w:ilvl="6" w:tentative="1">
+      <w:start w:val="1"/>
+      <w:numFmt w:val="decimal"/>
+      <w:lvlText w:val="%7."/>
+      <w:lvlJc w:val="left"/>
+      <w:pPr>
+        <w:tabs>
+          <w:tab w:val="num" w:pos="5040"/>
+        </w:tabs>
+        <w:ind w:left="5040" w:hanging="360"/>
+      </w:pPr>
+    </w:lvl>
+    <w:lvl w:ilvl="7" w:tentative="1">
+      <w:start w:val="1"/>
+      <w:numFmt w:val="decimal"/>
+      <w:lvlText w:val="%8."/>
+      <w:lvlJc w:val="left"/>
+      <w:pPr>
+        <w:tabs>
+          <w:tab w:val="num" w:pos="5760"/>
+        </w:tabs>
+        <w:ind w:left="5760" w:hanging="360"/>
+      </w:pPr>
+    </w:lvl>
+    <w:lvl w:ilvl="8" w:tentative="1">
+      <w:start w:val="1"/>
+      <w:numFmt w:val="decimal"/>
+      <w:lvlText w:val="%9."/>
+      <w:lvlJc w:val="left"/>
+      <w:pPr>
+        <w:tabs>
+          <w:tab w:val="num" w:pos="6480"/>
+        </w:tabs>
+        <w:ind w:left="6480" w:hanging="360"/>
+      </w:pPr>
+    </w:lvl>
+  </w:abstractNum>
+  <w:abstractNum w:abstractNumId="7" w15:restartNumberingAfterBreak="0">
     <w:nsid w:val="28711F82"/>
     <w:multiLevelType w:val="singleLevel"/>
     <w:tmpl w:val="1BA4E954"/>
@@ -1919,7 +1980,7 @@
       </w:rPr>
     </w:lvl>
   </w:abstractNum>
-  <w:abstractNum w:abstractNumId="7" w15:restartNumberingAfterBreak="0">
+  <w:abstractNum w:abstractNumId="8" w15:restartNumberingAfterBreak="0">
     <w:nsid w:val="2AAB247B"/>
     <w:multiLevelType w:val="multilevel"/>
     <w:tmpl w:val="80748AF0"/>
@@ -2036,7 +2097,7 @@
       </w:pPr>
     </w:lvl>
   </w:abstractNum>
-  <w:abstractNum w:abstractNumId="8" w15:restartNumberingAfterBreak="0">
+  <w:abstractNum w:abstractNumId="9" w15:restartNumberingAfterBreak="0">
     <w:nsid w:val="2EC7417C"/>
     <w:multiLevelType w:val="multilevel"/>
     <w:tmpl w:val="CAF257A0"/>
@@ -2185,7 +2246,7 @@
       </w:rPr>
     </w:lvl>
   </w:abstractNum>
-  <w:abstractNum w:abstractNumId="9" w15:restartNumberingAfterBreak="0">
+  <w:abstractNum w:abstractNumId="10" w15:restartNumberingAfterBreak="0">
     <w:nsid w:val="305D289D"/>
     <w:multiLevelType w:val="hybridMultilevel"/>
     <w:tmpl w:val="7D848CEC"/>
@@ -2298,7 +2359,7 @@
       </w:rPr>
     </w:lvl>
   </w:abstractNum>
-  <w:abstractNum w:abstractNumId="10" w15:restartNumberingAfterBreak="0">
+  <w:abstractNum w:abstractNumId="11" w15:restartNumberingAfterBreak="0">
     <w:nsid w:val="31DC0C12"/>
     <w:multiLevelType w:val="hybridMultilevel"/>
     <w:tmpl w:val="08E20B94"/>
@@ -2411,7 +2472,7 @@
       </w:rPr>
     </w:lvl>
   </w:abstractNum>
-  <w:abstractNum w:abstractNumId="11" w15:restartNumberingAfterBreak="0">
+  <w:abstractNum w:abstractNumId="12" w15:restartNumberingAfterBreak="0">
     <w:nsid w:val="3D1229E3"/>
     <w:multiLevelType w:val="multilevel"/>
     <w:tmpl w:val="546ABB06"/>
@@ -2560,7 +2621,7 @@
       </w:rPr>
     </w:lvl>
   </w:abstractNum>
-  <w:abstractNum w:abstractNumId="12" w15:restartNumberingAfterBreak="0">
+  <w:abstractNum w:abstractNumId="13" w15:restartNumberingAfterBreak="0">
     <w:nsid w:val="3F9E3EC2"/>
     <w:multiLevelType w:val="hybridMultilevel"/>
     <w:tmpl w:val="D75A536A"/>
@@ -2673,7 +2734,7 @@
       </w:rPr>
     </w:lvl>
   </w:abstractNum>
-  <w:abstractNum w:abstractNumId="13" w15:restartNumberingAfterBreak="0">
+  <w:abstractNum w:abstractNumId="14" w15:restartNumberingAfterBreak="0">
     <w:nsid w:val="46B37DB5"/>
     <w:multiLevelType w:val="multilevel"/>
     <w:tmpl w:val="C1B4B7B4"/>
@@ -2822,7 +2883,7 @@
       </w:rPr>
     </w:lvl>
   </w:abstractNum>
-  <w:abstractNum w:abstractNumId="14" w15:restartNumberingAfterBreak="0">
+  <w:abstractNum w:abstractNumId="15" w15:restartNumberingAfterBreak="0">
     <w:nsid w:val="555146C4"/>
     <w:multiLevelType w:val="multilevel"/>
     <w:tmpl w:val="2618D67A"/>
@@ -2971,7 +3032,7 @@
       </w:rPr>
     </w:lvl>
   </w:abstractNum>
-  <w:abstractNum w:abstractNumId="15" w15:restartNumberingAfterBreak="0">
+  <w:abstractNum w:abstractNumId="16" w15:restartNumberingAfterBreak="0">
     <w:nsid w:val="5FE219C6"/>
     <w:multiLevelType w:val="hybridMultilevel"/>
     <w:tmpl w:val="1054B6A0"/>
@@ -3085,7 +3146,7 @@
       </w:rPr>
     </w:lvl>
   </w:abstractNum>
-  <w:abstractNum w:abstractNumId="16" w15:restartNumberingAfterBreak="0">
+  <w:abstractNum w:abstractNumId="17" w15:restartNumberingAfterBreak="0">
     <w:nsid w:val="60060892"/>
     <w:multiLevelType w:val="multilevel"/>
     <w:tmpl w:val="DC5AE49E"/>
@@ -3234,7 +3295,7 @@
       </w:rPr>
     </w:lvl>
   </w:abstractNum>
-  <w:abstractNum w:abstractNumId="17" w15:restartNumberingAfterBreak="0">
+  <w:abstractNum w:abstractNumId="18" w15:restartNumberingAfterBreak="0">
     <w:nsid w:val="636910AE"/>
     <w:multiLevelType w:val="hybridMultilevel"/>
     <w:tmpl w:val="0CCC3BB8"/>
@@ -3347,7 +3408,7 @@
       </w:rPr>
     </w:lvl>
   </w:abstractNum>
-  <w:abstractNum w:abstractNumId="18" w15:restartNumberingAfterBreak="0">
+  <w:abstractNum w:abstractNumId="19" w15:restartNumberingAfterBreak="0">
     <w:nsid w:val="64764379"/>
     <w:multiLevelType w:val="singleLevel"/>
     <w:tmpl w:val="1BA4E954"/>
@@ -3367,7 +3428,7 @@
       </w:rPr>
     </w:lvl>
   </w:abstractNum>
-  <w:abstractNum w:abstractNumId="19" w15:restartNumberingAfterBreak="0">
+  <w:abstractNum w:abstractNumId="20" w15:restartNumberingAfterBreak="0">
     <w:nsid w:val="664A70D4"/>
     <w:multiLevelType w:val="hybridMultilevel"/>
     <w:tmpl w:val="AC0852E4"/>
@@ -3480,7 +3541,7 @@
       </w:rPr>
     </w:lvl>
   </w:abstractNum>
-  <w:abstractNum w:abstractNumId="20" w15:restartNumberingAfterBreak="0">
+  <w:abstractNum w:abstractNumId="21" w15:restartNumberingAfterBreak="0">
     <w:nsid w:val="684D17C8"/>
     <w:multiLevelType w:val="multilevel"/>
     <w:tmpl w:val="F5C65B7A"/>
@@ -3629,7 +3690,156 @@
       </w:rPr>
     </w:lvl>
   </w:abstractNum>
-  <w:abstractNum w:abstractNumId="21" w15:restartNumberingAfterBreak="0">
+  <w:abstractNum w:abstractNumId="22" w15:restartNumberingAfterBreak="0">
+    <w:nsid w:val="6F630528"/>
+    <w:multiLevelType w:val="multilevel"/>
+    <w:tmpl w:val="DD6C2966"/>
+    <w:lvl w:ilvl="0">
+      <w:start w:val="1"/>
+      <w:numFmt w:val="bullet"/>
+      <w:lvlText w:val=""/>
+      <w:lvlJc w:val="left"/>
+      <w:pPr>
+        <w:tabs>
+          <w:tab w:val="num" w:pos="720"/>
+        </w:tabs>
+        <w:ind w:left="720" w:hanging="360"/>
+      </w:pPr>
+      <w:rPr>
+        <w:rFonts w:ascii="Symbol" w:hAnsi="Symbol" w:hint="default"/>
+        <w:sz w:val="20"/>
+      </w:rPr>
+    </w:lvl>
+    <w:lvl w:ilvl="1" w:tentative="1">
+      <w:start w:val="1"/>
+      <w:numFmt w:val="bullet"/>
+      <w:lvlText w:val="o"/>
+      <w:lvlJc w:val="left"/>
+      <w:pPr>
+        <w:tabs>
+          <w:tab w:val="num" w:pos="1440"/>
+        </w:tabs>
+        <w:ind w:left="1440" w:hanging="360"/>
+      </w:pPr>
+      <w:rPr>
+        <w:rFonts w:ascii="Courier New" w:hAnsi="Courier New" w:hint="default"/>
+        <w:sz w:val="20"/>
+      </w:rPr>
+    </w:lvl>
+    <w:lvl w:ilvl="2" w:tentative="1">
+      <w:start w:val="1"/>
+      <w:numFmt w:val="bullet"/>
+      <w:lvlText w:val=""/>
+      <w:lvlJc w:val="left"/>
+      <w:pPr>
+        <w:tabs>
+          <w:tab w:val="num" w:pos="2160"/>
+        </w:tabs>
+        <w:ind w:left="2160" w:hanging="360"/>
+      </w:pPr>
+      <w:rPr>
+        <w:rFonts w:ascii="Wingdings" w:hAnsi="Wingdings" w:hint="default"/>
+        <w:sz w:val="20"/>
+      </w:rPr>
+    </w:lvl>
+    <w:lvl w:ilvl="3" w:tentative="1">
+      <w:start w:val="1"/>
+      <w:numFmt w:val="bullet"/>
+      <w:lvlText w:val=""/>
+      <w:lvlJc w:val="left"/>
+      <w:pPr>
+        <w:tabs>
+          <w:tab w:val="num" w:pos="2880"/>
+        </w:tabs>
+        <w:ind w:left="2880" w:hanging="360"/>
+      </w:pPr>
+      <w:rPr>
+        <w:rFonts w:ascii="Wingdings" w:hAnsi="Wingdings" w:hint="default"/>
+        <w:sz w:val="20"/>
+      </w:rPr>
+    </w:lvl>
+    <w:lvl w:ilvl="4" w:tentative="1">
+      <w:start w:val="1"/>
+      <w:numFmt w:val="bullet"/>
+      <w:lvlText w:val=""/>
+      <w:lvlJc w:val="left"/>
+      <w:pPr>
+        <w:tabs>
+          <w:tab w:val="num" w:pos="3600"/>
+        </w:tabs>
+        <w:ind w:left="3600" w:hanging="360"/>
+      </w:pPr>
+      <w:rPr>
+        <w:rFonts w:ascii="Wingdings" w:hAnsi="Wingdings" w:hint="default"/>
+        <w:sz w:val="20"/>
+      </w:rPr>
+    </w:lvl>
+    <w:lvl w:ilvl="5" w:tentative="1">
+      <w:start w:val="1"/>
+      <w:numFmt w:val="bullet"/>
+      <w:lvlText w:val=""/>
+      <w:lvlJc w:val="left"/>
+      <w:pPr>
+        <w:tabs>
+          <w:tab w:val="num" w:pos="4320"/>
+        </w:tabs>
+        <w:ind w:left="4320" w:hanging="360"/>
+      </w:pPr>
+      <w:rPr>
+        <w:rFonts w:ascii="Wingdings" w:hAnsi="Wingdings" w:hint="default"/>
+        <w:sz w:val="20"/>
+      </w:rPr>
+    </w:lvl>
+    <w:lvl w:ilvl="6" w:tentative="1">
+      <w:start w:val="1"/>
+      <w:numFmt w:val="bullet"/>
+      <w:lvlText w:val=""/>
+      <w:lvlJc w:val="left"/>
+      <w:pPr>
+        <w:tabs>
+          <w:tab w:val="num" w:pos="5040"/>
+        </w:tabs>
+        <w:ind w:left="5040" w:hanging="360"/>
+      </w:pPr>
+      <w:rPr>
+        <w:rFonts w:ascii="Wingdings" w:hAnsi="Wingdings" w:hint="default"/>
+        <w:sz w:val="20"/>
+      </w:rPr>
+    </w:lvl>
+    <w:lvl w:ilvl="7" w:tentative="1">
+      <w:start w:val="1"/>
+      <w:numFmt w:val="bullet"/>
+      <w:lvlText w:val=""/>
+      <w:lvlJc w:val="left"/>
+      <w:pPr>
+        <w:tabs>
+          <w:tab w:val="num" w:pos="5760"/>
+        </w:tabs>
+        <w:ind w:left="5760" w:hanging="360"/>
+      </w:pPr>
+      <w:rPr>
+        <w:rFonts w:ascii="Wingdings" w:hAnsi="Wingdings" w:hint="default"/>
+        <w:sz w:val="20"/>
+      </w:rPr>
+    </w:lvl>
+    <w:lvl w:ilvl="8" w:tentative="1">
+      <w:start w:val="1"/>
+      <w:numFmt w:val="bullet"/>
+      <w:lvlText w:val=""/>
+      <w:lvlJc w:val="left"/>
+      <w:pPr>
+        <w:tabs>
+          <w:tab w:val="num" w:pos="6480"/>
+        </w:tabs>
+        <w:ind w:left="6480" w:hanging="360"/>
+      </w:pPr>
+      <w:rPr>
+        <w:rFonts w:ascii="Wingdings" w:hAnsi="Wingdings" w:hint="default"/>
+        <w:sz w:val="20"/>
+      </w:rPr>
+    </w:lvl>
+  </w:abstractNum>
+  <w:abstractNum w:abstractNumId="23" w15:restartNumberingAfterBreak="0">
     <w:nsid w:val="71C27799"/>
     <w:multiLevelType w:val="singleLevel"/>
     <w:tmpl w:val="1BA4E954"/>
@@ -3649,7 +3859,7 @@
       </w:rPr>
     </w:lvl>
   </w:abstractNum>
-  <w:abstractNum w:abstractNumId="22" w15:restartNumberingAfterBreak="0">
+  <w:abstractNum w:abstractNumId="24" w15:restartNumberingAfterBreak="0">
     <w:nsid w:val="7331695C"/>
     <w:multiLevelType w:val="hybridMultilevel"/>
     <w:tmpl w:val="95F07D30"/>
@@ -3762,7 +3972,7 @@
       </w:rPr>
     </w:lvl>
   </w:abstractNum>
-  <w:abstractNum w:abstractNumId="23" w15:restartNumberingAfterBreak="0">
+  <w:abstractNum w:abstractNumId="25" w15:restartNumberingAfterBreak="0">
     <w:nsid w:val="790A509E"/>
     <w:multiLevelType w:val="singleLevel"/>
     <w:tmpl w:val="1BA4E954"/>
@@ -3782,7 +3992,7 @@
       </w:rPr>
     </w:lvl>
   </w:abstractNum>
-  <w:abstractNum w:abstractNumId="24" w15:restartNumberingAfterBreak="0">
+  <w:abstractNum w:abstractNumId="26" w15:restartNumberingAfterBreak="0">
     <w:nsid w:val="7B287FC1"/>
     <w:multiLevelType w:val="hybridMultilevel"/>
     <w:tmpl w:val="CF523096"/>
@@ -3895,7 +4105,7 @@
       </w:rPr>
     </w:lvl>
   </w:abstractNum>
-  <w:abstractNum w:abstractNumId="25" w15:restartNumberingAfterBreak="0">
+  <w:abstractNum w:abstractNumId="27" w15:restartNumberingAfterBreak="0">
     <w:nsid w:val="7BD268A7"/>
     <w:multiLevelType w:val="hybridMultilevel"/>
     <w:tmpl w:val="22A0C544"/>
@@ -4008,7 +4218,7 @@
       </w:rPr>
     </w:lvl>
   </w:abstractNum>
-  <w:abstractNum w:abstractNumId="26" w15:restartNumberingAfterBreak="0">
+  <w:abstractNum w:abstractNumId="28" w15:restartNumberingAfterBreak="0">
     <w:nsid w:val="7BF23A29"/>
     <w:multiLevelType w:val="singleLevel"/>
     <w:tmpl w:val="91807A16"/>
@@ -4050,49 +4260,49 @@
     </w:lvlOverride>
   </w:num>
   <w:num w:numId="3" w16cid:durableId="704063973">
-    <w:abstractNumId w:val="21"/>
+    <w:abstractNumId w:val="23"/>
   </w:num>
   <w:num w:numId="4" w16cid:durableId="1277061897">
     <w:abstractNumId w:val="3"/>
   </w:num>
   <w:num w:numId="5" w16cid:durableId="1500727226">
-    <w:abstractNumId w:val="18"/>
+    <w:abstractNumId w:val="19"/>
   </w:num>
   <w:num w:numId="6" w16cid:durableId="1731878429">
-    <w:abstractNumId w:val="6"/>
+    <w:abstractNumId w:val="7"/>
   </w:num>
   <w:num w:numId="7" w16cid:durableId="356779476">
-    <w:abstractNumId w:val="23"/>
+    <w:abstractNumId w:val="25"/>
   </w:num>
   <w:num w:numId="8" w16cid:durableId="1202552662">
     <w:abstractNumId w:val="2"/>
   </w:num>
   <w:num w:numId="9" w16cid:durableId="1956599362">
+    <w:abstractNumId w:val="28"/>
+  </w:num>
+  <w:num w:numId="10" w16cid:durableId="497966554">
+    <w:abstractNumId w:val="16"/>
+  </w:num>
+  <w:num w:numId="11" w16cid:durableId="452870579">
+    <w:abstractNumId w:val="11"/>
+  </w:num>
+  <w:num w:numId="12" w16cid:durableId="1712221928">
+    <w:abstractNumId w:val="27"/>
+  </w:num>
+  <w:num w:numId="13" w16cid:durableId="517350204">
+    <w:abstractNumId w:val="18"/>
+  </w:num>
+  <w:num w:numId="14" w16cid:durableId="656879391">
     <w:abstractNumId w:val="26"/>
   </w:num>
-  <w:num w:numId="10" w16cid:durableId="497966554">
-    <w:abstractNumId w:val="15"/>
-  </w:num>
-  <w:num w:numId="11" w16cid:durableId="452870579">
+  <w:num w:numId="15" w16cid:durableId="874659865">
     <w:abstractNumId w:val="10"/>
   </w:num>
-  <w:num w:numId="12" w16cid:durableId="1712221928">
-    <w:abstractNumId w:val="25"/>
-  </w:num>
-  <w:num w:numId="13" w16cid:durableId="517350204">
-    <w:abstractNumId w:val="17"/>
-  </w:num>
-  <w:num w:numId="14" w16cid:durableId="656879391">
-    <w:abstractNumId w:val="24"/>
-  </w:num>
-  <w:num w:numId="15" w16cid:durableId="874659865">
+  <w:num w:numId="16" w16cid:durableId="2104644034">
     <w:abstractNumId w:val="9"/>
   </w:num>
-  <w:num w:numId="16" w16cid:durableId="2104644034">
-    <w:abstractNumId w:val="8"/>
-  </w:num>
   <w:num w:numId="17" w16cid:durableId="1335112277">
-    <w:abstractNumId w:val="14"/>
+    <w:abstractNumId w:val="15"/>
   </w:num>
   <w:num w:numId="18" w16cid:durableId="467942954">
     <w:abstractNumId w:val="5"/>
@@ -4101,28 +4311,34 @@
     <w:abstractNumId w:val="4"/>
   </w:num>
   <w:num w:numId="20" w16cid:durableId="1910261352">
+    <w:abstractNumId w:val="21"/>
+  </w:num>
+  <w:num w:numId="21" w16cid:durableId="2135824894">
+    <w:abstractNumId w:val="14"/>
+  </w:num>
+  <w:num w:numId="22" w16cid:durableId="1703044735">
+    <w:abstractNumId w:val="24"/>
+  </w:num>
+  <w:num w:numId="23" w16cid:durableId="499200618">
+    <w:abstractNumId w:val="13"/>
+  </w:num>
+  <w:num w:numId="24" w16cid:durableId="1021081016">
     <w:abstractNumId w:val="20"/>
   </w:num>
-  <w:num w:numId="21" w16cid:durableId="2135824894">
-    <w:abstractNumId w:val="13"/>
-  </w:num>
-  <w:num w:numId="22" w16cid:durableId="1703044735">
-    <w:abstractNumId w:val="22"/>
-  </w:num>
-  <w:num w:numId="23" w16cid:durableId="499200618">
+  <w:num w:numId="25" w16cid:durableId="1172380254">
     <w:abstractNumId w:val="12"/>
   </w:num>
-  <w:num w:numId="24" w16cid:durableId="1021081016">
-    <w:abstractNumId w:val="19"/>
-  </w:num>
-  <w:num w:numId="25" w16cid:durableId="1172380254">
-    <w:abstractNumId w:val="11"/>
-  </w:num>
   <w:num w:numId="26" w16cid:durableId="1143962461">
-    <w:abstractNumId w:val="7"/>
+    <w:abstractNumId w:val="8"/>
   </w:num>
   <w:num w:numId="27" w16cid:durableId="290987437">
-    <w:abstractNumId w:val="16"/>
+    <w:abstractNumId w:val="17"/>
+  </w:num>
+  <w:num w:numId="28" w16cid:durableId="298733031">
+    <w:abstractNumId w:val="6"/>
+  </w:num>
+  <w:num w:numId="29" w16cid:durableId="1140994306">
+    <w:abstractNumId w:val="22"/>
   </w:num>
 </w:numbering>
 </file>

</xml_diff>

<commit_message>
actualizacion de bases de datos
actualizaciones
</commit_message>
<xml_diff>
--- a/Trimestre 3/Documento de Bases de Datos.docx
+++ b/Trimestre 3/Documento de Bases de Datos.docx
@@ -705,10 +705,19 @@
     </w:p>
     <w:p>
       <w:r>
-        <w:t>El propósito de la base de datos del Sistema de Personalización y Visualización de Joyas es gestionar la información necesaria para permitir a los clientes diseñar sus propias joyas, visualizar cambios en tiempo real y dar seguimiento al estado de sus pedidos, optimizando así la experiencia de personalización y la eficiencia del proceso.</w:t>
+        <w:t xml:space="preserve">El propósito de la base de datos del </w:t>
+      </w:r>
+      <w:r>
+        <w:rPr>
+          <w:b/>
+          <w:bCs/>
+        </w:rPr>
+        <w:t>Sistema de Personalización y Visualización de Joyas</w:t>
+      </w:r>
+      <w:r>
+        <w:t xml:space="preserve"> es gestionar la información necesaria para permitir a los clientes diseñar sus propias joyas, visualizar cambios en tiempo real, recibir notificaciones sobre el estado de su pedido y facilitar la administración del proceso de personalización y producción, garantizando así una experiencia optimizada para clientes y diseñadores.</w:t>
       </w:r>
     </w:p>
-    <w:p/>
     <w:p>
       <w:pPr>
         <w:pStyle w:val="Ttulo2"/>
@@ -1506,9 +1515,6 @@
           </w:tcPr>
           <w:p>
             <w:r>
-              <w:t>D</w:t>
-            </w:r>
-            <w:r>
               <w:t>Catálogo de Personalización</w:t>
             </w:r>
           </w:p>
@@ -1634,8 +1640,13 @@
           <w:p>
             <w:r>
               <w:lastRenderedPageBreak/>
-              <w:t>Historial de Personalizacione</w:t>
+              <w:t xml:space="preserve">Historial de </w:t>
             </w:r>
+            <w:proofErr w:type="spellStart"/>
+            <w:r>
+              <w:t>Personalizacione</w:t>
+            </w:r>
+            <w:proofErr w:type="spellEnd"/>
           </w:p>
         </w:tc>
         <w:tc>
@@ -1668,6 +1679,755 @@
       </w:tr>
     </w:tbl>
     <w:p/>
+    <w:p/>
+    <w:p>
+      <w:pPr>
+        <w:pStyle w:val="Prrafodelista"/>
+        <w:numPr>
+          <w:ilvl w:val="0"/>
+          <w:numId w:val="50"/>
+        </w:numPr>
+        <w:rPr>
+          <w:b/>
+          <w:bCs/>
+        </w:rPr>
+      </w:pPr>
+      <w:r>
+        <w:rPr>
+          <w:b/>
+          <w:bCs/>
+        </w:rPr>
+        <w:t>USUARIOS</w:t>
+      </w:r>
+    </w:p>
+    <w:p>
+      <w:pPr>
+        <w:pStyle w:val="Prrafodelista"/>
+        <w:numPr>
+          <w:ilvl w:val="0"/>
+          <w:numId w:val="58"/>
+        </w:numPr>
+      </w:pPr>
+      <w:proofErr w:type="spellStart"/>
+      <w:r>
+        <w:t>usuario_id</w:t>
+      </w:r>
+      <w:proofErr w:type="spellEnd"/>
+      <w:r>
+        <w:t xml:space="preserve"> (PK)</w:t>
+      </w:r>
+    </w:p>
+    <w:p>
+      <w:pPr>
+        <w:pStyle w:val="Prrafodelista"/>
+        <w:numPr>
+          <w:ilvl w:val="0"/>
+          <w:numId w:val="58"/>
+        </w:numPr>
+      </w:pPr>
+      <w:r>
+        <w:t>nombre</w:t>
+      </w:r>
+    </w:p>
+    <w:p>
+      <w:pPr>
+        <w:pStyle w:val="Prrafodelista"/>
+        <w:numPr>
+          <w:ilvl w:val="0"/>
+          <w:numId w:val="58"/>
+        </w:numPr>
+      </w:pPr>
+      <w:r>
+        <w:t>correo</w:t>
+      </w:r>
+    </w:p>
+    <w:p>
+      <w:pPr>
+        <w:pStyle w:val="Prrafodelista"/>
+        <w:numPr>
+          <w:ilvl w:val="0"/>
+          <w:numId w:val="58"/>
+        </w:numPr>
+      </w:pPr>
+      <w:proofErr w:type="spellStart"/>
+      <w:r>
+        <w:t>telefono</w:t>
+      </w:r>
+      <w:proofErr w:type="spellEnd"/>
+    </w:p>
+    <w:p>
+      <w:pPr>
+        <w:pStyle w:val="Prrafodelista"/>
+        <w:numPr>
+          <w:ilvl w:val="0"/>
+          <w:numId w:val="58"/>
+        </w:numPr>
+      </w:pPr>
+      <w:proofErr w:type="spellStart"/>
+      <w:r>
+        <w:t>fecha_registro</w:t>
+      </w:r>
+      <w:proofErr w:type="spellEnd"/>
+    </w:p>
+    <w:p>
+      <w:pPr>
+        <w:pStyle w:val="Prrafodelista"/>
+        <w:numPr>
+          <w:ilvl w:val="0"/>
+          <w:numId w:val="58"/>
+        </w:numPr>
+      </w:pPr>
+      <w:proofErr w:type="spellStart"/>
+      <w:r>
+        <w:t>tipo_usuario</w:t>
+      </w:r>
+      <w:proofErr w:type="spellEnd"/>
+      <w:r>
+        <w:t xml:space="preserve"> (Cliente, Diseñador, Administrador)</w:t>
+      </w:r>
+    </w:p>
+    <w:p>
+      <w:pPr>
+        <w:pStyle w:val="Prrafodelista"/>
+        <w:numPr>
+          <w:ilvl w:val="0"/>
+          <w:numId w:val="50"/>
+        </w:numPr>
+      </w:pPr>
+      <w:r>
+        <w:t>ANILLOS PERSONALIZADOS</w:t>
+      </w:r>
+    </w:p>
+    <w:p>
+      <w:pPr>
+        <w:pStyle w:val="Prrafodelista"/>
+        <w:numPr>
+          <w:ilvl w:val="0"/>
+          <w:numId w:val="51"/>
+        </w:numPr>
+      </w:pPr>
+      <w:proofErr w:type="spellStart"/>
+      <w:r>
+        <w:t>anillo_id</w:t>
+      </w:r>
+      <w:proofErr w:type="spellEnd"/>
+      <w:r>
+        <w:t xml:space="preserve"> (PK)</w:t>
+      </w:r>
+    </w:p>
+    <w:p>
+      <w:pPr>
+        <w:pStyle w:val="Prrafodelista"/>
+        <w:numPr>
+          <w:ilvl w:val="0"/>
+          <w:numId w:val="51"/>
+        </w:numPr>
+      </w:pPr>
+      <w:proofErr w:type="spellStart"/>
+      <w:r>
+        <w:t>cliente_id</w:t>
+      </w:r>
+      <w:proofErr w:type="spellEnd"/>
+      <w:r>
+        <w:t xml:space="preserve"> (FK → USUARIOS) (Solo clientes pueden personalizar anillos)</w:t>
+      </w:r>
+    </w:p>
+    <w:p>
+      <w:pPr>
+        <w:pStyle w:val="Prrafodelista"/>
+        <w:numPr>
+          <w:ilvl w:val="0"/>
+          <w:numId w:val="51"/>
+        </w:numPr>
+      </w:pPr>
+      <w:proofErr w:type="spellStart"/>
+      <w:r>
+        <w:t>disenador_id</w:t>
+      </w:r>
+      <w:proofErr w:type="spellEnd"/>
+      <w:r>
+        <w:t xml:space="preserve"> (FK → USUARIOS) (Diseñador asignado al anillo)</w:t>
+      </w:r>
+    </w:p>
+    <w:p>
+      <w:pPr>
+        <w:pStyle w:val="Prrafodelista"/>
+        <w:numPr>
+          <w:ilvl w:val="0"/>
+          <w:numId w:val="51"/>
+        </w:numPr>
+      </w:pPr>
+      <w:proofErr w:type="spellStart"/>
+      <w:r>
+        <w:t>piedra_central</w:t>
+      </w:r>
+      <w:proofErr w:type="spellEnd"/>
+      <w:r>
+        <w:t xml:space="preserve"> (Referencia a una gema seleccionada)</w:t>
+      </w:r>
+    </w:p>
+    <w:p>
+      <w:pPr>
+        <w:pStyle w:val="Prrafodelista"/>
+        <w:numPr>
+          <w:ilvl w:val="0"/>
+          <w:numId w:val="51"/>
+        </w:numPr>
+      </w:pPr>
+      <w:proofErr w:type="spellStart"/>
+      <w:r>
+        <w:t>forma_piedra</w:t>
+      </w:r>
+      <w:proofErr w:type="spellEnd"/>
+      <w:r>
+        <w:t xml:space="preserve"> (Forma elegida por el cliente)</w:t>
+      </w:r>
+    </w:p>
+    <w:p>
+      <w:pPr>
+        <w:pStyle w:val="Prrafodelista"/>
+        <w:numPr>
+          <w:ilvl w:val="0"/>
+          <w:numId w:val="51"/>
+        </w:numPr>
+      </w:pPr>
+      <w:proofErr w:type="spellStart"/>
+      <w:r>
+        <w:t>tamano_piedra</w:t>
+      </w:r>
+      <w:proofErr w:type="spellEnd"/>
+      <w:r>
+        <w:t xml:space="preserve"> (Tamaño de la piedra en mm)</w:t>
+      </w:r>
+    </w:p>
+    <w:p>
+      <w:pPr>
+        <w:pStyle w:val="Prrafodelista"/>
+        <w:numPr>
+          <w:ilvl w:val="0"/>
+          <w:numId w:val="51"/>
+        </w:numPr>
+      </w:pPr>
+      <w:proofErr w:type="spellStart"/>
+      <w:r>
+        <w:t>talla_anillo</w:t>
+      </w:r>
+      <w:proofErr w:type="spellEnd"/>
+      <w:r>
+        <w:t xml:space="preserve"> (Tamaño del anillo personalizado)</w:t>
+      </w:r>
+    </w:p>
+    <w:p>
+      <w:pPr>
+        <w:pStyle w:val="Prrafodelista"/>
+        <w:numPr>
+          <w:ilvl w:val="0"/>
+          <w:numId w:val="51"/>
+        </w:numPr>
+      </w:pPr>
+      <w:proofErr w:type="spellStart"/>
+      <w:r>
+        <w:t>material_anillo</w:t>
+      </w:r>
+      <w:proofErr w:type="spellEnd"/>
+      <w:r>
+        <w:t xml:space="preserve"> (Material del anillo personalizado)</w:t>
+      </w:r>
+    </w:p>
+    <w:p>
+      <w:pPr>
+        <w:pStyle w:val="Prrafodelista"/>
+        <w:numPr>
+          <w:ilvl w:val="0"/>
+          <w:numId w:val="51"/>
+        </w:numPr>
+      </w:pPr>
+      <w:proofErr w:type="spellStart"/>
+      <w:r>
+        <w:t>fecha_personalizacion</w:t>
+      </w:r>
+      <w:proofErr w:type="spellEnd"/>
+    </w:p>
+    <w:p>
+      <w:pPr>
+        <w:pStyle w:val="Prrafodelista"/>
+        <w:numPr>
+          <w:ilvl w:val="0"/>
+          <w:numId w:val="50"/>
+        </w:numPr>
+      </w:pPr>
+      <w:r>
+        <w:t>PEDIDOS</w:t>
+      </w:r>
+    </w:p>
+    <w:p>
+      <w:pPr>
+        <w:pStyle w:val="Prrafodelista"/>
+        <w:numPr>
+          <w:ilvl w:val="0"/>
+          <w:numId w:val="52"/>
+        </w:numPr>
+      </w:pPr>
+      <w:proofErr w:type="spellStart"/>
+      <w:r>
+        <w:t>pedido_id</w:t>
+      </w:r>
+      <w:proofErr w:type="spellEnd"/>
+      <w:r>
+        <w:t xml:space="preserve"> (PK)</w:t>
+      </w:r>
+    </w:p>
+    <w:p>
+      <w:pPr>
+        <w:pStyle w:val="Prrafodelista"/>
+        <w:numPr>
+          <w:ilvl w:val="0"/>
+          <w:numId w:val="52"/>
+        </w:numPr>
+      </w:pPr>
+      <w:proofErr w:type="spellStart"/>
+      <w:r>
+        <w:t>anillo_id</w:t>
+      </w:r>
+      <w:proofErr w:type="spellEnd"/>
+      <w:r>
+        <w:t xml:space="preserve"> (FK → ANILLOS PERSONALIZADOS)</w:t>
+      </w:r>
+    </w:p>
+    <w:p>
+      <w:pPr>
+        <w:pStyle w:val="Prrafodelista"/>
+        <w:numPr>
+          <w:ilvl w:val="0"/>
+          <w:numId w:val="52"/>
+        </w:numPr>
+      </w:pPr>
+      <w:r>
+        <w:t>estado (En diseño, Producción, Finalizado)</w:t>
+      </w:r>
+    </w:p>
+    <w:p>
+      <w:pPr>
+        <w:pStyle w:val="Prrafodelista"/>
+        <w:numPr>
+          <w:ilvl w:val="0"/>
+          <w:numId w:val="52"/>
+        </w:numPr>
+      </w:pPr>
+      <w:proofErr w:type="spellStart"/>
+      <w:r>
+        <w:t>fecha_pedido</w:t>
+      </w:r>
+      <w:proofErr w:type="spellEnd"/>
+    </w:p>
+    <w:p>
+      <w:pPr>
+        <w:pStyle w:val="Prrafodelista"/>
+        <w:numPr>
+          <w:ilvl w:val="0"/>
+          <w:numId w:val="52"/>
+        </w:numPr>
+      </w:pPr>
+      <w:proofErr w:type="spellStart"/>
+      <w:r>
+        <w:t>fecha_estimada</w:t>
+      </w:r>
+      <w:proofErr w:type="spellEnd"/>
+      <w:r>
+        <w:t xml:space="preserve"> (Fecha de entrega esperada)</w:t>
+      </w:r>
+    </w:p>
+    <w:p>
+      <w:pPr>
+        <w:pStyle w:val="Prrafodelista"/>
+        <w:numPr>
+          <w:ilvl w:val="0"/>
+          <w:numId w:val="52"/>
+        </w:numPr>
+      </w:pPr>
+      <w:proofErr w:type="spellStart"/>
+      <w:r>
+        <w:t>disenador_id</w:t>
+      </w:r>
+      <w:proofErr w:type="spellEnd"/>
+      <w:r>
+        <w:t xml:space="preserve"> (FK → USUARIOS) (Diseñador que deja comentarios)</w:t>
+      </w:r>
+    </w:p>
+    <w:p>
+      <w:pPr>
+        <w:pStyle w:val="Prrafodelista"/>
+        <w:numPr>
+          <w:ilvl w:val="0"/>
+          <w:numId w:val="52"/>
+        </w:numPr>
+      </w:pPr>
+      <w:r>
+        <w:t>comentario (Nota o actualización sobre el pedido, si aplica)</w:t>
+      </w:r>
+    </w:p>
+    <w:p>
+      <w:pPr>
+        <w:pStyle w:val="Prrafodelista"/>
+        <w:numPr>
+          <w:ilvl w:val="0"/>
+          <w:numId w:val="52"/>
+        </w:numPr>
+      </w:pPr>
+      <w:proofErr w:type="spellStart"/>
+      <w:r>
+        <w:t>fecha_comentario</w:t>
+      </w:r>
+      <w:proofErr w:type="spellEnd"/>
+      <w:r>
+        <w:t xml:space="preserve"> (Fecha del comentario, si aplica)</w:t>
+      </w:r>
+    </w:p>
+    <w:p>
+      <w:pPr>
+        <w:pStyle w:val="Prrafodelista"/>
+        <w:numPr>
+          <w:ilvl w:val="0"/>
+          <w:numId w:val="50"/>
+        </w:numPr>
+      </w:pPr>
+      <w:r>
+        <w:t>HISTORIAL DE PEDIDOS</w:t>
+      </w:r>
+    </w:p>
+    <w:p>
+      <w:pPr>
+        <w:pStyle w:val="Prrafodelista"/>
+        <w:numPr>
+          <w:ilvl w:val="0"/>
+          <w:numId w:val="53"/>
+        </w:numPr>
+      </w:pPr>
+      <w:proofErr w:type="spellStart"/>
+      <w:r>
+        <w:t>historial_id</w:t>
+      </w:r>
+      <w:proofErr w:type="spellEnd"/>
+      <w:r>
+        <w:t xml:space="preserve"> (PK)</w:t>
+      </w:r>
+    </w:p>
+    <w:p>
+      <w:pPr>
+        <w:pStyle w:val="Prrafodelista"/>
+        <w:numPr>
+          <w:ilvl w:val="0"/>
+          <w:numId w:val="53"/>
+        </w:numPr>
+      </w:pPr>
+      <w:proofErr w:type="spellStart"/>
+      <w:r>
+        <w:t>pedido_id</w:t>
+      </w:r>
+      <w:proofErr w:type="spellEnd"/>
+      <w:r>
+        <w:t xml:space="preserve"> (FK → PEDIDOS)</w:t>
+      </w:r>
+    </w:p>
+    <w:p>
+      <w:pPr>
+        <w:pStyle w:val="Prrafodelista"/>
+        <w:numPr>
+          <w:ilvl w:val="0"/>
+          <w:numId w:val="53"/>
+        </w:numPr>
+      </w:pPr>
+      <w:r>
+        <w:t>estado (Estado del pedido en ese momento)</w:t>
+      </w:r>
+    </w:p>
+    <w:p>
+      <w:pPr>
+        <w:pStyle w:val="Prrafodelista"/>
+        <w:numPr>
+          <w:ilvl w:val="0"/>
+          <w:numId w:val="53"/>
+        </w:numPr>
+      </w:pPr>
+      <w:proofErr w:type="spellStart"/>
+      <w:r>
+        <w:t>fecha_cambio</w:t>
+      </w:r>
+      <w:proofErr w:type="spellEnd"/>
+    </w:p>
+    <w:p>
+      <w:pPr>
+        <w:pStyle w:val="Prrafodelista"/>
+        <w:numPr>
+          <w:ilvl w:val="0"/>
+          <w:numId w:val="50"/>
+        </w:numPr>
+      </w:pPr>
+      <w:r>
+        <w:t>RENDERIZADOS 3D</w:t>
+      </w:r>
+    </w:p>
+    <w:p>
+      <w:pPr>
+        <w:pStyle w:val="Prrafodelista"/>
+        <w:numPr>
+          <w:ilvl w:val="0"/>
+          <w:numId w:val="54"/>
+        </w:numPr>
+      </w:pPr>
+      <w:proofErr w:type="spellStart"/>
+      <w:r>
+        <w:t>render_id</w:t>
+      </w:r>
+      <w:proofErr w:type="spellEnd"/>
+      <w:r>
+        <w:t xml:space="preserve"> (PK)</w:t>
+      </w:r>
+    </w:p>
+    <w:p>
+      <w:pPr>
+        <w:pStyle w:val="Prrafodelista"/>
+        <w:numPr>
+          <w:ilvl w:val="0"/>
+          <w:numId w:val="54"/>
+        </w:numPr>
+      </w:pPr>
+      <w:proofErr w:type="spellStart"/>
+      <w:r>
+        <w:t>anillo_id</w:t>
+      </w:r>
+      <w:proofErr w:type="spellEnd"/>
+      <w:r>
+        <w:t xml:space="preserve"> (FK → ANILLOS PERSONALIZADOS)</w:t>
+      </w:r>
+    </w:p>
+    <w:p>
+      <w:pPr>
+        <w:pStyle w:val="Prrafodelista"/>
+        <w:numPr>
+          <w:ilvl w:val="0"/>
+          <w:numId w:val="54"/>
+        </w:numPr>
+      </w:pPr>
+      <w:proofErr w:type="spellStart"/>
+      <w:r>
+        <w:t>url_render</w:t>
+      </w:r>
+      <w:proofErr w:type="spellEnd"/>
+    </w:p>
+    <w:p>
+      <w:pPr>
+        <w:pStyle w:val="Prrafodelista"/>
+        <w:numPr>
+          <w:ilvl w:val="0"/>
+          <w:numId w:val="54"/>
+        </w:numPr>
+      </w:pPr>
+      <w:proofErr w:type="spellStart"/>
+      <w:r>
+        <w:t>fecha_subida</w:t>
+      </w:r>
+      <w:proofErr w:type="spellEnd"/>
+    </w:p>
+    <w:p>
+      <w:pPr>
+        <w:pStyle w:val="Prrafodelista"/>
+        <w:numPr>
+          <w:ilvl w:val="0"/>
+          <w:numId w:val="50"/>
+        </w:numPr>
+      </w:pPr>
+      <w:r>
+        <w:t>IMÁGENES DEL PRODUCTO FINAL</w:t>
+      </w:r>
+    </w:p>
+    <w:p>
+      <w:pPr>
+        <w:pStyle w:val="Prrafodelista"/>
+        <w:numPr>
+          <w:ilvl w:val="0"/>
+          <w:numId w:val="55"/>
+        </w:numPr>
+      </w:pPr>
+      <w:proofErr w:type="spellStart"/>
+      <w:r>
+        <w:t>imagen_id</w:t>
+      </w:r>
+      <w:proofErr w:type="spellEnd"/>
+      <w:r>
+        <w:t xml:space="preserve"> (PK)</w:t>
+      </w:r>
+    </w:p>
+    <w:p>
+      <w:pPr>
+        <w:pStyle w:val="Prrafodelista"/>
+        <w:numPr>
+          <w:ilvl w:val="0"/>
+          <w:numId w:val="55"/>
+        </w:numPr>
+      </w:pPr>
+      <w:proofErr w:type="spellStart"/>
+      <w:r>
+        <w:t>pedido_id</w:t>
+      </w:r>
+      <w:proofErr w:type="spellEnd"/>
+      <w:r>
+        <w:t xml:space="preserve"> (FK → PEDIDOS)</w:t>
+      </w:r>
+    </w:p>
+    <w:p>
+      <w:pPr>
+        <w:pStyle w:val="Prrafodelista"/>
+        <w:numPr>
+          <w:ilvl w:val="0"/>
+          <w:numId w:val="55"/>
+        </w:numPr>
+      </w:pPr>
+      <w:proofErr w:type="spellStart"/>
+      <w:r>
+        <w:t>url_imagen</w:t>
+      </w:r>
+      <w:proofErr w:type="spellEnd"/>
+    </w:p>
+    <w:p>
+      <w:pPr>
+        <w:pStyle w:val="Prrafodelista"/>
+        <w:numPr>
+          <w:ilvl w:val="0"/>
+          <w:numId w:val="55"/>
+        </w:numPr>
+      </w:pPr>
+      <w:proofErr w:type="spellStart"/>
+      <w:r>
+        <w:t>fecha_subida</w:t>
+      </w:r>
+      <w:proofErr w:type="spellEnd"/>
+    </w:p>
+    <w:p>
+      <w:pPr>
+        <w:pStyle w:val="Prrafodelista"/>
+        <w:numPr>
+          <w:ilvl w:val="0"/>
+          <w:numId w:val="50"/>
+        </w:numPr>
+      </w:pPr>
+      <w:r>
+        <w:t>FORMULARIOS DE CONTACTO</w:t>
+      </w:r>
+    </w:p>
+    <w:p>
+      <w:pPr>
+        <w:pStyle w:val="Prrafodelista"/>
+        <w:numPr>
+          <w:ilvl w:val="0"/>
+          <w:numId w:val="56"/>
+        </w:numPr>
+      </w:pPr>
+      <w:proofErr w:type="spellStart"/>
+      <w:r>
+        <w:t>formulario_id</w:t>
+      </w:r>
+      <w:proofErr w:type="spellEnd"/>
+      <w:r>
+        <w:t xml:space="preserve"> (PK)</w:t>
+      </w:r>
+    </w:p>
+    <w:p>
+      <w:pPr>
+        <w:pStyle w:val="Prrafodelista"/>
+        <w:numPr>
+          <w:ilvl w:val="0"/>
+          <w:numId w:val="56"/>
+        </w:numPr>
+      </w:pPr>
+      <w:proofErr w:type="spellStart"/>
+      <w:r>
+        <w:t>cliente_id</w:t>
+      </w:r>
+      <w:proofErr w:type="spellEnd"/>
+      <w:r>
+        <w:t xml:space="preserve"> (FK → USUARIOS)</w:t>
+      </w:r>
+    </w:p>
+    <w:p>
+      <w:pPr>
+        <w:pStyle w:val="Prrafodelista"/>
+        <w:numPr>
+          <w:ilvl w:val="0"/>
+          <w:numId w:val="56"/>
+        </w:numPr>
+      </w:pPr>
+      <w:r>
+        <w:t>mensaje</w:t>
+      </w:r>
+    </w:p>
+    <w:p>
+      <w:pPr>
+        <w:pStyle w:val="Prrafodelista"/>
+        <w:numPr>
+          <w:ilvl w:val="0"/>
+          <w:numId w:val="56"/>
+        </w:numPr>
+      </w:pPr>
+      <w:proofErr w:type="spellStart"/>
+      <w:r>
+        <w:t>estado</w:t>
+      </w:r>
+      <w:proofErr w:type="spellEnd"/>
+      <w:r>
+        <w:t xml:space="preserve"> (</w:t>
+      </w:r>
+      <w:proofErr w:type="spellStart"/>
+      <w:r>
+        <w:rPr>
+          <w:u w:val="single"/>
+        </w:rPr>
+        <w:t>Pendient</w:t>
+      </w:r>
+      <w:proofErr w:type="spellEnd"/>
+    </w:p>
+    <w:p>
+      <w:pPr>
+        <w:pStyle w:val="Prrafodelista"/>
+        <w:numPr>
+          <w:ilvl w:val="0"/>
+          <w:numId w:val="56"/>
+        </w:numPr>
+      </w:pPr>
+      <w:r>
+        <w:rPr>
+          <w:u w:val="single"/>
+        </w:rPr>
+        <w:lastRenderedPageBreak/>
+        <w:t>e</w:t>
+      </w:r>
+      <w:r>
+        <w:t xml:space="preserve">, </w:t>
+      </w:r>
+      <w:proofErr w:type="spellStart"/>
+      <w:r>
+        <w:t>Respondido</w:t>
+      </w:r>
+      <w:proofErr w:type="spellEnd"/>
+      <w:r>
+        <w:t>)</w:t>
+      </w:r>
+    </w:p>
+    <w:p>
+      <w:pPr>
+        <w:pStyle w:val="Prrafodelista"/>
+        <w:numPr>
+          <w:ilvl w:val="0"/>
+          <w:numId w:val="56"/>
+        </w:numPr>
+      </w:pPr>
+      <w:proofErr w:type="spellStart"/>
+      <w:r>
+        <w:t>fecha_envio</w:t>
+      </w:r>
+      <w:proofErr w:type="spellEnd"/>
+    </w:p>
+    <w:p/>
     <w:sectPr>
       <w:headerReference w:type="default" r:id="rId9"/>
       <w:footerReference w:type="default" r:id="rId10"/>
@@ -1894,6 +2654,205 @@
     </w:lvl>
   </w:abstractNum>
   <w:abstractNum w:abstractNumId="2" w15:restartNumberingAfterBreak="0">
+    <w:nsid w:val="01FF5497"/>
+    <w:multiLevelType w:val="hybridMultilevel"/>
+    <w:tmpl w:val="F4D65712"/>
+    <w:lvl w:ilvl="0" w:tplc="240A0001">
+      <w:start w:val="1"/>
+      <w:numFmt w:val="bullet"/>
+      <w:lvlText w:val=""/>
+      <w:lvlJc w:val="left"/>
+      <w:pPr>
+        <w:ind w:left="720" w:hanging="360"/>
+      </w:pPr>
+      <w:rPr>
+        <w:rFonts w:ascii="Symbol" w:hAnsi="Symbol" w:hint="default"/>
+      </w:rPr>
+    </w:lvl>
+    <w:lvl w:ilvl="1" w:tplc="240A0003" w:tentative="1">
+      <w:start w:val="1"/>
+      <w:numFmt w:val="bullet"/>
+      <w:lvlText w:val="o"/>
+      <w:lvlJc w:val="left"/>
+      <w:pPr>
+        <w:ind w:left="1440" w:hanging="360"/>
+      </w:pPr>
+      <w:rPr>
+        <w:rFonts w:ascii="Courier New" w:hAnsi="Courier New" w:cs="Courier New" w:hint="default"/>
+      </w:rPr>
+    </w:lvl>
+    <w:lvl w:ilvl="2" w:tplc="240A0005" w:tentative="1">
+      <w:start w:val="1"/>
+      <w:numFmt w:val="bullet"/>
+      <w:lvlText w:val=""/>
+      <w:lvlJc w:val="left"/>
+      <w:pPr>
+        <w:ind w:left="2160" w:hanging="360"/>
+      </w:pPr>
+      <w:rPr>
+        <w:rFonts w:ascii="Wingdings" w:hAnsi="Wingdings" w:hint="default"/>
+      </w:rPr>
+    </w:lvl>
+    <w:lvl w:ilvl="3" w:tplc="240A0001" w:tentative="1">
+      <w:start w:val="1"/>
+      <w:numFmt w:val="bullet"/>
+      <w:lvlText w:val=""/>
+      <w:lvlJc w:val="left"/>
+      <w:pPr>
+        <w:ind w:left="2880" w:hanging="360"/>
+      </w:pPr>
+      <w:rPr>
+        <w:rFonts w:ascii="Symbol" w:hAnsi="Symbol" w:hint="default"/>
+      </w:rPr>
+    </w:lvl>
+    <w:lvl w:ilvl="4" w:tplc="240A0003" w:tentative="1">
+      <w:start w:val="1"/>
+      <w:numFmt w:val="bullet"/>
+      <w:lvlText w:val="o"/>
+      <w:lvlJc w:val="left"/>
+      <w:pPr>
+        <w:ind w:left="3600" w:hanging="360"/>
+      </w:pPr>
+      <w:rPr>
+        <w:rFonts w:ascii="Courier New" w:hAnsi="Courier New" w:cs="Courier New" w:hint="default"/>
+      </w:rPr>
+    </w:lvl>
+    <w:lvl w:ilvl="5" w:tplc="240A0005" w:tentative="1">
+      <w:start w:val="1"/>
+      <w:numFmt w:val="bullet"/>
+      <w:lvlText w:val=""/>
+      <w:lvlJc w:val="left"/>
+      <w:pPr>
+        <w:ind w:left="4320" w:hanging="360"/>
+      </w:pPr>
+      <w:rPr>
+        <w:rFonts w:ascii="Wingdings" w:hAnsi="Wingdings" w:hint="default"/>
+      </w:rPr>
+    </w:lvl>
+    <w:lvl w:ilvl="6" w:tplc="240A0001" w:tentative="1">
+      <w:start w:val="1"/>
+      <w:numFmt w:val="bullet"/>
+      <w:lvlText w:val=""/>
+      <w:lvlJc w:val="left"/>
+      <w:pPr>
+        <w:ind w:left="5040" w:hanging="360"/>
+      </w:pPr>
+      <w:rPr>
+        <w:rFonts w:ascii="Symbol" w:hAnsi="Symbol" w:hint="default"/>
+      </w:rPr>
+    </w:lvl>
+    <w:lvl w:ilvl="7" w:tplc="240A0003" w:tentative="1">
+      <w:start w:val="1"/>
+      <w:numFmt w:val="bullet"/>
+      <w:lvlText w:val="o"/>
+      <w:lvlJc w:val="left"/>
+      <w:pPr>
+        <w:ind w:left="5760" w:hanging="360"/>
+      </w:pPr>
+      <w:rPr>
+        <w:rFonts w:ascii="Courier New" w:hAnsi="Courier New" w:cs="Courier New" w:hint="default"/>
+      </w:rPr>
+    </w:lvl>
+    <w:lvl w:ilvl="8" w:tplc="240A0005" w:tentative="1">
+      <w:start w:val="1"/>
+      <w:numFmt w:val="bullet"/>
+      <w:lvlText w:val=""/>
+      <w:lvlJc w:val="left"/>
+      <w:pPr>
+        <w:ind w:left="6480" w:hanging="360"/>
+      </w:pPr>
+      <w:rPr>
+        <w:rFonts w:ascii="Wingdings" w:hAnsi="Wingdings" w:hint="default"/>
+      </w:rPr>
+    </w:lvl>
+  </w:abstractNum>
+  <w:abstractNum w:abstractNumId="3" w15:restartNumberingAfterBreak="0">
+    <w:nsid w:val="03174626"/>
+    <w:multiLevelType w:val="hybridMultilevel"/>
+    <w:tmpl w:val="EB76B28C"/>
+    <w:lvl w:ilvl="0" w:tplc="240A000F">
+      <w:start w:val="1"/>
+      <w:numFmt w:val="decimal"/>
+      <w:lvlText w:val="%1."/>
+      <w:lvlJc w:val="left"/>
+      <w:pPr>
+        <w:ind w:left="720" w:hanging="360"/>
+      </w:pPr>
+    </w:lvl>
+    <w:lvl w:ilvl="1" w:tplc="240A0019" w:tentative="1">
+      <w:start w:val="1"/>
+      <w:numFmt w:val="lowerLetter"/>
+      <w:lvlText w:val="%2."/>
+      <w:lvlJc w:val="left"/>
+      <w:pPr>
+        <w:ind w:left="1440" w:hanging="360"/>
+      </w:pPr>
+    </w:lvl>
+    <w:lvl w:ilvl="2" w:tplc="240A001B" w:tentative="1">
+      <w:start w:val="1"/>
+      <w:numFmt w:val="lowerRoman"/>
+      <w:lvlText w:val="%3."/>
+      <w:lvlJc w:val="right"/>
+      <w:pPr>
+        <w:ind w:left="2160" w:hanging="180"/>
+      </w:pPr>
+    </w:lvl>
+    <w:lvl w:ilvl="3" w:tplc="240A000F" w:tentative="1">
+      <w:start w:val="1"/>
+      <w:numFmt w:val="decimal"/>
+      <w:lvlText w:val="%4."/>
+      <w:lvlJc w:val="left"/>
+      <w:pPr>
+        <w:ind w:left="2880" w:hanging="360"/>
+      </w:pPr>
+    </w:lvl>
+    <w:lvl w:ilvl="4" w:tplc="240A0019" w:tentative="1">
+      <w:start w:val="1"/>
+      <w:numFmt w:val="lowerLetter"/>
+      <w:lvlText w:val="%5."/>
+      <w:lvlJc w:val="left"/>
+      <w:pPr>
+        <w:ind w:left="3600" w:hanging="360"/>
+      </w:pPr>
+    </w:lvl>
+    <w:lvl w:ilvl="5" w:tplc="240A001B" w:tentative="1">
+      <w:start w:val="1"/>
+      <w:numFmt w:val="lowerRoman"/>
+      <w:lvlText w:val="%6."/>
+      <w:lvlJc w:val="right"/>
+      <w:pPr>
+        <w:ind w:left="4320" w:hanging="180"/>
+      </w:pPr>
+    </w:lvl>
+    <w:lvl w:ilvl="6" w:tplc="240A000F" w:tentative="1">
+      <w:start w:val="1"/>
+      <w:numFmt w:val="decimal"/>
+      <w:lvlText w:val="%7."/>
+      <w:lvlJc w:val="left"/>
+      <w:pPr>
+        <w:ind w:left="5040" w:hanging="360"/>
+      </w:pPr>
+    </w:lvl>
+    <w:lvl w:ilvl="7" w:tplc="240A0019" w:tentative="1">
+      <w:start w:val="1"/>
+      <w:numFmt w:val="lowerLetter"/>
+      <w:lvlText w:val="%8."/>
+      <w:lvlJc w:val="left"/>
+      <w:pPr>
+        <w:ind w:left="5760" w:hanging="360"/>
+      </w:pPr>
+    </w:lvl>
+    <w:lvl w:ilvl="8" w:tplc="240A001B" w:tentative="1">
+      <w:start w:val="1"/>
+      <w:numFmt w:val="lowerRoman"/>
+      <w:lvlText w:val="%9."/>
+      <w:lvlJc w:val="right"/>
+      <w:pPr>
+        <w:ind w:left="6480" w:hanging="180"/>
+      </w:pPr>
+    </w:lvl>
+  </w:abstractNum>
+  <w:abstractNum w:abstractNumId="4" w15:restartNumberingAfterBreak="0">
     <w:nsid w:val="0D576D96"/>
     <w:multiLevelType w:val="multilevel"/>
     <w:tmpl w:val="4D40037A"/>
@@ -2033,7 +2992,7 @@
       </w:rPr>
     </w:lvl>
   </w:abstractNum>
-  <w:abstractNum w:abstractNumId="3" w15:restartNumberingAfterBreak="0">
+  <w:abstractNum w:abstractNumId="5" w15:restartNumberingAfterBreak="0">
     <w:nsid w:val="0D7D3410"/>
     <w:multiLevelType w:val="multilevel"/>
     <w:tmpl w:val="1AC44B8E"/>
@@ -2155,7 +3114,206 @@
       </w:pPr>
     </w:lvl>
   </w:abstractNum>
-  <w:abstractNum w:abstractNumId="4" w15:restartNumberingAfterBreak="0">
+  <w:abstractNum w:abstractNumId="6" w15:restartNumberingAfterBreak="0">
+    <w:nsid w:val="0DB22AE1"/>
+    <w:multiLevelType w:val="hybridMultilevel"/>
+    <w:tmpl w:val="F59C1D92"/>
+    <w:lvl w:ilvl="0" w:tplc="240A000F">
+      <w:start w:val="1"/>
+      <w:numFmt w:val="decimal"/>
+      <w:lvlText w:val="%1."/>
+      <w:lvlJc w:val="left"/>
+      <w:pPr>
+        <w:ind w:left="720" w:hanging="360"/>
+      </w:pPr>
+    </w:lvl>
+    <w:lvl w:ilvl="1" w:tplc="240A0019" w:tentative="1">
+      <w:start w:val="1"/>
+      <w:numFmt w:val="lowerLetter"/>
+      <w:lvlText w:val="%2."/>
+      <w:lvlJc w:val="left"/>
+      <w:pPr>
+        <w:ind w:left="1440" w:hanging="360"/>
+      </w:pPr>
+    </w:lvl>
+    <w:lvl w:ilvl="2" w:tplc="240A001B" w:tentative="1">
+      <w:start w:val="1"/>
+      <w:numFmt w:val="lowerRoman"/>
+      <w:lvlText w:val="%3."/>
+      <w:lvlJc w:val="right"/>
+      <w:pPr>
+        <w:ind w:left="2160" w:hanging="180"/>
+      </w:pPr>
+    </w:lvl>
+    <w:lvl w:ilvl="3" w:tplc="240A000F" w:tentative="1">
+      <w:start w:val="1"/>
+      <w:numFmt w:val="decimal"/>
+      <w:lvlText w:val="%4."/>
+      <w:lvlJc w:val="left"/>
+      <w:pPr>
+        <w:ind w:left="2880" w:hanging="360"/>
+      </w:pPr>
+    </w:lvl>
+    <w:lvl w:ilvl="4" w:tplc="240A0019" w:tentative="1">
+      <w:start w:val="1"/>
+      <w:numFmt w:val="lowerLetter"/>
+      <w:lvlText w:val="%5."/>
+      <w:lvlJc w:val="left"/>
+      <w:pPr>
+        <w:ind w:left="3600" w:hanging="360"/>
+      </w:pPr>
+    </w:lvl>
+    <w:lvl w:ilvl="5" w:tplc="240A001B" w:tentative="1">
+      <w:start w:val="1"/>
+      <w:numFmt w:val="lowerRoman"/>
+      <w:lvlText w:val="%6."/>
+      <w:lvlJc w:val="right"/>
+      <w:pPr>
+        <w:ind w:left="4320" w:hanging="180"/>
+      </w:pPr>
+    </w:lvl>
+    <w:lvl w:ilvl="6" w:tplc="240A000F" w:tentative="1">
+      <w:start w:val="1"/>
+      <w:numFmt w:val="decimal"/>
+      <w:lvlText w:val="%7."/>
+      <w:lvlJc w:val="left"/>
+      <w:pPr>
+        <w:ind w:left="5040" w:hanging="360"/>
+      </w:pPr>
+    </w:lvl>
+    <w:lvl w:ilvl="7" w:tplc="240A0019" w:tentative="1">
+      <w:start w:val="1"/>
+      <w:numFmt w:val="lowerLetter"/>
+      <w:lvlText w:val="%8."/>
+      <w:lvlJc w:val="left"/>
+      <w:pPr>
+        <w:ind w:left="5760" w:hanging="360"/>
+      </w:pPr>
+    </w:lvl>
+    <w:lvl w:ilvl="8" w:tplc="240A001B" w:tentative="1">
+      <w:start w:val="1"/>
+      <w:numFmt w:val="lowerRoman"/>
+      <w:lvlText w:val="%9."/>
+      <w:lvlJc w:val="right"/>
+      <w:pPr>
+        <w:ind w:left="6480" w:hanging="180"/>
+      </w:pPr>
+    </w:lvl>
+  </w:abstractNum>
+  <w:abstractNum w:abstractNumId="7" w15:restartNumberingAfterBreak="0">
+    <w:nsid w:val="102E6183"/>
+    <w:multiLevelType w:val="hybridMultilevel"/>
+    <w:tmpl w:val="7A1E72EE"/>
+    <w:lvl w:ilvl="0" w:tplc="240A0001">
+      <w:start w:val="1"/>
+      <w:numFmt w:val="bullet"/>
+      <w:lvlText w:val=""/>
+      <w:lvlJc w:val="left"/>
+      <w:pPr>
+        <w:ind w:left="1080" w:hanging="360"/>
+      </w:pPr>
+      <w:rPr>
+        <w:rFonts w:ascii="Symbol" w:hAnsi="Symbol" w:hint="default"/>
+      </w:rPr>
+    </w:lvl>
+    <w:lvl w:ilvl="1" w:tplc="240A0003" w:tentative="1">
+      <w:start w:val="1"/>
+      <w:numFmt w:val="bullet"/>
+      <w:lvlText w:val="o"/>
+      <w:lvlJc w:val="left"/>
+      <w:pPr>
+        <w:ind w:left="1800" w:hanging="360"/>
+      </w:pPr>
+      <w:rPr>
+        <w:rFonts w:ascii="Courier New" w:hAnsi="Courier New" w:cs="Courier New" w:hint="default"/>
+      </w:rPr>
+    </w:lvl>
+    <w:lvl w:ilvl="2" w:tplc="240A0005" w:tentative="1">
+      <w:start w:val="1"/>
+      <w:numFmt w:val="bullet"/>
+      <w:lvlText w:val=""/>
+      <w:lvlJc w:val="left"/>
+      <w:pPr>
+        <w:ind w:left="2520" w:hanging="360"/>
+      </w:pPr>
+      <w:rPr>
+        <w:rFonts w:ascii="Wingdings" w:hAnsi="Wingdings" w:hint="default"/>
+      </w:rPr>
+    </w:lvl>
+    <w:lvl w:ilvl="3" w:tplc="240A0001" w:tentative="1">
+      <w:start w:val="1"/>
+      <w:numFmt w:val="bullet"/>
+      <w:lvlText w:val=""/>
+      <w:lvlJc w:val="left"/>
+      <w:pPr>
+        <w:ind w:left="3240" w:hanging="360"/>
+      </w:pPr>
+      <w:rPr>
+        <w:rFonts w:ascii="Symbol" w:hAnsi="Symbol" w:hint="default"/>
+      </w:rPr>
+    </w:lvl>
+    <w:lvl w:ilvl="4" w:tplc="240A0003" w:tentative="1">
+      <w:start w:val="1"/>
+      <w:numFmt w:val="bullet"/>
+      <w:lvlText w:val="o"/>
+      <w:lvlJc w:val="left"/>
+      <w:pPr>
+        <w:ind w:left="3960" w:hanging="360"/>
+      </w:pPr>
+      <w:rPr>
+        <w:rFonts w:ascii="Courier New" w:hAnsi="Courier New" w:cs="Courier New" w:hint="default"/>
+      </w:rPr>
+    </w:lvl>
+    <w:lvl w:ilvl="5" w:tplc="240A0005" w:tentative="1">
+      <w:start w:val="1"/>
+      <w:numFmt w:val="bullet"/>
+      <w:lvlText w:val=""/>
+      <w:lvlJc w:val="left"/>
+      <w:pPr>
+        <w:ind w:left="4680" w:hanging="360"/>
+      </w:pPr>
+      <w:rPr>
+        <w:rFonts w:ascii="Wingdings" w:hAnsi="Wingdings" w:hint="default"/>
+      </w:rPr>
+    </w:lvl>
+    <w:lvl w:ilvl="6" w:tplc="240A0001" w:tentative="1">
+      <w:start w:val="1"/>
+      <w:numFmt w:val="bullet"/>
+      <w:lvlText w:val=""/>
+      <w:lvlJc w:val="left"/>
+      <w:pPr>
+        <w:ind w:left="5400" w:hanging="360"/>
+      </w:pPr>
+      <w:rPr>
+        <w:rFonts w:ascii="Symbol" w:hAnsi="Symbol" w:hint="default"/>
+      </w:rPr>
+    </w:lvl>
+    <w:lvl w:ilvl="7" w:tplc="240A0003" w:tentative="1">
+      <w:start w:val="1"/>
+      <w:numFmt w:val="bullet"/>
+      <w:lvlText w:val="o"/>
+      <w:lvlJc w:val="left"/>
+      <w:pPr>
+        <w:ind w:left="6120" w:hanging="360"/>
+      </w:pPr>
+      <w:rPr>
+        <w:rFonts w:ascii="Courier New" w:hAnsi="Courier New" w:cs="Courier New" w:hint="default"/>
+      </w:rPr>
+    </w:lvl>
+    <w:lvl w:ilvl="8" w:tplc="240A0005" w:tentative="1">
+      <w:start w:val="1"/>
+      <w:numFmt w:val="bullet"/>
+      <w:lvlText w:val=""/>
+      <w:lvlJc w:val="left"/>
+      <w:pPr>
+        <w:ind w:left="6840" w:hanging="360"/>
+      </w:pPr>
+      <w:rPr>
+        <w:rFonts w:ascii="Wingdings" w:hAnsi="Wingdings" w:hint="default"/>
+      </w:rPr>
+    </w:lvl>
+  </w:abstractNum>
+  <w:abstractNum w:abstractNumId="8" w15:restartNumberingAfterBreak="0">
     <w:nsid w:val="129E74F5"/>
     <w:multiLevelType w:val="hybridMultilevel"/>
     <w:tmpl w:val="19844398"/>
@@ -2268,7 +3426,120 @@
       </w:rPr>
     </w:lvl>
   </w:abstractNum>
-  <w:abstractNum w:abstractNumId="5" w15:restartNumberingAfterBreak="0">
+  <w:abstractNum w:abstractNumId="9" w15:restartNumberingAfterBreak="0">
+    <w:nsid w:val="186879EA"/>
+    <w:multiLevelType w:val="hybridMultilevel"/>
+    <w:tmpl w:val="9ECC7AF4"/>
+    <w:lvl w:ilvl="0" w:tplc="240A0001">
+      <w:start w:val="1"/>
+      <w:numFmt w:val="bullet"/>
+      <w:lvlText w:val=""/>
+      <w:lvlJc w:val="left"/>
+      <w:pPr>
+        <w:ind w:left="720" w:hanging="360"/>
+      </w:pPr>
+      <w:rPr>
+        <w:rFonts w:ascii="Symbol" w:hAnsi="Symbol" w:hint="default"/>
+      </w:rPr>
+    </w:lvl>
+    <w:lvl w:ilvl="1" w:tplc="240A0003" w:tentative="1">
+      <w:start w:val="1"/>
+      <w:numFmt w:val="bullet"/>
+      <w:lvlText w:val="o"/>
+      <w:lvlJc w:val="left"/>
+      <w:pPr>
+        <w:ind w:left="1440" w:hanging="360"/>
+      </w:pPr>
+      <w:rPr>
+        <w:rFonts w:ascii="Courier New" w:hAnsi="Courier New" w:cs="Courier New" w:hint="default"/>
+      </w:rPr>
+    </w:lvl>
+    <w:lvl w:ilvl="2" w:tplc="240A0005" w:tentative="1">
+      <w:start w:val="1"/>
+      <w:numFmt w:val="bullet"/>
+      <w:lvlText w:val=""/>
+      <w:lvlJc w:val="left"/>
+      <w:pPr>
+        <w:ind w:left="2160" w:hanging="360"/>
+      </w:pPr>
+      <w:rPr>
+        <w:rFonts w:ascii="Wingdings" w:hAnsi="Wingdings" w:hint="default"/>
+      </w:rPr>
+    </w:lvl>
+    <w:lvl w:ilvl="3" w:tplc="240A0001" w:tentative="1">
+      <w:start w:val="1"/>
+      <w:numFmt w:val="bullet"/>
+      <w:lvlText w:val=""/>
+      <w:lvlJc w:val="left"/>
+      <w:pPr>
+        <w:ind w:left="2880" w:hanging="360"/>
+      </w:pPr>
+      <w:rPr>
+        <w:rFonts w:ascii="Symbol" w:hAnsi="Symbol" w:hint="default"/>
+      </w:rPr>
+    </w:lvl>
+    <w:lvl w:ilvl="4" w:tplc="240A0003" w:tentative="1">
+      <w:start w:val="1"/>
+      <w:numFmt w:val="bullet"/>
+      <w:lvlText w:val="o"/>
+      <w:lvlJc w:val="left"/>
+      <w:pPr>
+        <w:ind w:left="3600" w:hanging="360"/>
+      </w:pPr>
+      <w:rPr>
+        <w:rFonts w:ascii="Courier New" w:hAnsi="Courier New" w:cs="Courier New" w:hint="default"/>
+      </w:rPr>
+    </w:lvl>
+    <w:lvl w:ilvl="5" w:tplc="240A0005" w:tentative="1">
+      <w:start w:val="1"/>
+      <w:numFmt w:val="bullet"/>
+      <w:lvlText w:val=""/>
+      <w:lvlJc w:val="left"/>
+      <w:pPr>
+        <w:ind w:left="4320" w:hanging="360"/>
+      </w:pPr>
+      <w:rPr>
+        <w:rFonts w:ascii="Wingdings" w:hAnsi="Wingdings" w:hint="default"/>
+      </w:rPr>
+    </w:lvl>
+    <w:lvl w:ilvl="6" w:tplc="240A0001" w:tentative="1">
+      <w:start w:val="1"/>
+      <w:numFmt w:val="bullet"/>
+      <w:lvlText w:val=""/>
+      <w:lvlJc w:val="left"/>
+      <w:pPr>
+        <w:ind w:left="5040" w:hanging="360"/>
+      </w:pPr>
+      <w:rPr>
+        <w:rFonts w:ascii="Symbol" w:hAnsi="Symbol" w:hint="default"/>
+      </w:rPr>
+    </w:lvl>
+    <w:lvl w:ilvl="7" w:tplc="240A0003" w:tentative="1">
+      <w:start w:val="1"/>
+      <w:numFmt w:val="bullet"/>
+      <w:lvlText w:val="o"/>
+      <w:lvlJc w:val="left"/>
+      <w:pPr>
+        <w:ind w:left="5760" w:hanging="360"/>
+      </w:pPr>
+      <w:rPr>
+        <w:rFonts w:ascii="Courier New" w:hAnsi="Courier New" w:cs="Courier New" w:hint="default"/>
+      </w:rPr>
+    </w:lvl>
+    <w:lvl w:ilvl="8" w:tplc="240A0005" w:tentative="1">
+      <w:start w:val="1"/>
+      <w:numFmt w:val="bullet"/>
+      <w:lvlText w:val=""/>
+      <w:lvlJc w:val="left"/>
+      <w:pPr>
+        <w:ind w:left="6480" w:hanging="360"/>
+      </w:pPr>
+      <w:rPr>
+        <w:rFonts w:ascii="Wingdings" w:hAnsi="Wingdings" w:hint="default"/>
+      </w:rPr>
+    </w:lvl>
+  </w:abstractNum>
+  <w:abstractNum w:abstractNumId="10" w15:restartNumberingAfterBreak="0">
     <w:nsid w:val="19CD7C99"/>
     <w:multiLevelType w:val="multilevel"/>
     <w:tmpl w:val="A170B6D2"/>
@@ -2417,7 +3688,572 @@
       </w:rPr>
     </w:lvl>
   </w:abstractNum>
-  <w:abstractNum w:abstractNumId="6" w15:restartNumberingAfterBreak="0">
+  <w:abstractNum w:abstractNumId="11" w15:restartNumberingAfterBreak="0">
+    <w:nsid w:val="1B2473A7"/>
+    <w:multiLevelType w:val="hybridMultilevel"/>
+    <w:tmpl w:val="43020054"/>
+    <w:lvl w:ilvl="0" w:tplc="240A0001">
+      <w:start w:val="1"/>
+      <w:numFmt w:val="bullet"/>
+      <w:lvlText w:val=""/>
+      <w:lvlJc w:val="left"/>
+      <w:pPr>
+        <w:ind w:left="720" w:hanging="360"/>
+      </w:pPr>
+      <w:rPr>
+        <w:rFonts w:ascii="Symbol" w:hAnsi="Symbol" w:hint="default"/>
+      </w:rPr>
+    </w:lvl>
+    <w:lvl w:ilvl="1" w:tplc="240A0003" w:tentative="1">
+      <w:start w:val="1"/>
+      <w:numFmt w:val="bullet"/>
+      <w:lvlText w:val="o"/>
+      <w:lvlJc w:val="left"/>
+      <w:pPr>
+        <w:ind w:left="1440" w:hanging="360"/>
+      </w:pPr>
+      <w:rPr>
+        <w:rFonts w:ascii="Courier New" w:hAnsi="Courier New" w:cs="Courier New" w:hint="default"/>
+      </w:rPr>
+    </w:lvl>
+    <w:lvl w:ilvl="2" w:tplc="240A0005" w:tentative="1">
+      <w:start w:val="1"/>
+      <w:numFmt w:val="bullet"/>
+      <w:lvlText w:val=""/>
+      <w:lvlJc w:val="left"/>
+      <w:pPr>
+        <w:ind w:left="2160" w:hanging="360"/>
+      </w:pPr>
+      <w:rPr>
+        <w:rFonts w:ascii="Wingdings" w:hAnsi="Wingdings" w:hint="default"/>
+      </w:rPr>
+    </w:lvl>
+    <w:lvl w:ilvl="3" w:tplc="240A0001" w:tentative="1">
+      <w:start w:val="1"/>
+      <w:numFmt w:val="bullet"/>
+      <w:lvlText w:val=""/>
+      <w:lvlJc w:val="left"/>
+      <w:pPr>
+        <w:ind w:left="2880" w:hanging="360"/>
+      </w:pPr>
+      <w:rPr>
+        <w:rFonts w:ascii="Symbol" w:hAnsi="Symbol" w:hint="default"/>
+      </w:rPr>
+    </w:lvl>
+    <w:lvl w:ilvl="4" w:tplc="240A0003" w:tentative="1">
+      <w:start w:val="1"/>
+      <w:numFmt w:val="bullet"/>
+      <w:lvlText w:val="o"/>
+      <w:lvlJc w:val="left"/>
+      <w:pPr>
+        <w:ind w:left="3600" w:hanging="360"/>
+      </w:pPr>
+      <w:rPr>
+        <w:rFonts w:ascii="Courier New" w:hAnsi="Courier New" w:cs="Courier New" w:hint="default"/>
+      </w:rPr>
+    </w:lvl>
+    <w:lvl w:ilvl="5" w:tplc="240A0005" w:tentative="1">
+      <w:start w:val="1"/>
+      <w:numFmt w:val="bullet"/>
+      <w:lvlText w:val=""/>
+      <w:lvlJc w:val="left"/>
+      <w:pPr>
+        <w:ind w:left="4320" w:hanging="360"/>
+      </w:pPr>
+      <w:rPr>
+        <w:rFonts w:ascii="Wingdings" w:hAnsi="Wingdings" w:hint="default"/>
+      </w:rPr>
+    </w:lvl>
+    <w:lvl w:ilvl="6" w:tplc="240A0001" w:tentative="1">
+      <w:start w:val="1"/>
+      <w:numFmt w:val="bullet"/>
+      <w:lvlText w:val=""/>
+      <w:lvlJc w:val="left"/>
+      <w:pPr>
+        <w:ind w:left="5040" w:hanging="360"/>
+      </w:pPr>
+      <w:rPr>
+        <w:rFonts w:ascii="Symbol" w:hAnsi="Symbol" w:hint="default"/>
+      </w:rPr>
+    </w:lvl>
+    <w:lvl w:ilvl="7" w:tplc="240A0003" w:tentative="1">
+      <w:start w:val="1"/>
+      <w:numFmt w:val="bullet"/>
+      <w:lvlText w:val="o"/>
+      <w:lvlJc w:val="left"/>
+      <w:pPr>
+        <w:ind w:left="5760" w:hanging="360"/>
+      </w:pPr>
+      <w:rPr>
+        <w:rFonts w:ascii="Courier New" w:hAnsi="Courier New" w:cs="Courier New" w:hint="default"/>
+      </w:rPr>
+    </w:lvl>
+    <w:lvl w:ilvl="8" w:tplc="240A0005" w:tentative="1">
+      <w:start w:val="1"/>
+      <w:numFmt w:val="bullet"/>
+      <w:lvlText w:val=""/>
+      <w:lvlJc w:val="left"/>
+      <w:pPr>
+        <w:ind w:left="6480" w:hanging="360"/>
+      </w:pPr>
+      <w:rPr>
+        <w:rFonts w:ascii="Wingdings" w:hAnsi="Wingdings" w:hint="default"/>
+      </w:rPr>
+    </w:lvl>
+  </w:abstractNum>
+  <w:abstractNum w:abstractNumId="12" w15:restartNumberingAfterBreak="0">
+    <w:nsid w:val="1DC017C6"/>
+    <w:multiLevelType w:val="hybridMultilevel"/>
+    <w:tmpl w:val="839A1FC0"/>
+    <w:lvl w:ilvl="0" w:tplc="240A0001">
+      <w:start w:val="1"/>
+      <w:numFmt w:val="bullet"/>
+      <w:lvlText w:val=""/>
+      <w:lvlJc w:val="left"/>
+      <w:pPr>
+        <w:ind w:left="720" w:hanging="360"/>
+      </w:pPr>
+      <w:rPr>
+        <w:rFonts w:ascii="Symbol" w:hAnsi="Symbol" w:hint="default"/>
+      </w:rPr>
+    </w:lvl>
+    <w:lvl w:ilvl="1" w:tplc="240A0003" w:tentative="1">
+      <w:start w:val="1"/>
+      <w:numFmt w:val="bullet"/>
+      <w:lvlText w:val="o"/>
+      <w:lvlJc w:val="left"/>
+      <w:pPr>
+        <w:ind w:left="1440" w:hanging="360"/>
+      </w:pPr>
+      <w:rPr>
+        <w:rFonts w:ascii="Courier New" w:hAnsi="Courier New" w:cs="Courier New" w:hint="default"/>
+      </w:rPr>
+    </w:lvl>
+    <w:lvl w:ilvl="2" w:tplc="240A0005" w:tentative="1">
+      <w:start w:val="1"/>
+      <w:numFmt w:val="bullet"/>
+      <w:lvlText w:val=""/>
+      <w:lvlJc w:val="left"/>
+      <w:pPr>
+        <w:ind w:left="2160" w:hanging="360"/>
+      </w:pPr>
+      <w:rPr>
+        <w:rFonts w:ascii="Wingdings" w:hAnsi="Wingdings" w:hint="default"/>
+      </w:rPr>
+    </w:lvl>
+    <w:lvl w:ilvl="3" w:tplc="240A0001" w:tentative="1">
+      <w:start w:val="1"/>
+      <w:numFmt w:val="bullet"/>
+      <w:lvlText w:val=""/>
+      <w:lvlJc w:val="left"/>
+      <w:pPr>
+        <w:ind w:left="2880" w:hanging="360"/>
+      </w:pPr>
+      <w:rPr>
+        <w:rFonts w:ascii="Symbol" w:hAnsi="Symbol" w:hint="default"/>
+      </w:rPr>
+    </w:lvl>
+    <w:lvl w:ilvl="4" w:tplc="240A0003" w:tentative="1">
+      <w:start w:val="1"/>
+      <w:numFmt w:val="bullet"/>
+      <w:lvlText w:val="o"/>
+      <w:lvlJc w:val="left"/>
+      <w:pPr>
+        <w:ind w:left="3600" w:hanging="360"/>
+      </w:pPr>
+      <w:rPr>
+        <w:rFonts w:ascii="Courier New" w:hAnsi="Courier New" w:cs="Courier New" w:hint="default"/>
+      </w:rPr>
+    </w:lvl>
+    <w:lvl w:ilvl="5" w:tplc="240A0005" w:tentative="1">
+      <w:start w:val="1"/>
+      <w:numFmt w:val="bullet"/>
+      <w:lvlText w:val=""/>
+      <w:lvlJc w:val="left"/>
+      <w:pPr>
+        <w:ind w:left="4320" w:hanging="360"/>
+      </w:pPr>
+      <w:rPr>
+        <w:rFonts w:ascii="Wingdings" w:hAnsi="Wingdings" w:hint="default"/>
+      </w:rPr>
+    </w:lvl>
+    <w:lvl w:ilvl="6" w:tplc="240A0001" w:tentative="1">
+      <w:start w:val="1"/>
+      <w:numFmt w:val="bullet"/>
+      <w:lvlText w:val=""/>
+      <w:lvlJc w:val="left"/>
+      <w:pPr>
+        <w:ind w:left="5040" w:hanging="360"/>
+      </w:pPr>
+      <w:rPr>
+        <w:rFonts w:ascii="Symbol" w:hAnsi="Symbol" w:hint="default"/>
+      </w:rPr>
+    </w:lvl>
+    <w:lvl w:ilvl="7" w:tplc="240A0003" w:tentative="1">
+      <w:start w:val="1"/>
+      <w:numFmt w:val="bullet"/>
+      <w:lvlText w:val="o"/>
+      <w:lvlJc w:val="left"/>
+      <w:pPr>
+        <w:ind w:left="5760" w:hanging="360"/>
+      </w:pPr>
+      <w:rPr>
+        <w:rFonts w:ascii="Courier New" w:hAnsi="Courier New" w:cs="Courier New" w:hint="default"/>
+      </w:rPr>
+    </w:lvl>
+    <w:lvl w:ilvl="8" w:tplc="240A0005" w:tentative="1">
+      <w:start w:val="1"/>
+      <w:numFmt w:val="bullet"/>
+      <w:lvlText w:val=""/>
+      <w:lvlJc w:val="left"/>
+      <w:pPr>
+        <w:ind w:left="6480" w:hanging="360"/>
+      </w:pPr>
+      <w:rPr>
+        <w:rFonts w:ascii="Wingdings" w:hAnsi="Wingdings" w:hint="default"/>
+      </w:rPr>
+    </w:lvl>
+  </w:abstractNum>
+  <w:abstractNum w:abstractNumId="13" w15:restartNumberingAfterBreak="0">
+    <w:nsid w:val="24020A85"/>
+    <w:multiLevelType w:val="hybridMultilevel"/>
+    <w:tmpl w:val="62C45A54"/>
+    <w:lvl w:ilvl="0" w:tplc="240A0001">
+      <w:start w:val="1"/>
+      <w:numFmt w:val="bullet"/>
+      <w:lvlText w:val=""/>
+      <w:lvlJc w:val="left"/>
+      <w:pPr>
+        <w:ind w:left="720" w:hanging="360"/>
+      </w:pPr>
+      <w:rPr>
+        <w:rFonts w:ascii="Symbol" w:hAnsi="Symbol" w:hint="default"/>
+      </w:rPr>
+    </w:lvl>
+    <w:lvl w:ilvl="1" w:tplc="240A0003" w:tentative="1">
+      <w:start w:val="1"/>
+      <w:numFmt w:val="bullet"/>
+      <w:lvlText w:val="o"/>
+      <w:lvlJc w:val="left"/>
+      <w:pPr>
+        <w:ind w:left="1440" w:hanging="360"/>
+      </w:pPr>
+      <w:rPr>
+        <w:rFonts w:ascii="Courier New" w:hAnsi="Courier New" w:cs="Courier New" w:hint="default"/>
+      </w:rPr>
+    </w:lvl>
+    <w:lvl w:ilvl="2" w:tplc="240A0005" w:tentative="1">
+      <w:start w:val="1"/>
+      <w:numFmt w:val="bullet"/>
+      <w:lvlText w:val=""/>
+      <w:lvlJc w:val="left"/>
+      <w:pPr>
+        <w:ind w:left="2160" w:hanging="360"/>
+      </w:pPr>
+      <w:rPr>
+        <w:rFonts w:ascii="Wingdings" w:hAnsi="Wingdings" w:hint="default"/>
+      </w:rPr>
+    </w:lvl>
+    <w:lvl w:ilvl="3" w:tplc="240A0001" w:tentative="1">
+      <w:start w:val="1"/>
+      <w:numFmt w:val="bullet"/>
+      <w:lvlText w:val=""/>
+      <w:lvlJc w:val="left"/>
+      <w:pPr>
+        <w:ind w:left="2880" w:hanging="360"/>
+      </w:pPr>
+      <w:rPr>
+        <w:rFonts w:ascii="Symbol" w:hAnsi="Symbol" w:hint="default"/>
+      </w:rPr>
+    </w:lvl>
+    <w:lvl w:ilvl="4" w:tplc="240A0003" w:tentative="1">
+      <w:start w:val="1"/>
+      <w:numFmt w:val="bullet"/>
+      <w:lvlText w:val="o"/>
+      <w:lvlJc w:val="left"/>
+      <w:pPr>
+        <w:ind w:left="3600" w:hanging="360"/>
+      </w:pPr>
+      <w:rPr>
+        <w:rFonts w:ascii="Courier New" w:hAnsi="Courier New" w:cs="Courier New" w:hint="default"/>
+      </w:rPr>
+    </w:lvl>
+    <w:lvl w:ilvl="5" w:tplc="240A0005" w:tentative="1">
+      <w:start w:val="1"/>
+      <w:numFmt w:val="bullet"/>
+      <w:lvlText w:val=""/>
+      <w:lvlJc w:val="left"/>
+      <w:pPr>
+        <w:ind w:left="4320" w:hanging="360"/>
+      </w:pPr>
+      <w:rPr>
+        <w:rFonts w:ascii="Wingdings" w:hAnsi="Wingdings" w:hint="default"/>
+      </w:rPr>
+    </w:lvl>
+    <w:lvl w:ilvl="6" w:tplc="240A0001" w:tentative="1">
+      <w:start w:val="1"/>
+      <w:numFmt w:val="bullet"/>
+      <w:lvlText w:val=""/>
+      <w:lvlJc w:val="left"/>
+      <w:pPr>
+        <w:ind w:left="5040" w:hanging="360"/>
+      </w:pPr>
+      <w:rPr>
+        <w:rFonts w:ascii="Symbol" w:hAnsi="Symbol" w:hint="default"/>
+      </w:rPr>
+    </w:lvl>
+    <w:lvl w:ilvl="7" w:tplc="240A0003" w:tentative="1">
+      <w:start w:val="1"/>
+      <w:numFmt w:val="bullet"/>
+      <w:lvlText w:val="o"/>
+      <w:lvlJc w:val="left"/>
+      <w:pPr>
+        <w:ind w:left="5760" w:hanging="360"/>
+      </w:pPr>
+      <w:rPr>
+        <w:rFonts w:ascii="Courier New" w:hAnsi="Courier New" w:cs="Courier New" w:hint="default"/>
+      </w:rPr>
+    </w:lvl>
+    <w:lvl w:ilvl="8" w:tplc="240A0005" w:tentative="1">
+      <w:start w:val="1"/>
+      <w:numFmt w:val="bullet"/>
+      <w:lvlText w:val=""/>
+      <w:lvlJc w:val="left"/>
+      <w:pPr>
+        <w:ind w:left="6480" w:hanging="360"/>
+      </w:pPr>
+      <w:rPr>
+        <w:rFonts w:ascii="Wingdings" w:hAnsi="Wingdings" w:hint="default"/>
+      </w:rPr>
+    </w:lvl>
+  </w:abstractNum>
+  <w:abstractNum w:abstractNumId="14" w15:restartNumberingAfterBreak="0">
+    <w:nsid w:val="24562D17"/>
+    <w:multiLevelType w:val="hybridMultilevel"/>
+    <w:tmpl w:val="EA74F004"/>
+    <w:lvl w:ilvl="0" w:tplc="240A0001">
+      <w:start w:val="1"/>
+      <w:numFmt w:val="bullet"/>
+      <w:lvlText w:val=""/>
+      <w:lvlJc w:val="left"/>
+      <w:pPr>
+        <w:ind w:left="720" w:hanging="360"/>
+      </w:pPr>
+      <w:rPr>
+        <w:rFonts w:ascii="Symbol" w:hAnsi="Symbol" w:hint="default"/>
+      </w:rPr>
+    </w:lvl>
+    <w:lvl w:ilvl="1" w:tplc="240A0003" w:tentative="1">
+      <w:start w:val="1"/>
+      <w:numFmt w:val="bullet"/>
+      <w:lvlText w:val="o"/>
+      <w:lvlJc w:val="left"/>
+      <w:pPr>
+        <w:ind w:left="1440" w:hanging="360"/>
+      </w:pPr>
+      <w:rPr>
+        <w:rFonts w:ascii="Courier New" w:hAnsi="Courier New" w:cs="Courier New" w:hint="default"/>
+      </w:rPr>
+    </w:lvl>
+    <w:lvl w:ilvl="2" w:tplc="240A0005" w:tentative="1">
+      <w:start w:val="1"/>
+      <w:numFmt w:val="bullet"/>
+      <w:lvlText w:val=""/>
+      <w:lvlJc w:val="left"/>
+      <w:pPr>
+        <w:ind w:left="2160" w:hanging="360"/>
+      </w:pPr>
+      <w:rPr>
+        <w:rFonts w:ascii="Wingdings" w:hAnsi="Wingdings" w:hint="default"/>
+      </w:rPr>
+    </w:lvl>
+    <w:lvl w:ilvl="3" w:tplc="240A0001" w:tentative="1">
+      <w:start w:val="1"/>
+      <w:numFmt w:val="bullet"/>
+      <w:lvlText w:val=""/>
+      <w:lvlJc w:val="left"/>
+      <w:pPr>
+        <w:ind w:left="2880" w:hanging="360"/>
+      </w:pPr>
+      <w:rPr>
+        <w:rFonts w:ascii="Symbol" w:hAnsi="Symbol" w:hint="default"/>
+      </w:rPr>
+    </w:lvl>
+    <w:lvl w:ilvl="4" w:tplc="240A0003" w:tentative="1">
+      <w:start w:val="1"/>
+      <w:numFmt w:val="bullet"/>
+      <w:lvlText w:val="o"/>
+      <w:lvlJc w:val="left"/>
+      <w:pPr>
+        <w:ind w:left="3600" w:hanging="360"/>
+      </w:pPr>
+      <w:rPr>
+        <w:rFonts w:ascii="Courier New" w:hAnsi="Courier New" w:cs="Courier New" w:hint="default"/>
+      </w:rPr>
+    </w:lvl>
+    <w:lvl w:ilvl="5" w:tplc="240A0005" w:tentative="1">
+      <w:start w:val="1"/>
+      <w:numFmt w:val="bullet"/>
+      <w:lvlText w:val=""/>
+      <w:lvlJc w:val="left"/>
+      <w:pPr>
+        <w:ind w:left="4320" w:hanging="360"/>
+      </w:pPr>
+      <w:rPr>
+        <w:rFonts w:ascii="Wingdings" w:hAnsi="Wingdings" w:hint="default"/>
+      </w:rPr>
+    </w:lvl>
+    <w:lvl w:ilvl="6" w:tplc="240A0001" w:tentative="1">
+      <w:start w:val="1"/>
+      <w:numFmt w:val="bullet"/>
+      <w:lvlText w:val=""/>
+      <w:lvlJc w:val="left"/>
+      <w:pPr>
+        <w:ind w:left="5040" w:hanging="360"/>
+      </w:pPr>
+      <w:rPr>
+        <w:rFonts w:ascii="Symbol" w:hAnsi="Symbol" w:hint="default"/>
+      </w:rPr>
+    </w:lvl>
+    <w:lvl w:ilvl="7" w:tplc="240A0003" w:tentative="1">
+      <w:start w:val="1"/>
+      <w:numFmt w:val="bullet"/>
+      <w:lvlText w:val="o"/>
+      <w:lvlJc w:val="left"/>
+      <w:pPr>
+        <w:ind w:left="5760" w:hanging="360"/>
+      </w:pPr>
+      <w:rPr>
+        <w:rFonts w:ascii="Courier New" w:hAnsi="Courier New" w:cs="Courier New" w:hint="default"/>
+      </w:rPr>
+    </w:lvl>
+    <w:lvl w:ilvl="8" w:tplc="240A0005" w:tentative="1">
+      <w:start w:val="1"/>
+      <w:numFmt w:val="bullet"/>
+      <w:lvlText w:val=""/>
+      <w:lvlJc w:val="left"/>
+      <w:pPr>
+        <w:ind w:left="6480" w:hanging="360"/>
+      </w:pPr>
+      <w:rPr>
+        <w:rFonts w:ascii="Wingdings" w:hAnsi="Wingdings" w:hint="default"/>
+      </w:rPr>
+    </w:lvl>
+  </w:abstractNum>
+  <w:abstractNum w:abstractNumId="15" w15:restartNumberingAfterBreak="0">
+    <w:nsid w:val="24824008"/>
+    <w:multiLevelType w:val="hybridMultilevel"/>
+    <w:tmpl w:val="847E7A86"/>
+    <w:lvl w:ilvl="0" w:tplc="240A0001">
+      <w:start w:val="1"/>
+      <w:numFmt w:val="bullet"/>
+      <w:lvlText w:val=""/>
+      <w:lvlJc w:val="left"/>
+      <w:pPr>
+        <w:ind w:left="720" w:hanging="360"/>
+      </w:pPr>
+      <w:rPr>
+        <w:rFonts w:ascii="Symbol" w:hAnsi="Symbol" w:hint="default"/>
+      </w:rPr>
+    </w:lvl>
+    <w:lvl w:ilvl="1" w:tplc="240A0003" w:tentative="1">
+      <w:start w:val="1"/>
+      <w:numFmt w:val="bullet"/>
+      <w:lvlText w:val="o"/>
+      <w:lvlJc w:val="left"/>
+      <w:pPr>
+        <w:ind w:left="1440" w:hanging="360"/>
+      </w:pPr>
+      <w:rPr>
+        <w:rFonts w:ascii="Courier New" w:hAnsi="Courier New" w:cs="Courier New" w:hint="default"/>
+      </w:rPr>
+    </w:lvl>
+    <w:lvl w:ilvl="2" w:tplc="240A0005" w:tentative="1">
+      <w:start w:val="1"/>
+      <w:numFmt w:val="bullet"/>
+      <w:lvlText w:val=""/>
+      <w:lvlJc w:val="left"/>
+      <w:pPr>
+        <w:ind w:left="2160" w:hanging="360"/>
+      </w:pPr>
+      <w:rPr>
+        <w:rFonts w:ascii="Wingdings" w:hAnsi="Wingdings" w:hint="default"/>
+      </w:rPr>
+    </w:lvl>
+    <w:lvl w:ilvl="3" w:tplc="240A0001" w:tentative="1">
+      <w:start w:val="1"/>
+      <w:numFmt w:val="bullet"/>
+      <w:lvlText w:val=""/>
+      <w:lvlJc w:val="left"/>
+      <w:pPr>
+        <w:ind w:left="2880" w:hanging="360"/>
+      </w:pPr>
+      <w:rPr>
+        <w:rFonts w:ascii="Symbol" w:hAnsi="Symbol" w:hint="default"/>
+      </w:rPr>
+    </w:lvl>
+    <w:lvl w:ilvl="4" w:tplc="240A0003" w:tentative="1">
+      <w:start w:val="1"/>
+      <w:numFmt w:val="bullet"/>
+      <w:lvlText w:val="o"/>
+      <w:lvlJc w:val="left"/>
+      <w:pPr>
+        <w:ind w:left="3600" w:hanging="360"/>
+      </w:pPr>
+      <w:rPr>
+        <w:rFonts w:ascii="Courier New" w:hAnsi="Courier New" w:cs="Courier New" w:hint="default"/>
+      </w:rPr>
+    </w:lvl>
+    <w:lvl w:ilvl="5" w:tplc="240A0005" w:tentative="1">
+      <w:start w:val="1"/>
+      <w:numFmt w:val="bullet"/>
+      <w:lvlText w:val=""/>
+      <w:lvlJc w:val="left"/>
+      <w:pPr>
+        <w:ind w:left="4320" w:hanging="360"/>
+      </w:pPr>
+      <w:rPr>
+        <w:rFonts w:ascii="Wingdings" w:hAnsi="Wingdings" w:hint="default"/>
+      </w:rPr>
+    </w:lvl>
+    <w:lvl w:ilvl="6" w:tplc="240A0001" w:tentative="1">
+      <w:start w:val="1"/>
+      <w:numFmt w:val="bullet"/>
+      <w:lvlText w:val=""/>
+      <w:lvlJc w:val="left"/>
+      <w:pPr>
+        <w:ind w:left="5040" w:hanging="360"/>
+      </w:pPr>
+      <w:rPr>
+        <w:rFonts w:ascii="Symbol" w:hAnsi="Symbol" w:hint="default"/>
+      </w:rPr>
+    </w:lvl>
+    <w:lvl w:ilvl="7" w:tplc="240A0003" w:tentative="1">
+      <w:start w:val="1"/>
+      <w:numFmt w:val="bullet"/>
+      <w:lvlText w:val="o"/>
+      <w:lvlJc w:val="left"/>
+      <w:pPr>
+        <w:ind w:left="5760" w:hanging="360"/>
+      </w:pPr>
+      <w:rPr>
+        <w:rFonts w:ascii="Courier New" w:hAnsi="Courier New" w:cs="Courier New" w:hint="default"/>
+      </w:rPr>
+    </w:lvl>
+    <w:lvl w:ilvl="8" w:tplc="240A0005" w:tentative="1">
+      <w:start w:val="1"/>
+      <w:numFmt w:val="bullet"/>
+      <w:lvlText w:val=""/>
+      <w:lvlJc w:val="left"/>
+      <w:pPr>
+        <w:ind w:left="6480" w:hanging="360"/>
+      </w:pPr>
+      <w:rPr>
+        <w:rFonts w:ascii="Wingdings" w:hAnsi="Wingdings" w:hint="default"/>
+      </w:rPr>
+    </w:lvl>
+  </w:abstractNum>
+  <w:abstractNum w:abstractNumId="16" w15:restartNumberingAfterBreak="0">
     <w:nsid w:val="24A16F00"/>
     <w:multiLevelType w:val="multilevel"/>
     <w:tmpl w:val="42040550"/>
@@ -2534,7 +4370,233 @@
       </w:pPr>
     </w:lvl>
   </w:abstractNum>
-  <w:abstractNum w:abstractNumId="7" w15:restartNumberingAfterBreak="0">
+  <w:abstractNum w:abstractNumId="17" w15:restartNumberingAfterBreak="0">
+    <w:nsid w:val="25C40120"/>
+    <w:multiLevelType w:val="hybridMultilevel"/>
+    <w:tmpl w:val="C896BC22"/>
+    <w:lvl w:ilvl="0" w:tplc="240A0001">
+      <w:start w:val="1"/>
+      <w:numFmt w:val="bullet"/>
+      <w:lvlText w:val=""/>
+      <w:lvlJc w:val="left"/>
+      <w:pPr>
+        <w:ind w:left="720" w:hanging="360"/>
+      </w:pPr>
+      <w:rPr>
+        <w:rFonts w:ascii="Symbol" w:hAnsi="Symbol" w:hint="default"/>
+      </w:rPr>
+    </w:lvl>
+    <w:lvl w:ilvl="1" w:tplc="240A0003" w:tentative="1">
+      <w:start w:val="1"/>
+      <w:numFmt w:val="bullet"/>
+      <w:lvlText w:val="o"/>
+      <w:lvlJc w:val="left"/>
+      <w:pPr>
+        <w:ind w:left="1440" w:hanging="360"/>
+      </w:pPr>
+      <w:rPr>
+        <w:rFonts w:ascii="Courier New" w:hAnsi="Courier New" w:cs="Courier New" w:hint="default"/>
+      </w:rPr>
+    </w:lvl>
+    <w:lvl w:ilvl="2" w:tplc="240A0005" w:tentative="1">
+      <w:start w:val="1"/>
+      <w:numFmt w:val="bullet"/>
+      <w:lvlText w:val=""/>
+      <w:lvlJc w:val="left"/>
+      <w:pPr>
+        <w:ind w:left="2160" w:hanging="360"/>
+      </w:pPr>
+      <w:rPr>
+        <w:rFonts w:ascii="Wingdings" w:hAnsi="Wingdings" w:hint="default"/>
+      </w:rPr>
+    </w:lvl>
+    <w:lvl w:ilvl="3" w:tplc="240A0001" w:tentative="1">
+      <w:start w:val="1"/>
+      <w:numFmt w:val="bullet"/>
+      <w:lvlText w:val=""/>
+      <w:lvlJc w:val="left"/>
+      <w:pPr>
+        <w:ind w:left="2880" w:hanging="360"/>
+      </w:pPr>
+      <w:rPr>
+        <w:rFonts w:ascii="Symbol" w:hAnsi="Symbol" w:hint="default"/>
+      </w:rPr>
+    </w:lvl>
+    <w:lvl w:ilvl="4" w:tplc="240A0003" w:tentative="1">
+      <w:start w:val="1"/>
+      <w:numFmt w:val="bullet"/>
+      <w:lvlText w:val="o"/>
+      <w:lvlJc w:val="left"/>
+      <w:pPr>
+        <w:ind w:left="3600" w:hanging="360"/>
+      </w:pPr>
+      <w:rPr>
+        <w:rFonts w:ascii="Courier New" w:hAnsi="Courier New" w:cs="Courier New" w:hint="default"/>
+      </w:rPr>
+    </w:lvl>
+    <w:lvl w:ilvl="5" w:tplc="240A0005" w:tentative="1">
+      <w:start w:val="1"/>
+      <w:numFmt w:val="bullet"/>
+      <w:lvlText w:val=""/>
+      <w:lvlJc w:val="left"/>
+      <w:pPr>
+        <w:ind w:left="4320" w:hanging="360"/>
+      </w:pPr>
+      <w:rPr>
+        <w:rFonts w:ascii="Wingdings" w:hAnsi="Wingdings" w:hint="default"/>
+      </w:rPr>
+    </w:lvl>
+    <w:lvl w:ilvl="6" w:tplc="240A0001" w:tentative="1">
+      <w:start w:val="1"/>
+      <w:numFmt w:val="bullet"/>
+      <w:lvlText w:val=""/>
+      <w:lvlJc w:val="left"/>
+      <w:pPr>
+        <w:ind w:left="5040" w:hanging="360"/>
+      </w:pPr>
+      <w:rPr>
+        <w:rFonts w:ascii="Symbol" w:hAnsi="Symbol" w:hint="default"/>
+      </w:rPr>
+    </w:lvl>
+    <w:lvl w:ilvl="7" w:tplc="240A0003" w:tentative="1">
+      <w:start w:val="1"/>
+      <w:numFmt w:val="bullet"/>
+      <w:lvlText w:val="o"/>
+      <w:lvlJc w:val="left"/>
+      <w:pPr>
+        <w:ind w:left="5760" w:hanging="360"/>
+      </w:pPr>
+      <w:rPr>
+        <w:rFonts w:ascii="Courier New" w:hAnsi="Courier New" w:cs="Courier New" w:hint="default"/>
+      </w:rPr>
+    </w:lvl>
+    <w:lvl w:ilvl="8" w:tplc="240A0005" w:tentative="1">
+      <w:start w:val="1"/>
+      <w:numFmt w:val="bullet"/>
+      <w:lvlText w:val=""/>
+      <w:lvlJc w:val="left"/>
+      <w:pPr>
+        <w:ind w:left="6480" w:hanging="360"/>
+      </w:pPr>
+      <w:rPr>
+        <w:rFonts w:ascii="Wingdings" w:hAnsi="Wingdings" w:hint="default"/>
+      </w:rPr>
+    </w:lvl>
+  </w:abstractNum>
+  <w:abstractNum w:abstractNumId="18" w15:restartNumberingAfterBreak="0">
+    <w:nsid w:val="27E254A0"/>
+    <w:multiLevelType w:val="hybridMultilevel"/>
+    <w:tmpl w:val="91968B34"/>
+    <w:lvl w:ilvl="0" w:tplc="240A0001">
+      <w:start w:val="1"/>
+      <w:numFmt w:val="bullet"/>
+      <w:lvlText w:val=""/>
+      <w:lvlJc w:val="left"/>
+      <w:pPr>
+        <w:ind w:left="720" w:hanging="360"/>
+      </w:pPr>
+      <w:rPr>
+        <w:rFonts w:ascii="Symbol" w:hAnsi="Symbol" w:hint="default"/>
+      </w:rPr>
+    </w:lvl>
+    <w:lvl w:ilvl="1" w:tplc="240A0003" w:tentative="1">
+      <w:start w:val="1"/>
+      <w:numFmt w:val="bullet"/>
+      <w:lvlText w:val="o"/>
+      <w:lvlJc w:val="left"/>
+      <w:pPr>
+        <w:ind w:left="1440" w:hanging="360"/>
+      </w:pPr>
+      <w:rPr>
+        <w:rFonts w:ascii="Courier New" w:hAnsi="Courier New" w:cs="Courier New" w:hint="default"/>
+      </w:rPr>
+    </w:lvl>
+    <w:lvl w:ilvl="2" w:tplc="240A0005" w:tentative="1">
+      <w:start w:val="1"/>
+      <w:numFmt w:val="bullet"/>
+      <w:lvlText w:val=""/>
+      <w:lvlJc w:val="left"/>
+      <w:pPr>
+        <w:ind w:left="2160" w:hanging="360"/>
+      </w:pPr>
+      <w:rPr>
+        <w:rFonts w:ascii="Wingdings" w:hAnsi="Wingdings" w:hint="default"/>
+      </w:rPr>
+    </w:lvl>
+    <w:lvl w:ilvl="3" w:tplc="240A0001" w:tentative="1">
+      <w:start w:val="1"/>
+      <w:numFmt w:val="bullet"/>
+      <w:lvlText w:val=""/>
+      <w:lvlJc w:val="left"/>
+      <w:pPr>
+        <w:ind w:left="2880" w:hanging="360"/>
+      </w:pPr>
+      <w:rPr>
+        <w:rFonts w:ascii="Symbol" w:hAnsi="Symbol" w:hint="default"/>
+      </w:rPr>
+    </w:lvl>
+    <w:lvl w:ilvl="4" w:tplc="240A0003" w:tentative="1">
+      <w:start w:val="1"/>
+      <w:numFmt w:val="bullet"/>
+      <w:lvlText w:val="o"/>
+      <w:lvlJc w:val="left"/>
+      <w:pPr>
+        <w:ind w:left="3600" w:hanging="360"/>
+      </w:pPr>
+      <w:rPr>
+        <w:rFonts w:ascii="Courier New" w:hAnsi="Courier New" w:cs="Courier New" w:hint="default"/>
+      </w:rPr>
+    </w:lvl>
+    <w:lvl w:ilvl="5" w:tplc="240A0005" w:tentative="1">
+      <w:start w:val="1"/>
+      <w:numFmt w:val="bullet"/>
+      <w:lvlText w:val=""/>
+      <w:lvlJc w:val="left"/>
+      <w:pPr>
+        <w:ind w:left="4320" w:hanging="360"/>
+      </w:pPr>
+      <w:rPr>
+        <w:rFonts w:ascii="Wingdings" w:hAnsi="Wingdings" w:hint="default"/>
+      </w:rPr>
+    </w:lvl>
+    <w:lvl w:ilvl="6" w:tplc="240A0001" w:tentative="1">
+      <w:start w:val="1"/>
+      <w:numFmt w:val="bullet"/>
+      <w:lvlText w:val=""/>
+      <w:lvlJc w:val="left"/>
+      <w:pPr>
+        <w:ind w:left="5040" w:hanging="360"/>
+      </w:pPr>
+      <w:rPr>
+        <w:rFonts w:ascii="Symbol" w:hAnsi="Symbol" w:hint="default"/>
+      </w:rPr>
+    </w:lvl>
+    <w:lvl w:ilvl="7" w:tplc="240A0003" w:tentative="1">
+      <w:start w:val="1"/>
+      <w:numFmt w:val="bullet"/>
+      <w:lvlText w:val="o"/>
+      <w:lvlJc w:val="left"/>
+      <w:pPr>
+        <w:ind w:left="5760" w:hanging="360"/>
+      </w:pPr>
+      <w:rPr>
+        <w:rFonts w:ascii="Courier New" w:hAnsi="Courier New" w:cs="Courier New" w:hint="default"/>
+      </w:rPr>
+    </w:lvl>
+    <w:lvl w:ilvl="8" w:tplc="240A0005" w:tentative="1">
+      <w:start w:val="1"/>
+      <w:numFmt w:val="bullet"/>
+      <w:lvlText w:val=""/>
+      <w:lvlJc w:val="left"/>
+      <w:pPr>
+        <w:ind w:left="6480" w:hanging="360"/>
+      </w:pPr>
+      <w:rPr>
+        <w:rFonts w:ascii="Wingdings" w:hAnsi="Wingdings" w:hint="default"/>
+      </w:rPr>
+    </w:lvl>
+  </w:abstractNum>
+  <w:abstractNum w:abstractNumId="19" w15:restartNumberingAfterBreak="0">
     <w:nsid w:val="28711F82"/>
     <w:multiLevelType w:val="singleLevel"/>
     <w:tmpl w:val="1BA4E954"/>
@@ -2554,7 +4616,7 @@
       </w:rPr>
     </w:lvl>
   </w:abstractNum>
-  <w:abstractNum w:abstractNumId="8" w15:restartNumberingAfterBreak="0">
+  <w:abstractNum w:abstractNumId="20" w15:restartNumberingAfterBreak="0">
     <w:nsid w:val="2AAB247B"/>
     <w:multiLevelType w:val="multilevel"/>
     <w:tmpl w:val="80748AF0"/>
@@ -2671,7 +4733,319 @@
       </w:pPr>
     </w:lvl>
   </w:abstractNum>
-  <w:abstractNum w:abstractNumId="9" w15:restartNumberingAfterBreak="0">
+  <w:abstractNum w:abstractNumId="21" w15:restartNumberingAfterBreak="0">
+    <w:nsid w:val="2B1E47DD"/>
+    <w:multiLevelType w:val="hybridMultilevel"/>
+    <w:tmpl w:val="3410CF6E"/>
+    <w:lvl w:ilvl="0" w:tplc="240A000F">
+      <w:start w:val="1"/>
+      <w:numFmt w:val="decimal"/>
+      <w:lvlText w:val="%1."/>
+      <w:lvlJc w:val="left"/>
+      <w:pPr>
+        <w:ind w:left="1800" w:hanging="360"/>
+      </w:pPr>
+    </w:lvl>
+    <w:lvl w:ilvl="1" w:tplc="240A0019" w:tentative="1">
+      <w:start w:val="1"/>
+      <w:numFmt w:val="lowerLetter"/>
+      <w:lvlText w:val="%2."/>
+      <w:lvlJc w:val="left"/>
+      <w:pPr>
+        <w:ind w:left="2520" w:hanging="360"/>
+      </w:pPr>
+    </w:lvl>
+    <w:lvl w:ilvl="2" w:tplc="240A001B" w:tentative="1">
+      <w:start w:val="1"/>
+      <w:numFmt w:val="lowerRoman"/>
+      <w:lvlText w:val="%3."/>
+      <w:lvlJc w:val="right"/>
+      <w:pPr>
+        <w:ind w:left="3240" w:hanging="180"/>
+      </w:pPr>
+    </w:lvl>
+    <w:lvl w:ilvl="3" w:tplc="240A000F" w:tentative="1">
+      <w:start w:val="1"/>
+      <w:numFmt w:val="decimal"/>
+      <w:lvlText w:val="%4."/>
+      <w:lvlJc w:val="left"/>
+      <w:pPr>
+        <w:ind w:left="3960" w:hanging="360"/>
+      </w:pPr>
+    </w:lvl>
+    <w:lvl w:ilvl="4" w:tplc="240A0019" w:tentative="1">
+      <w:start w:val="1"/>
+      <w:numFmt w:val="lowerLetter"/>
+      <w:lvlText w:val="%5."/>
+      <w:lvlJc w:val="left"/>
+      <w:pPr>
+        <w:ind w:left="4680" w:hanging="360"/>
+      </w:pPr>
+    </w:lvl>
+    <w:lvl w:ilvl="5" w:tplc="240A001B" w:tentative="1">
+      <w:start w:val="1"/>
+      <w:numFmt w:val="lowerRoman"/>
+      <w:lvlText w:val="%6."/>
+      <w:lvlJc w:val="right"/>
+      <w:pPr>
+        <w:ind w:left="5400" w:hanging="180"/>
+      </w:pPr>
+    </w:lvl>
+    <w:lvl w:ilvl="6" w:tplc="240A000F" w:tentative="1">
+      <w:start w:val="1"/>
+      <w:numFmt w:val="decimal"/>
+      <w:lvlText w:val="%7."/>
+      <w:lvlJc w:val="left"/>
+      <w:pPr>
+        <w:ind w:left="6120" w:hanging="360"/>
+      </w:pPr>
+    </w:lvl>
+    <w:lvl w:ilvl="7" w:tplc="240A0019" w:tentative="1">
+      <w:start w:val="1"/>
+      <w:numFmt w:val="lowerLetter"/>
+      <w:lvlText w:val="%8."/>
+      <w:lvlJc w:val="left"/>
+      <w:pPr>
+        <w:ind w:left="6840" w:hanging="360"/>
+      </w:pPr>
+    </w:lvl>
+    <w:lvl w:ilvl="8" w:tplc="240A001B" w:tentative="1">
+      <w:start w:val="1"/>
+      <w:numFmt w:val="lowerRoman"/>
+      <w:lvlText w:val="%9."/>
+      <w:lvlJc w:val="right"/>
+      <w:pPr>
+        <w:ind w:left="7560" w:hanging="180"/>
+      </w:pPr>
+    </w:lvl>
+  </w:abstractNum>
+  <w:abstractNum w:abstractNumId="22" w15:restartNumberingAfterBreak="0">
+    <w:nsid w:val="2B34345A"/>
+    <w:multiLevelType w:val="hybridMultilevel"/>
+    <w:tmpl w:val="5EB49972"/>
+    <w:lvl w:ilvl="0" w:tplc="240A0001">
+      <w:start w:val="1"/>
+      <w:numFmt w:val="bullet"/>
+      <w:lvlText w:val=""/>
+      <w:lvlJc w:val="left"/>
+      <w:pPr>
+        <w:ind w:left="720" w:hanging="360"/>
+      </w:pPr>
+      <w:rPr>
+        <w:rFonts w:ascii="Symbol" w:hAnsi="Symbol" w:hint="default"/>
+      </w:rPr>
+    </w:lvl>
+    <w:lvl w:ilvl="1" w:tplc="240A0003" w:tentative="1">
+      <w:start w:val="1"/>
+      <w:numFmt w:val="bullet"/>
+      <w:lvlText w:val="o"/>
+      <w:lvlJc w:val="left"/>
+      <w:pPr>
+        <w:ind w:left="1440" w:hanging="360"/>
+      </w:pPr>
+      <w:rPr>
+        <w:rFonts w:ascii="Courier New" w:hAnsi="Courier New" w:cs="Courier New" w:hint="default"/>
+      </w:rPr>
+    </w:lvl>
+    <w:lvl w:ilvl="2" w:tplc="240A0005" w:tentative="1">
+      <w:start w:val="1"/>
+      <w:numFmt w:val="bullet"/>
+      <w:lvlText w:val=""/>
+      <w:lvlJc w:val="left"/>
+      <w:pPr>
+        <w:ind w:left="2160" w:hanging="360"/>
+      </w:pPr>
+      <w:rPr>
+        <w:rFonts w:ascii="Wingdings" w:hAnsi="Wingdings" w:hint="default"/>
+      </w:rPr>
+    </w:lvl>
+    <w:lvl w:ilvl="3" w:tplc="240A0001" w:tentative="1">
+      <w:start w:val="1"/>
+      <w:numFmt w:val="bullet"/>
+      <w:lvlText w:val=""/>
+      <w:lvlJc w:val="left"/>
+      <w:pPr>
+        <w:ind w:left="2880" w:hanging="360"/>
+      </w:pPr>
+      <w:rPr>
+        <w:rFonts w:ascii="Symbol" w:hAnsi="Symbol" w:hint="default"/>
+      </w:rPr>
+    </w:lvl>
+    <w:lvl w:ilvl="4" w:tplc="240A0003" w:tentative="1">
+      <w:start w:val="1"/>
+      <w:numFmt w:val="bullet"/>
+      <w:lvlText w:val="o"/>
+      <w:lvlJc w:val="left"/>
+      <w:pPr>
+        <w:ind w:left="3600" w:hanging="360"/>
+      </w:pPr>
+      <w:rPr>
+        <w:rFonts w:ascii="Courier New" w:hAnsi="Courier New" w:cs="Courier New" w:hint="default"/>
+      </w:rPr>
+    </w:lvl>
+    <w:lvl w:ilvl="5" w:tplc="240A0005" w:tentative="1">
+      <w:start w:val="1"/>
+      <w:numFmt w:val="bullet"/>
+      <w:lvlText w:val=""/>
+      <w:lvlJc w:val="left"/>
+      <w:pPr>
+        <w:ind w:left="4320" w:hanging="360"/>
+      </w:pPr>
+      <w:rPr>
+        <w:rFonts w:ascii="Wingdings" w:hAnsi="Wingdings" w:hint="default"/>
+      </w:rPr>
+    </w:lvl>
+    <w:lvl w:ilvl="6" w:tplc="240A0001" w:tentative="1">
+      <w:start w:val="1"/>
+      <w:numFmt w:val="bullet"/>
+      <w:lvlText w:val=""/>
+      <w:lvlJc w:val="left"/>
+      <w:pPr>
+        <w:ind w:left="5040" w:hanging="360"/>
+      </w:pPr>
+      <w:rPr>
+        <w:rFonts w:ascii="Symbol" w:hAnsi="Symbol" w:hint="default"/>
+      </w:rPr>
+    </w:lvl>
+    <w:lvl w:ilvl="7" w:tplc="240A0003" w:tentative="1">
+      <w:start w:val="1"/>
+      <w:numFmt w:val="bullet"/>
+      <w:lvlText w:val="o"/>
+      <w:lvlJc w:val="left"/>
+      <w:pPr>
+        <w:ind w:left="5760" w:hanging="360"/>
+      </w:pPr>
+      <w:rPr>
+        <w:rFonts w:ascii="Courier New" w:hAnsi="Courier New" w:cs="Courier New" w:hint="default"/>
+      </w:rPr>
+    </w:lvl>
+    <w:lvl w:ilvl="8" w:tplc="240A0005" w:tentative="1">
+      <w:start w:val="1"/>
+      <w:numFmt w:val="bullet"/>
+      <w:lvlText w:val=""/>
+      <w:lvlJc w:val="left"/>
+      <w:pPr>
+        <w:ind w:left="6480" w:hanging="360"/>
+      </w:pPr>
+      <w:rPr>
+        <w:rFonts w:ascii="Wingdings" w:hAnsi="Wingdings" w:hint="default"/>
+      </w:rPr>
+    </w:lvl>
+  </w:abstractNum>
+  <w:abstractNum w:abstractNumId="23" w15:restartNumberingAfterBreak="0">
+    <w:nsid w:val="2C283EC1"/>
+    <w:multiLevelType w:val="hybridMultilevel"/>
+    <w:tmpl w:val="6720A7C4"/>
+    <w:lvl w:ilvl="0" w:tplc="240A0001">
+      <w:start w:val="1"/>
+      <w:numFmt w:val="bullet"/>
+      <w:lvlText w:val=""/>
+      <w:lvlJc w:val="left"/>
+      <w:pPr>
+        <w:ind w:left="1080" w:hanging="360"/>
+      </w:pPr>
+      <w:rPr>
+        <w:rFonts w:ascii="Symbol" w:hAnsi="Symbol" w:hint="default"/>
+      </w:rPr>
+    </w:lvl>
+    <w:lvl w:ilvl="1" w:tplc="240A0003" w:tentative="1">
+      <w:start w:val="1"/>
+      <w:numFmt w:val="bullet"/>
+      <w:lvlText w:val="o"/>
+      <w:lvlJc w:val="left"/>
+      <w:pPr>
+        <w:ind w:left="1800" w:hanging="360"/>
+      </w:pPr>
+      <w:rPr>
+        <w:rFonts w:ascii="Courier New" w:hAnsi="Courier New" w:cs="Courier New" w:hint="default"/>
+      </w:rPr>
+    </w:lvl>
+    <w:lvl w:ilvl="2" w:tplc="240A0005" w:tentative="1">
+      <w:start w:val="1"/>
+      <w:numFmt w:val="bullet"/>
+      <w:lvlText w:val=""/>
+      <w:lvlJc w:val="left"/>
+      <w:pPr>
+        <w:ind w:left="2520" w:hanging="360"/>
+      </w:pPr>
+      <w:rPr>
+        <w:rFonts w:ascii="Wingdings" w:hAnsi="Wingdings" w:hint="default"/>
+      </w:rPr>
+    </w:lvl>
+    <w:lvl w:ilvl="3" w:tplc="240A0001" w:tentative="1">
+      <w:start w:val="1"/>
+      <w:numFmt w:val="bullet"/>
+      <w:lvlText w:val=""/>
+      <w:lvlJc w:val="left"/>
+      <w:pPr>
+        <w:ind w:left="3240" w:hanging="360"/>
+      </w:pPr>
+      <w:rPr>
+        <w:rFonts w:ascii="Symbol" w:hAnsi="Symbol" w:hint="default"/>
+      </w:rPr>
+    </w:lvl>
+    <w:lvl w:ilvl="4" w:tplc="240A0003" w:tentative="1">
+      <w:start w:val="1"/>
+      <w:numFmt w:val="bullet"/>
+      <w:lvlText w:val="o"/>
+      <w:lvlJc w:val="left"/>
+      <w:pPr>
+        <w:ind w:left="3960" w:hanging="360"/>
+      </w:pPr>
+      <w:rPr>
+        <w:rFonts w:ascii="Courier New" w:hAnsi="Courier New" w:cs="Courier New" w:hint="default"/>
+      </w:rPr>
+    </w:lvl>
+    <w:lvl w:ilvl="5" w:tplc="240A0005" w:tentative="1">
+      <w:start w:val="1"/>
+      <w:numFmt w:val="bullet"/>
+      <w:lvlText w:val=""/>
+      <w:lvlJc w:val="left"/>
+      <w:pPr>
+        <w:ind w:left="4680" w:hanging="360"/>
+      </w:pPr>
+      <w:rPr>
+        <w:rFonts w:ascii="Wingdings" w:hAnsi="Wingdings" w:hint="default"/>
+      </w:rPr>
+    </w:lvl>
+    <w:lvl w:ilvl="6" w:tplc="240A0001" w:tentative="1">
+      <w:start w:val="1"/>
+      <w:numFmt w:val="bullet"/>
+      <w:lvlText w:val=""/>
+      <w:lvlJc w:val="left"/>
+      <w:pPr>
+        <w:ind w:left="5400" w:hanging="360"/>
+      </w:pPr>
+      <w:rPr>
+        <w:rFonts w:ascii="Symbol" w:hAnsi="Symbol" w:hint="default"/>
+      </w:rPr>
+    </w:lvl>
+    <w:lvl w:ilvl="7" w:tplc="240A0003" w:tentative="1">
+      <w:start w:val="1"/>
+      <w:numFmt w:val="bullet"/>
+      <w:lvlText w:val="o"/>
+      <w:lvlJc w:val="left"/>
+      <w:pPr>
+        <w:ind w:left="6120" w:hanging="360"/>
+      </w:pPr>
+      <w:rPr>
+        <w:rFonts w:ascii="Courier New" w:hAnsi="Courier New" w:cs="Courier New" w:hint="default"/>
+      </w:rPr>
+    </w:lvl>
+    <w:lvl w:ilvl="8" w:tplc="240A0005" w:tentative="1">
+      <w:start w:val="1"/>
+      <w:numFmt w:val="bullet"/>
+      <w:lvlText w:val=""/>
+      <w:lvlJc w:val="left"/>
+      <w:pPr>
+        <w:ind w:left="6840" w:hanging="360"/>
+      </w:pPr>
+      <w:rPr>
+        <w:rFonts w:ascii="Wingdings" w:hAnsi="Wingdings" w:hint="default"/>
+      </w:rPr>
+    </w:lvl>
+  </w:abstractNum>
+  <w:abstractNum w:abstractNumId="24" w15:restartNumberingAfterBreak="0">
     <w:nsid w:val="2EC7417C"/>
     <w:multiLevelType w:val="multilevel"/>
     <w:tmpl w:val="CAF257A0"/>
@@ -2820,7 +5194,7 @@
       </w:rPr>
     </w:lvl>
   </w:abstractNum>
-  <w:abstractNum w:abstractNumId="10" w15:restartNumberingAfterBreak="0">
+  <w:abstractNum w:abstractNumId="25" w15:restartNumberingAfterBreak="0">
     <w:nsid w:val="305D289D"/>
     <w:multiLevelType w:val="hybridMultilevel"/>
     <w:tmpl w:val="7D848CEC"/>
@@ -2933,7 +5307,120 @@
       </w:rPr>
     </w:lvl>
   </w:abstractNum>
-  <w:abstractNum w:abstractNumId="11" w15:restartNumberingAfterBreak="0">
+  <w:abstractNum w:abstractNumId="26" w15:restartNumberingAfterBreak="0">
+    <w:nsid w:val="30FC030C"/>
+    <w:multiLevelType w:val="hybridMultilevel"/>
+    <w:tmpl w:val="1FCC4F40"/>
+    <w:lvl w:ilvl="0" w:tplc="240A0001">
+      <w:start w:val="1"/>
+      <w:numFmt w:val="bullet"/>
+      <w:lvlText w:val=""/>
+      <w:lvlJc w:val="left"/>
+      <w:pPr>
+        <w:ind w:left="1080" w:hanging="360"/>
+      </w:pPr>
+      <w:rPr>
+        <w:rFonts w:ascii="Symbol" w:hAnsi="Symbol" w:hint="default"/>
+      </w:rPr>
+    </w:lvl>
+    <w:lvl w:ilvl="1" w:tplc="240A0003" w:tentative="1">
+      <w:start w:val="1"/>
+      <w:numFmt w:val="bullet"/>
+      <w:lvlText w:val="o"/>
+      <w:lvlJc w:val="left"/>
+      <w:pPr>
+        <w:ind w:left="1800" w:hanging="360"/>
+      </w:pPr>
+      <w:rPr>
+        <w:rFonts w:ascii="Courier New" w:hAnsi="Courier New" w:cs="Courier New" w:hint="default"/>
+      </w:rPr>
+    </w:lvl>
+    <w:lvl w:ilvl="2" w:tplc="240A0005" w:tentative="1">
+      <w:start w:val="1"/>
+      <w:numFmt w:val="bullet"/>
+      <w:lvlText w:val=""/>
+      <w:lvlJc w:val="left"/>
+      <w:pPr>
+        <w:ind w:left="2520" w:hanging="360"/>
+      </w:pPr>
+      <w:rPr>
+        <w:rFonts w:ascii="Wingdings" w:hAnsi="Wingdings" w:hint="default"/>
+      </w:rPr>
+    </w:lvl>
+    <w:lvl w:ilvl="3" w:tplc="240A0001" w:tentative="1">
+      <w:start w:val="1"/>
+      <w:numFmt w:val="bullet"/>
+      <w:lvlText w:val=""/>
+      <w:lvlJc w:val="left"/>
+      <w:pPr>
+        <w:ind w:left="3240" w:hanging="360"/>
+      </w:pPr>
+      <w:rPr>
+        <w:rFonts w:ascii="Symbol" w:hAnsi="Symbol" w:hint="default"/>
+      </w:rPr>
+    </w:lvl>
+    <w:lvl w:ilvl="4" w:tplc="240A0003" w:tentative="1">
+      <w:start w:val="1"/>
+      <w:numFmt w:val="bullet"/>
+      <w:lvlText w:val="o"/>
+      <w:lvlJc w:val="left"/>
+      <w:pPr>
+        <w:ind w:left="3960" w:hanging="360"/>
+      </w:pPr>
+      <w:rPr>
+        <w:rFonts w:ascii="Courier New" w:hAnsi="Courier New" w:cs="Courier New" w:hint="default"/>
+      </w:rPr>
+    </w:lvl>
+    <w:lvl w:ilvl="5" w:tplc="240A0005" w:tentative="1">
+      <w:start w:val="1"/>
+      <w:numFmt w:val="bullet"/>
+      <w:lvlText w:val=""/>
+      <w:lvlJc w:val="left"/>
+      <w:pPr>
+        <w:ind w:left="4680" w:hanging="360"/>
+      </w:pPr>
+      <w:rPr>
+        <w:rFonts w:ascii="Wingdings" w:hAnsi="Wingdings" w:hint="default"/>
+      </w:rPr>
+    </w:lvl>
+    <w:lvl w:ilvl="6" w:tplc="240A0001" w:tentative="1">
+      <w:start w:val="1"/>
+      <w:numFmt w:val="bullet"/>
+      <w:lvlText w:val=""/>
+      <w:lvlJc w:val="left"/>
+      <w:pPr>
+        <w:ind w:left="5400" w:hanging="360"/>
+      </w:pPr>
+      <w:rPr>
+        <w:rFonts w:ascii="Symbol" w:hAnsi="Symbol" w:hint="default"/>
+      </w:rPr>
+    </w:lvl>
+    <w:lvl w:ilvl="7" w:tplc="240A0003" w:tentative="1">
+      <w:start w:val="1"/>
+      <w:numFmt w:val="bullet"/>
+      <w:lvlText w:val="o"/>
+      <w:lvlJc w:val="left"/>
+      <w:pPr>
+        <w:ind w:left="6120" w:hanging="360"/>
+      </w:pPr>
+      <w:rPr>
+        <w:rFonts w:ascii="Courier New" w:hAnsi="Courier New" w:cs="Courier New" w:hint="default"/>
+      </w:rPr>
+    </w:lvl>
+    <w:lvl w:ilvl="8" w:tplc="240A0005" w:tentative="1">
+      <w:start w:val="1"/>
+      <w:numFmt w:val="bullet"/>
+      <w:lvlText w:val=""/>
+      <w:lvlJc w:val="left"/>
+      <w:pPr>
+        <w:ind w:left="6840" w:hanging="360"/>
+      </w:pPr>
+      <w:rPr>
+        <w:rFonts w:ascii="Wingdings" w:hAnsi="Wingdings" w:hint="default"/>
+      </w:rPr>
+    </w:lvl>
+  </w:abstractNum>
+  <w:abstractNum w:abstractNumId="27" w15:restartNumberingAfterBreak="0">
     <w:nsid w:val="31DC0C12"/>
     <w:multiLevelType w:val="hybridMultilevel"/>
     <w:tmpl w:val="08E20B94"/>
@@ -3046,7 +5533,206 @@
       </w:rPr>
     </w:lvl>
   </w:abstractNum>
-  <w:abstractNum w:abstractNumId="12" w15:restartNumberingAfterBreak="0">
+  <w:abstractNum w:abstractNumId="28" w15:restartNumberingAfterBreak="0">
+    <w:nsid w:val="326B6D95"/>
+    <w:multiLevelType w:val="hybridMultilevel"/>
+    <w:tmpl w:val="599AF71E"/>
+    <w:lvl w:ilvl="0" w:tplc="240A0001">
+      <w:start w:val="1"/>
+      <w:numFmt w:val="bullet"/>
+      <w:lvlText w:val=""/>
+      <w:lvlJc w:val="left"/>
+      <w:pPr>
+        <w:ind w:left="1080" w:hanging="360"/>
+      </w:pPr>
+      <w:rPr>
+        <w:rFonts w:ascii="Symbol" w:hAnsi="Symbol" w:hint="default"/>
+      </w:rPr>
+    </w:lvl>
+    <w:lvl w:ilvl="1" w:tplc="240A0003" w:tentative="1">
+      <w:start w:val="1"/>
+      <w:numFmt w:val="bullet"/>
+      <w:lvlText w:val="o"/>
+      <w:lvlJc w:val="left"/>
+      <w:pPr>
+        <w:ind w:left="1800" w:hanging="360"/>
+      </w:pPr>
+      <w:rPr>
+        <w:rFonts w:ascii="Courier New" w:hAnsi="Courier New" w:cs="Courier New" w:hint="default"/>
+      </w:rPr>
+    </w:lvl>
+    <w:lvl w:ilvl="2" w:tplc="240A0005" w:tentative="1">
+      <w:start w:val="1"/>
+      <w:numFmt w:val="bullet"/>
+      <w:lvlText w:val=""/>
+      <w:lvlJc w:val="left"/>
+      <w:pPr>
+        <w:ind w:left="2520" w:hanging="360"/>
+      </w:pPr>
+      <w:rPr>
+        <w:rFonts w:ascii="Wingdings" w:hAnsi="Wingdings" w:hint="default"/>
+      </w:rPr>
+    </w:lvl>
+    <w:lvl w:ilvl="3" w:tplc="240A0001" w:tentative="1">
+      <w:start w:val="1"/>
+      <w:numFmt w:val="bullet"/>
+      <w:lvlText w:val=""/>
+      <w:lvlJc w:val="left"/>
+      <w:pPr>
+        <w:ind w:left="3240" w:hanging="360"/>
+      </w:pPr>
+      <w:rPr>
+        <w:rFonts w:ascii="Symbol" w:hAnsi="Symbol" w:hint="default"/>
+      </w:rPr>
+    </w:lvl>
+    <w:lvl w:ilvl="4" w:tplc="240A0003" w:tentative="1">
+      <w:start w:val="1"/>
+      <w:numFmt w:val="bullet"/>
+      <w:lvlText w:val="o"/>
+      <w:lvlJc w:val="left"/>
+      <w:pPr>
+        <w:ind w:left="3960" w:hanging="360"/>
+      </w:pPr>
+      <w:rPr>
+        <w:rFonts w:ascii="Courier New" w:hAnsi="Courier New" w:cs="Courier New" w:hint="default"/>
+      </w:rPr>
+    </w:lvl>
+    <w:lvl w:ilvl="5" w:tplc="240A0005" w:tentative="1">
+      <w:start w:val="1"/>
+      <w:numFmt w:val="bullet"/>
+      <w:lvlText w:val=""/>
+      <w:lvlJc w:val="left"/>
+      <w:pPr>
+        <w:ind w:left="4680" w:hanging="360"/>
+      </w:pPr>
+      <w:rPr>
+        <w:rFonts w:ascii="Wingdings" w:hAnsi="Wingdings" w:hint="default"/>
+      </w:rPr>
+    </w:lvl>
+    <w:lvl w:ilvl="6" w:tplc="240A0001" w:tentative="1">
+      <w:start w:val="1"/>
+      <w:numFmt w:val="bullet"/>
+      <w:lvlText w:val=""/>
+      <w:lvlJc w:val="left"/>
+      <w:pPr>
+        <w:ind w:left="5400" w:hanging="360"/>
+      </w:pPr>
+      <w:rPr>
+        <w:rFonts w:ascii="Symbol" w:hAnsi="Symbol" w:hint="default"/>
+      </w:rPr>
+    </w:lvl>
+    <w:lvl w:ilvl="7" w:tplc="240A0003" w:tentative="1">
+      <w:start w:val="1"/>
+      <w:numFmt w:val="bullet"/>
+      <w:lvlText w:val="o"/>
+      <w:lvlJc w:val="left"/>
+      <w:pPr>
+        <w:ind w:left="6120" w:hanging="360"/>
+      </w:pPr>
+      <w:rPr>
+        <w:rFonts w:ascii="Courier New" w:hAnsi="Courier New" w:cs="Courier New" w:hint="default"/>
+      </w:rPr>
+    </w:lvl>
+    <w:lvl w:ilvl="8" w:tplc="240A0005" w:tentative="1">
+      <w:start w:val="1"/>
+      <w:numFmt w:val="bullet"/>
+      <w:lvlText w:val=""/>
+      <w:lvlJc w:val="left"/>
+      <w:pPr>
+        <w:ind w:left="6840" w:hanging="360"/>
+      </w:pPr>
+      <w:rPr>
+        <w:rFonts w:ascii="Wingdings" w:hAnsi="Wingdings" w:hint="default"/>
+      </w:rPr>
+    </w:lvl>
+  </w:abstractNum>
+  <w:abstractNum w:abstractNumId="29" w15:restartNumberingAfterBreak="0">
+    <w:nsid w:val="3CBC4A6B"/>
+    <w:multiLevelType w:val="hybridMultilevel"/>
+    <w:tmpl w:val="7EF4B830"/>
+    <w:lvl w:ilvl="0" w:tplc="240A000F">
+      <w:start w:val="1"/>
+      <w:numFmt w:val="decimal"/>
+      <w:lvlText w:val="%1."/>
+      <w:lvlJc w:val="left"/>
+      <w:pPr>
+        <w:ind w:left="720" w:hanging="360"/>
+      </w:pPr>
+    </w:lvl>
+    <w:lvl w:ilvl="1" w:tplc="240A0019" w:tentative="1">
+      <w:start w:val="1"/>
+      <w:numFmt w:val="lowerLetter"/>
+      <w:lvlText w:val="%2."/>
+      <w:lvlJc w:val="left"/>
+      <w:pPr>
+        <w:ind w:left="1440" w:hanging="360"/>
+      </w:pPr>
+    </w:lvl>
+    <w:lvl w:ilvl="2" w:tplc="240A001B" w:tentative="1">
+      <w:start w:val="1"/>
+      <w:numFmt w:val="lowerRoman"/>
+      <w:lvlText w:val="%3."/>
+      <w:lvlJc w:val="right"/>
+      <w:pPr>
+        <w:ind w:left="2160" w:hanging="180"/>
+      </w:pPr>
+    </w:lvl>
+    <w:lvl w:ilvl="3" w:tplc="240A000F" w:tentative="1">
+      <w:start w:val="1"/>
+      <w:numFmt w:val="decimal"/>
+      <w:lvlText w:val="%4."/>
+      <w:lvlJc w:val="left"/>
+      <w:pPr>
+        <w:ind w:left="2880" w:hanging="360"/>
+      </w:pPr>
+    </w:lvl>
+    <w:lvl w:ilvl="4" w:tplc="240A0019" w:tentative="1">
+      <w:start w:val="1"/>
+      <w:numFmt w:val="lowerLetter"/>
+      <w:lvlText w:val="%5."/>
+      <w:lvlJc w:val="left"/>
+      <w:pPr>
+        <w:ind w:left="3600" w:hanging="360"/>
+      </w:pPr>
+    </w:lvl>
+    <w:lvl w:ilvl="5" w:tplc="240A001B" w:tentative="1">
+      <w:start w:val="1"/>
+      <w:numFmt w:val="lowerRoman"/>
+      <w:lvlText w:val="%6."/>
+      <w:lvlJc w:val="right"/>
+      <w:pPr>
+        <w:ind w:left="4320" w:hanging="180"/>
+      </w:pPr>
+    </w:lvl>
+    <w:lvl w:ilvl="6" w:tplc="240A000F" w:tentative="1">
+      <w:start w:val="1"/>
+      <w:numFmt w:val="decimal"/>
+      <w:lvlText w:val="%7."/>
+      <w:lvlJc w:val="left"/>
+      <w:pPr>
+        <w:ind w:left="5040" w:hanging="360"/>
+      </w:pPr>
+    </w:lvl>
+    <w:lvl w:ilvl="7" w:tplc="240A0019" w:tentative="1">
+      <w:start w:val="1"/>
+      <w:numFmt w:val="lowerLetter"/>
+      <w:lvlText w:val="%8."/>
+      <w:lvlJc w:val="left"/>
+      <w:pPr>
+        <w:ind w:left="5760" w:hanging="360"/>
+      </w:pPr>
+    </w:lvl>
+    <w:lvl w:ilvl="8" w:tplc="240A001B" w:tentative="1">
+      <w:start w:val="1"/>
+      <w:numFmt w:val="lowerRoman"/>
+      <w:lvlText w:val="%9."/>
+      <w:lvlJc w:val="right"/>
+      <w:pPr>
+        <w:ind w:left="6480" w:hanging="180"/>
+      </w:pPr>
+    </w:lvl>
+  </w:abstractNum>
+  <w:abstractNum w:abstractNumId="30" w15:restartNumberingAfterBreak="0">
     <w:nsid w:val="3D1229E3"/>
     <w:multiLevelType w:val="multilevel"/>
     <w:tmpl w:val="546ABB06"/>
@@ -3195,7 +5881,7 @@
       </w:rPr>
     </w:lvl>
   </w:abstractNum>
-  <w:abstractNum w:abstractNumId="13" w15:restartNumberingAfterBreak="0">
+  <w:abstractNum w:abstractNumId="31" w15:restartNumberingAfterBreak="0">
     <w:nsid w:val="3F9E3EC2"/>
     <w:multiLevelType w:val="hybridMultilevel"/>
     <w:tmpl w:val="D75A536A"/>
@@ -3308,7 +5994,7 @@
       </w:rPr>
     </w:lvl>
   </w:abstractNum>
-  <w:abstractNum w:abstractNumId="14" w15:restartNumberingAfterBreak="0">
+  <w:abstractNum w:abstractNumId="32" w15:restartNumberingAfterBreak="0">
     <w:nsid w:val="46B37DB5"/>
     <w:multiLevelType w:val="multilevel"/>
     <w:tmpl w:val="C1B4B7B4"/>
@@ -3457,7 +6143,432 @@
       </w:rPr>
     </w:lvl>
   </w:abstractNum>
-  <w:abstractNum w:abstractNumId="15" w15:restartNumberingAfterBreak="0">
+  <w:abstractNum w:abstractNumId="33" w15:restartNumberingAfterBreak="0">
+    <w:nsid w:val="4B734767"/>
+    <w:multiLevelType w:val="hybridMultilevel"/>
+    <w:tmpl w:val="14C4FFB4"/>
+    <w:lvl w:ilvl="0" w:tplc="240A000F">
+      <w:start w:val="1"/>
+      <w:numFmt w:val="decimal"/>
+      <w:lvlText w:val="%1."/>
+      <w:lvlJc w:val="left"/>
+      <w:pPr>
+        <w:ind w:left="720" w:hanging="360"/>
+      </w:pPr>
+    </w:lvl>
+    <w:lvl w:ilvl="1" w:tplc="240A0019" w:tentative="1">
+      <w:start w:val="1"/>
+      <w:numFmt w:val="lowerLetter"/>
+      <w:lvlText w:val="%2."/>
+      <w:lvlJc w:val="left"/>
+      <w:pPr>
+        <w:ind w:left="1440" w:hanging="360"/>
+      </w:pPr>
+    </w:lvl>
+    <w:lvl w:ilvl="2" w:tplc="240A001B" w:tentative="1">
+      <w:start w:val="1"/>
+      <w:numFmt w:val="lowerRoman"/>
+      <w:lvlText w:val="%3."/>
+      <w:lvlJc w:val="right"/>
+      <w:pPr>
+        <w:ind w:left="2160" w:hanging="180"/>
+      </w:pPr>
+    </w:lvl>
+    <w:lvl w:ilvl="3" w:tplc="240A000F" w:tentative="1">
+      <w:start w:val="1"/>
+      <w:numFmt w:val="decimal"/>
+      <w:lvlText w:val="%4."/>
+      <w:lvlJc w:val="left"/>
+      <w:pPr>
+        <w:ind w:left="2880" w:hanging="360"/>
+      </w:pPr>
+    </w:lvl>
+    <w:lvl w:ilvl="4" w:tplc="240A0019" w:tentative="1">
+      <w:start w:val="1"/>
+      <w:numFmt w:val="lowerLetter"/>
+      <w:lvlText w:val="%5."/>
+      <w:lvlJc w:val="left"/>
+      <w:pPr>
+        <w:ind w:left="3600" w:hanging="360"/>
+      </w:pPr>
+    </w:lvl>
+    <w:lvl w:ilvl="5" w:tplc="240A001B" w:tentative="1">
+      <w:start w:val="1"/>
+      <w:numFmt w:val="lowerRoman"/>
+      <w:lvlText w:val="%6."/>
+      <w:lvlJc w:val="right"/>
+      <w:pPr>
+        <w:ind w:left="4320" w:hanging="180"/>
+      </w:pPr>
+    </w:lvl>
+    <w:lvl w:ilvl="6" w:tplc="240A000F" w:tentative="1">
+      <w:start w:val="1"/>
+      <w:numFmt w:val="decimal"/>
+      <w:lvlText w:val="%7."/>
+      <w:lvlJc w:val="left"/>
+      <w:pPr>
+        <w:ind w:left="5040" w:hanging="360"/>
+      </w:pPr>
+    </w:lvl>
+    <w:lvl w:ilvl="7" w:tplc="240A0019" w:tentative="1">
+      <w:start w:val="1"/>
+      <w:numFmt w:val="lowerLetter"/>
+      <w:lvlText w:val="%8."/>
+      <w:lvlJc w:val="left"/>
+      <w:pPr>
+        <w:ind w:left="5760" w:hanging="360"/>
+      </w:pPr>
+    </w:lvl>
+    <w:lvl w:ilvl="8" w:tplc="240A001B" w:tentative="1">
+      <w:start w:val="1"/>
+      <w:numFmt w:val="lowerRoman"/>
+      <w:lvlText w:val="%9."/>
+      <w:lvlJc w:val="right"/>
+      <w:pPr>
+        <w:ind w:left="6480" w:hanging="180"/>
+      </w:pPr>
+    </w:lvl>
+  </w:abstractNum>
+  <w:abstractNum w:abstractNumId="34" w15:restartNumberingAfterBreak="0">
+    <w:nsid w:val="4BC16259"/>
+    <w:multiLevelType w:val="hybridMultilevel"/>
+    <w:tmpl w:val="65246C4A"/>
+    <w:lvl w:ilvl="0" w:tplc="240A0001">
+      <w:start w:val="1"/>
+      <w:numFmt w:val="bullet"/>
+      <w:lvlText w:val=""/>
+      <w:lvlJc w:val="left"/>
+      <w:pPr>
+        <w:ind w:left="720" w:hanging="360"/>
+      </w:pPr>
+      <w:rPr>
+        <w:rFonts w:ascii="Symbol" w:hAnsi="Symbol" w:hint="default"/>
+      </w:rPr>
+    </w:lvl>
+    <w:lvl w:ilvl="1" w:tplc="240A0003" w:tentative="1">
+      <w:start w:val="1"/>
+      <w:numFmt w:val="bullet"/>
+      <w:lvlText w:val="o"/>
+      <w:lvlJc w:val="left"/>
+      <w:pPr>
+        <w:ind w:left="1440" w:hanging="360"/>
+      </w:pPr>
+      <w:rPr>
+        <w:rFonts w:ascii="Courier New" w:hAnsi="Courier New" w:cs="Courier New" w:hint="default"/>
+      </w:rPr>
+    </w:lvl>
+    <w:lvl w:ilvl="2" w:tplc="240A0005" w:tentative="1">
+      <w:start w:val="1"/>
+      <w:numFmt w:val="bullet"/>
+      <w:lvlText w:val=""/>
+      <w:lvlJc w:val="left"/>
+      <w:pPr>
+        <w:ind w:left="2160" w:hanging="360"/>
+      </w:pPr>
+      <w:rPr>
+        <w:rFonts w:ascii="Wingdings" w:hAnsi="Wingdings" w:hint="default"/>
+      </w:rPr>
+    </w:lvl>
+    <w:lvl w:ilvl="3" w:tplc="240A0001" w:tentative="1">
+      <w:start w:val="1"/>
+      <w:numFmt w:val="bullet"/>
+      <w:lvlText w:val=""/>
+      <w:lvlJc w:val="left"/>
+      <w:pPr>
+        <w:ind w:left="2880" w:hanging="360"/>
+      </w:pPr>
+      <w:rPr>
+        <w:rFonts w:ascii="Symbol" w:hAnsi="Symbol" w:hint="default"/>
+      </w:rPr>
+    </w:lvl>
+    <w:lvl w:ilvl="4" w:tplc="240A0003" w:tentative="1">
+      <w:start w:val="1"/>
+      <w:numFmt w:val="bullet"/>
+      <w:lvlText w:val="o"/>
+      <w:lvlJc w:val="left"/>
+      <w:pPr>
+        <w:ind w:left="3600" w:hanging="360"/>
+      </w:pPr>
+      <w:rPr>
+        <w:rFonts w:ascii="Courier New" w:hAnsi="Courier New" w:cs="Courier New" w:hint="default"/>
+      </w:rPr>
+    </w:lvl>
+    <w:lvl w:ilvl="5" w:tplc="240A0005" w:tentative="1">
+      <w:start w:val="1"/>
+      <w:numFmt w:val="bullet"/>
+      <w:lvlText w:val=""/>
+      <w:lvlJc w:val="left"/>
+      <w:pPr>
+        <w:ind w:left="4320" w:hanging="360"/>
+      </w:pPr>
+      <w:rPr>
+        <w:rFonts w:ascii="Wingdings" w:hAnsi="Wingdings" w:hint="default"/>
+      </w:rPr>
+    </w:lvl>
+    <w:lvl w:ilvl="6" w:tplc="240A0001" w:tentative="1">
+      <w:start w:val="1"/>
+      <w:numFmt w:val="bullet"/>
+      <w:lvlText w:val=""/>
+      <w:lvlJc w:val="left"/>
+      <w:pPr>
+        <w:ind w:left="5040" w:hanging="360"/>
+      </w:pPr>
+      <w:rPr>
+        <w:rFonts w:ascii="Symbol" w:hAnsi="Symbol" w:hint="default"/>
+      </w:rPr>
+    </w:lvl>
+    <w:lvl w:ilvl="7" w:tplc="240A0003" w:tentative="1">
+      <w:start w:val="1"/>
+      <w:numFmt w:val="bullet"/>
+      <w:lvlText w:val="o"/>
+      <w:lvlJc w:val="left"/>
+      <w:pPr>
+        <w:ind w:left="5760" w:hanging="360"/>
+      </w:pPr>
+      <w:rPr>
+        <w:rFonts w:ascii="Courier New" w:hAnsi="Courier New" w:cs="Courier New" w:hint="default"/>
+      </w:rPr>
+    </w:lvl>
+    <w:lvl w:ilvl="8" w:tplc="240A0005" w:tentative="1">
+      <w:start w:val="1"/>
+      <w:numFmt w:val="bullet"/>
+      <w:lvlText w:val=""/>
+      <w:lvlJc w:val="left"/>
+      <w:pPr>
+        <w:ind w:left="6480" w:hanging="360"/>
+      </w:pPr>
+      <w:rPr>
+        <w:rFonts w:ascii="Wingdings" w:hAnsi="Wingdings" w:hint="default"/>
+      </w:rPr>
+    </w:lvl>
+  </w:abstractNum>
+  <w:abstractNum w:abstractNumId="35" w15:restartNumberingAfterBreak="0">
+    <w:nsid w:val="4F1234FB"/>
+    <w:multiLevelType w:val="hybridMultilevel"/>
+    <w:tmpl w:val="785867AE"/>
+    <w:lvl w:ilvl="0" w:tplc="240A0001">
+      <w:start w:val="1"/>
+      <w:numFmt w:val="bullet"/>
+      <w:lvlText w:val=""/>
+      <w:lvlJc w:val="left"/>
+      <w:pPr>
+        <w:ind w:left="1080" w:hanging="360"/>
+      </w:pPr>
+      <w:rPr>
+        <w:rFonts w:ascii="Symbol" w:hAnsi="Symbol" w:hint="default"/>
+      </w:rPr>
+    </w:lvl>
+    <w:lvl w:ilvl="1" w:tplc="240A0003" w:tentative="1">
+      <w:start w:val="1"/>
+      <w:numFmt w:val="bullet"/>
+      <w:lvlText w:val="o"/>
+      <w:lvlJc w:val="left"/>
+      <w:pPr>
+        <w:ind w:left="1800" w:hanging="360"/>
+      </w:pPr>
+      <w:rPr>
+        <w:rFonts w:ascii="Courier New" w:hAnsi="Courier New" w:cs="Courier New" w:hint="default"/>
+      </w:rPr>
+    </w:lvl>
+    <w:lvl w:ilvl="2" w:tplc="240A0005" w:tentative="1">
+      <w:start w:val="1"/>
+      <w:numFmt w:val="bullet"/>
+      <w:lvlText w:val=""/>
+      <w:lvlJc w:val="left"/>
+      <w:pPr>
+        <w:ind w:left="2520" w:hanging="360"/>
+      </w:pPr>
+      <w:rPr>
+        <w:rFonts w:ascii="Wingdings" w:hAnsi="Wingdings" w:hint="default"/>
+      </w:rPr>
+    </w:lvl>
+    <w:lvl w:ilvl="3" w:tplc="240A0001" w:tentative="1">
+      <w:start w:val="1"/>
+      <w:numFmt w:val="bullet"/>
+      <w:lvlText w:val=""/>
+      <w:lvlJc w:val="left"/>
+      <w:pPr>
+        <w:ind w:left="3240" w:hanging="360"/>
+      </w:pPr>
+      <w:rPr>
+        <w:rFonts w:ascii="Symbol" w:hAnsi="Symbol" w:hint="default"/>
+      </w:rPr>
+    </w:lvl>
+    <w:lvl w:ilvl="4" w:tplc="240A0003" w:tentative="1">
+      <w:start w:val="1"/>
+      <w:numFmt w:val="bullet"/>
+      <w:lvlText w:val="o"/>
+      <w:lvlJc w:val="left"/>
+      <w:pPr>
+        <w:ind w:left="3960" w:hanging="360"/>
+      </w:pPr>
+      <w:rPr>
+        <w:rFonts w:ascii="Courier New" w:hAnsi="Courier New" w:cs="Courier New" w:hint="default"/>
+      </w:rPr>
+    </w:lvl>
+    <w:lvl w:ilvl="5" w:tplc="240A0005" w:tentative="1">
+      <w:start w:val="1"/>
+      <w:numFmt w:val="bullet"/>
+      <w:lvlText w:val=""/>
+      <w:lvlJc w:val="left"/>
+      <w:pPr>
+        <w:ind w:left="4680" w:hanging="360"/>
+      </w:pPr>
+      <w:rPr>
+        <w:rFonts w:ascii="Wingdings" w:hAnsi="Wingdings" w:hint="default"/>
+      </w:rPr>
+    </w:lvl>
+    <w:lvl w:ilvl="6" w:tplc="240A0001" w:tentative="1">
+      <w:start w:val="1"/>
+      <w:numFmt w:val="bullet"/>
+      <w:lvlText w:val=""/>
+      <w:lvlJc w:val="left"/>
+      <w:pPr>
+        <w:ind w:left="5400" w:hanging="360"/>
+      </w:pPr>
+      <w:rPr>
+        <w:rFonts w:ascii="Symbol" w:hAnsi="Symbol" w:hint="default"/>
+      </w:rPr>
+    </w:lvl>
+    <w:lvl w:ilvl="7" w:tplc="240A0003" w:tentative="1">
+      <w:start w:val="1"/>
+      <w:numFmt w:val="bullet"/>
+      <w:lvlText w:val="o"/>
+      <w:lvlJc w:val="left"/>
+      <w:pPr>
+        <w:ind w:left="6120" w:hanging="360"/>
+      </w:pPr>
+      <w:rPr>
+        <w:rFonts w:ascii="Courier New" w:hAnsi="Courier New" w:cs="Courier New" w:hint="default"/>
+      </w:rPr>
+    </w:lvl>
+    <w:lvl w:ilvl="8" w:tplc="240A0005" w:tentative="1">
+      <w:start w:val="1"/>
+      <w:numFmt w:val="bullet"/>
+      <w:lvlText w:val=""/>
+      <w:lvlJc w:val="left"/>
+      <w:pPr>
+        <w:ind w:left="6840" w:hanging="360"/>
+      </w:pPr>
+      <w:rPr>
+        <w:rFonts w:ascii="Wingdings" w:hAnsi="Wingdings" w:hint="default"/>
+      </w:rPr>
+    </w:lvl>
+  </w:abstractNum>
+  <w:abstractNum w:abstractNumId="36" w15:restartNumberingAfterBreak="0">
+    <w:nsid w:val="4FC33FE2"/>
+    <w:multiLevelType w:val="hybridMultilevel"/>
+    <w:tmpl w:val="0C487EF0"/>
+    <w:lvl w:ilvl="0" w:tplc="240A0001">
+      <w:start w:val="1"/>
+      <w:numFmt w:val="bullet"/>
+      <w:lvlText w:val=""/>
+      <w:lvlJc w:val="left"/>
+      <w:pPr>
+        <w:ind w:left="720" w:hanging="360"/>
+      </w:pPr>
+      <w:rPr>
+        <w:rFonts w:ascii="Symbol" w:hAnsi="Symbol" w:hint="default"/>
+      </w:rPr>
+    </w:lvl>
+    <w:lvl w:ilvl="1" w:tplc="240A0003" w:tentative="1">
+      <w:start w:val="1"/>
+      <w:numFmt w:val="bullet"/>
+      <w:lvlText w:val="o"/>
+      <w:lvlJc w:val="left"/>
+      <w:pPr>
+        <w:ind w:left="1440" w:hanging="360"/>
+      </w:pPr>
+      <w:rPr>
+        <w:rFonts w:ascii="Courier New" w:hAnsi="Courier New" w:cs="Courier New" w:hint="default"/>
+      </w:rPr>
+    </w:lvl>
+    <w:lvl w:ilvl="2" w:tplc="240A0005" w:tentative="1">
+      <w:start w:val="1"/>
+      <w:numFmt w:val="bullet"/>
+      <w:lvlText w:val=""/>
+      <w:lvlJc w:val="left"/>
+      <w:pPr>
+        <w:ind w:left="2160" w:hanging="360"/>
+      </w:pPr>
+      <w:rPr>
+        <w:rFonts w:ascii="Wingdings" w:hAnsi="Wingdings" w:hint="default"/>
+      </w:rPr>
+    </w:lvl>
+    <w:lvl w:ilvl="3" w:tplc="240A0001" w:tentative="1">
+      <w:start w:val="1"/>
+      <w:numFmt w:val="bullet"/>
+      <w:lvlText w:val=""/>
+      <w:lvlJc w:val="left"/>
+      <w:pPr>
+        <w:ind w:left="2880" w:hanging="360"/>
+      </w:pPr>
+      <w:rPr>
+        <w:rFonts w:ascii="Symbol" w:hAnsi="Symbol" w:hint="default"/>
+      </w:rPr>
+    </w:lvl>
+    <w:lvl w:ilvl="4" w:tplc="240A0003" w:tentative="1">
+      <w:start w:val="1"/>
+      <w:numFmt w:val="bullet"/>
+      <w:lvlText w:val="o"/>
+      <w:lvlJc w:val="left"/>
+      <w:pPr>
+        <w:ind w:left="3600" w:hanging="360"/>
+      </w:pPr>
+      <w:rPr>
+        <w:rFonts w:ascii="Courier New" w:hAnsi="Courier New" w:cs="Courier New" w:hint="default"/>
+      </w:rPr>
+    </w:lvl>
+    <w:lvl w:ilvl="5" w:tplc="240A0005" w:tentative="1">
+      <w:start w:val="1"/>
+      <w:numFmt w:val="bullet"/>
+      <w:lvlText w:val=""/>
+      <w:lvlJc w:val="left"/>
+      <w:pPr>
+        <w:ind w:left="4320" w:hanging="360"/>
+      </w:pPr>
+      <w:rPr>
+        <w:rFonts w:ascii="Wingdings" w:hAnsi="Wingdings" w:hint="default"/>
+      </w:rPr>
+    </w:lvl>
+    <w:lvl w:ilvl="6" w:tplc="240A0001" w:tentative="1">
+      <w:start w:val="1"/>
+      <w:numFmt w:val="bullet"/>
+      <w:lvlText w:val=""/>
+      <w:lvlJc w:val="left"/>
+      <w:pPr>
+        <w:ind w:left="5040" w:hanging="360"/>
+      </w:pPr>
+      <w:rPr>
+        <w:rFonts w:ascii="Symbol" w:hAnsi="Symbol" w:hint="default"/>
+      </w:rPr>
+    </w:lvl>
+    <w:lvl w:ilvl="7" w:tplc="240A0003" w:tentative="1">
+      <w:start w:val="1"/>
+      <w:numFmt w:val="bullet"/>
+      <w:lvlText w:val="o"/>
+      <w:lvlJc w:val="left"/>
+      <w:pPr>
+        <w:ind w:left="5760" w:hanging="360"/>
+      </w:pPr>
+      <w:rPr>
+        <w:rFonts w:ascii="Courier New" w:hAnsi="Courier New" w:cs="Courier New" w:hint="default"/>
+      </w:rPr>
+    </w:lvl>
+    <w:lvl w:ilvl="8" w:tplc="240A0005" w:tentative="1">
+      <w:start w:val="1"/>
+      <w:numFmt w:val="bullet"/>
+      <w:lvlText w:val=""/>
+      <w:lvlJc w:val="left"/>
+      <w:pPr>
+        <w:ind w:left="6480" w:hanging="360"/>
+      </w:pPr>
+      <w:rPr>
+        <w:rFonts w:ascii="Wingdings" w:hAnsi="Wingdings" w:hint="default"/>
+      </w:rPr>
+    </w:lvl>
+  </w:abstractNum>
+  <w:abstractNum w:abstractNumId="37" w15:restartNumberingAfterBreak="0">
     <w:nsid w:val="555146C4"/>
     <w:multiLevelType w:val="multilevel"/>
     <w:tmpl w:val="2618D67A"/>
@@ -3606,7 +6717,346 @@
       </w:rPr>
     </w:lvl>
   </w:abstractNum>
-  <w:abstractNum w:abstractNumId="16" w15:restartNumberingAfterBreak="0">
+  <w:abstractNum w:abstractNumId="38" w15:restartNumberingAfterBreak="0">
+    <w:nsid w:val="5921112D"/>
+    <w:multiLevelType w:val="hybridMultilevel"/>
+    <w:tmpl w:val="5F7C8156"/>
+    <w:lvl w:ilvl="0" w:tplc="240A0001">
+      <w:start w:val="1"/>
+      <w:numFmt w:val="bullet"/>
+      <w:lvlText w:val=""/>
+      <w:lvlJc w:val="left"/>
+      <w:pPr>
+        <w:ind w:left="720" w:hanging="360"/>
+      </w:pPr>
+      <w:rPr>
+        <w:rFonts w:ascii="Symbol" w:hAnsi="Symbol" w:hint="default"/>
+      </w:rPr>
+    </w:lvl>
+    <w:lvl w:ilvl="1" w:tplc="240A0003" w:tentative="1">
+      <w:start w:val="1"/>
+      <w:numFmt w:val="bullet"/>
+      <w:lvlText w:val="o"/>
+      <w:lvlJc w:val="left"/>
+      <w:pPr>
+        <w:ind w:left="1440" w:hanging="360"/>
+      </w:pPr>
+      <w:rPr>
+        <w:rFonts w:ascii="Courier New" w:hAnsi="Courier New" w:cs="Courier New" w:hint="default"/>
+      </w:rPr>
+    </w:lvl>
+    <w:lvl w:ilvl="2" w:tplc="240A0005" w:tentative="1">
+      <w:start w:val="1"/>
+      <w:numFmt w:val="bullet"/>
+      <w:lvlText w:val=""/>
+      <w:lvlJc w:val="left"/>
+      <w:pPr>
+        <w:ind w:left="2160" w:hanging="360"/>
+      </w:pPr>
+      <w:rPr>
+        <w:rFonts w:ascii="Wingdings" w:hAnsi="Wingdings" w:hint="default"/>
+      </w:rPr>
+    </w:lvl>
+    <w:lvl w:ilvl="3" w:tplc="240A0001" w:tentative="1">
+      <w:start w:val="1"/>
+      <w:numFmt w:val="bullet"/>
+      <w:lvlText w:val=""/>
+      <w:lvlJc w:val="left"/>
+      <w:pPr>
+        <w:ind w:left="2880" w:hanging="360"/>
+      </w:pPr>
+      <w:rPr>
+        <w:rFonts w:ascii="Symbol" w:hAnsi="Symbol" w:hint="default"/>
+      </w:rPr>
+    </w:lvl>
+    <w:lvl w:ilvl="4" w:tplc="240A0003" w:tentative="1">
+      <w:start w:val="1"/>
+      <w:numFmt w:val="bullet"/>
+      <w:lvlText w:val="o"/>
+      <w:lvlJc w:val="left"/>
+      <w:pPr>
+        <w:ind w:left="3600" w:hanging="360"/>
+      </w:pPr>
+      <w:rPr>
+        <w:rFonts w:ascii="Courier New" w:hAnsi="Courier New" w:cs="Courier New" w:hint="default"/>
+      </w:rPr>
+    </w:lvl>
+    <w:lvl w:ilvl="5" w:tplc="240A0005" w:tentative="1">
+      <w:start w:val="1"/>
+      <w:numFmt w:val="bullet"/>
+      <w:lvlText w:val=""/>
+      <w:lvlJc w:val="left"/>
+      <w:pPr>
+        <w:ind w:left="4320" w:hanging="360"/>
+      </w:pPr>
+      <w:rPr>
+        <w:rFonts w:ascii="Wingdings" w:hAnsi="Wingdings" w:hint="default"/>
+      </w:rPr>
+    </w:lvl>
+    <w:lvl w:ilvl="6" w:tplc="240A0001" w:tentative="1">
+      <w:start w:val="1"/>
+      <w:numFmt w:val="bullet"/>
+      <w:lvlText w:val=""/>
+      <w:lvlJc w:val="left"/>
+      <w:pPr>
+        <w:ind w:left="5040" w:hanging="360"/>
+      </w:pPr>
+      <w:rPr>
+        <w:rFonts w:ascii="Symbol" w:hAnsi="Symbol" w:hint="default"/>
+      </w:rPr>
+    </w:lvl>
+    <w:lvl w:ilvl="7" w:tplc="240A0003" w:tentative="1">
+      <w:start w:val="1"/>
+      <w:numFmt w:val="bullet"/>
+      <w:lvlText w:val="o"/>
+      <w:lvlJc w:val="left"/>
+      <w:pPr>
+        <w:ind w:left="5760" w:hanging="360"/>
+      </w:pPr>
+      <w:rPr>
+        <w:rFonts w:ascii="Courier New" w:hAnsi="Courier New" w:cs="Courier New" w:hint="default"/>
+      </w:rPr>
+    </w:lvl>
+    <w:lvl w:ilvl="8" w:tplc="240A0005" w:tentative="1">
+      <w:start w:val="1"/>
+      <w:numFmt w:val="bullet"/>
+      <w:lvlText w:val=""/>
+      <w:lvlJc w:val="left"/>
+      <w:pPr>
+        <w:ind w:left="6480" w:hanging="360"/>
+      </w:pPr>
+      <w:rPr>
+        <w:rFonts w:ascii="Wingdings" w:hAnsi="Wingdings" w:hint="default"/>
+      </w:rPr>
+    </w:lvl>
+  </w:abstractNum>
+  <w:abstractNum w:abstractNumId="39" w15:restartNumberingAfterBreak="0">
+    <w:nsid w:val="59A3174B"/>
+    <w:multiLevelType w:val="hybridMultilevel"/>
+    <w:tmpl w:val="952C47A8"/>
+    <w:lvl w:ilvl="0" w:tplc="240A0001">
+      <w:start w:val="1"/>
+      <w:numFmt w:val="bullet"/>
+      <w:lvlText w:val=""/>
+      <w:lvlJc w:val="left"/>
+      <w:pPr>
+        <w:ind w:left="720" w:hanging="360"/>
+      </w:pPr>
+      <w:rPr>
+        <w:rFonts w:ascii="Symbol" w:hAnsi="Symbol" w:hint="default"/>
+      </w:rPr>
+    </w:lvl>
+    <w:lvl w:ilvl="1" w:tplc="240A0003" w:tentative="1">
+      <w:start w:val="1"/>
+      <w:numFmt w:val="bullet"/>
+      <w:lvlText w:val="o"/>
+      <w:lvlJc w:val="left"/>
+      <w:pPr>
+        <w:ind w:left="1440" w:hanging="360"/>
+      </w:pPr>
+      <w:rPr>
+        <w:rFonts w:ascii="Courier New" w:hAnsi="Courier New" w:cs="Courier New" w:hint="default"/>
+      </w:rPr>
+    </w:lvl>
+    <w:lvl w:ilvl="2" w:tplc="240A0005" w:tentative="1">
+      <w:start w:val="1"/>
+      <w:numFmt w:val="bullet"/>
+      <w:lvlText w:val=""/>
+      <w:lvlJc w:val="left"/>
+      <w:pPr>
+        <w:ind w:left="2160" w:hanging="360"/>
+      </w:pPr>
+      <w:rPr>
+        <w:rFonts w:ascii="Wingdings" w:hAnsi="Wingdings" w:hint="default"/>
+      </w:rPr>
+    </w:lvl>
+    <w:lvl w:ilvl="3" w:tplc="240A0001" w:tentative="1">
+      <w:start w:val="1"/>
+      <w:numFmt w:val="bullet"/>
+      <w:lvlText w:val=""/>
+      <w:lvlJc w:val="left"/>
+      <w:pPr>
+        <w:ind w:left="2880" w:hanging="360"/>
+      </w:pPr>
+      <w:rPr>
+        <w:rFonts w:ascii="Symbol" w:hAnsi="Symbol" w:hint="default"/>
+      </w:rPr>
+    </w:lvl>
+    <w:lvl w:ilvl="4" w:tplc="240A0003" w:tentative="1">
+      <w:start w:val="1"/>
+      <w:numFmt w:val="bullet"/>
+      <w:lvlText w:val="o"/>
+      <w:lvlJc w:val="left"/>
+      <w:pPr>
+        <w:ind w:left="3600" w:hanging="360"/>
+      </w:pPr>
+      <w:rPr>
+        <w:rFonts w:ascii="Courier New" w:hAnsi="Courier New" w:cs="Courier New" w:hint="default"/>
+      </w:rPr>
+    </w:lvl>
+    <w:lvl w:ilvl="5" w:tplc="240A0005" w:tentative="1">
+      <w:start w:val="1"/>
+      <w:numFmt w:val="bullet"/>
+      <w:lvlText w:val=""/>
+      <w:lvlJc w:val="left"/>
+      <w:pPr>
+        <w:ind w:left="4320" w:hanging="360"/>
+      </w:pPr>
+      <w:rPr>
+        <w:rFonts w:ascii="Wingdings" w:hAnsi="Wingdings" w:hint="default"/>
+      </w:rPr>
+    </w:lvl>
+    <w:lvl w:ilvl="6" w:tplc="240A0001" w:tentative="1">
+      <w:start w:val="1"/>
+      <w:numFmt w:val="bullet"/>
+      <w:lvlText w:val=""/>
+      <w:lvlJc w:val="left"/>
+      <w:pPr>
+        <w:ind w:left="5040" w:hanging="360"/>
+      </w:pPr>
+      <w:rPr>
+        <w:rFonts w:ascii="Symbol" w:hAnsi="Symbol" w:hint="default"/>
+      </w:rPr>
+    </w:lvl>
+    <w:lvl w:ilvl="7" w:tplc="240A0003" w:tentative="1">
+      <w:start w:val="1"/>
+      <w:numFmt w:val="bullet"/>
+      <w:lvlText w:val="o"/>
+      <w:lvlJc w:val="left"/>
+      <w:pPr>
+        <w:ind w:left="5760" w:hanging="360"/>
+      </w:pPr>
+      <w:rPr>
+        <w:rFonts w:ascii="Courier New" w:hAnsi="Courier New" w:cs="Courier New" w:hint="default"/>
+      </w:rPr>
+    </w:lvl>
+    <w:lvl w:ilvl="8" w:tplc="240A0005" w:tentative="1">
+      <w:start w:val="1"/>
+      <w:numFmt w:val="bullet"/>
+      <w:lvlText w:val=""/>
+      <w:lvlJc w:val="left"/>
+      <w:pPr>
+        <w:ind w:left="6480" w:hanging="360"/>
+      </w:pPr>
+      <w:rPr>
+        <w:rFonts w:ascii="Wingdings" w:hAnsi="Wingdings" w:hint="default"/>
+      </w:rPr>
+    </w:lvl>
+  </w:abstractNum>
+  <w:abstractNum w:abstractNumId="40" w15:restartNumberingAfterBreak="0">
+    <w:nsid w:val="5C14326F"/>
+    <w:multiLevelType w:val="hybridMultilevel"/>
+    <w:tmpl w:val="0BCABB94"/>
+    <w:lvl w:ilvl="0" w:tplc="240A0001">
+      <w:start w:val="1"/>
+      <w:numFmt w:val="bullet"/>
+      <w:lvlText w:val=""/>
+      <w:lvlJc w:val="left"/>
+      <w:pPr>
+        <w:ind w:left="1080" w:hanging="360"/>
+      </w:pPr>
+      <w:rPr>
+        <w:rFonts w:ascii="Symbol" w:hAnsi="Symbol" w:hint="default"/>
+      </w:rPr>
+    </w:lvl>
+    <w:lvl w:ilvl="1" w:tplc="240A0003" w:tentative="1">
+      <w:start w:val="1"/>
+      <w:numFmt w:val="bullet"/>
+      <w:lvlText w:val="o"/>
+      <w:lvlJc w:val="left"/>
+      <w:pPr>
+        <w:ind w:left="1800" w:hanging="360"/>
+      </w:pPr>
+      <w:rPr>
+        <w:rFonts w:ascii="Courier New" w:hAnsi="Courier New" w:cs="Courier New" w:hint="default"/>
+      </w:rPr>
+    </w:lvl>
+    <w:lvl w:ilvl="2" w:tplc="240A0005" w:tentative="1">
+      <w:start w:val="1"/>
+      <w:numFmt w:val="bullet"/>
+      <w:lvlText w:val=""/>
+      <w:lvlJc w:val="left"/>
+      <w:pPr>
+        <w:ind w:left="2520" w:hanging="360"/>
+      </w:pPr>
+      <w:rPr>
+        <w:rFonts w:ascii="Wingdings" w:hAnsi="Wingdings" w:hint="default"/>
+      </w:rPr>
+    </w:lvl>
+    <w:lvl w:ilvl="3" w:tplc="240A0001" w:tentative="1">
+      <w:start w:val="1"/>
+      <w:numFmt w:val="bullet"/>
+      <w:lvlText w:val=""/>
+      <w:lvlJc w:val="left"/>
+      <w:pPr>
+        <w:ind w:left="3240" w:hanging="360"/>
+      </w:pPr>
+      <w:rPr>
+        <w:rFonts w:ascii="Symbol" w:hAnsi="Symbol" w:hint="default"/>
+      </w:rPr>
+    </w:lvl>
+    <w:lvl w:ilvl="4" w:tplc="240A0003" w:tentative="1">
+      <w:start w:val="1"/>
+      <w:numFmt w:val="bullet"/>
+      <w:lvlText w:val="o"/>
+      <w:lvlJc w:val="left"/>
+      <w:pPr>
+        <w:ind w:left="3960" w:hanging="360"/>
+      </w:pPr>
+      <w:rPr>
+        <w:rFonts w:ascii="Courier New" w:hAnsi="Courier New" w:cs="Courier New" w:hint="default"/>
+      </w:rPr>
+    </w:lvl>
+    <w:lvl w:ilvl="5" w:tplc="240A0005" w:tentative="1">
+      <w:start w:val="1"/>
+      <w:numFmt w:val="bullet"/>
+      <w:lvlText w:val=""/>
+      <w:lvlJc w:val="left"/>
+      <w:pPr>
+        <w:ind w:left="4680" w:hanging="360"/>
+      </w:pPr>
+      <w:rPr>
+        <w:rFonts w:ascii="Wingdings" w:hAnsi="Wingdings" w:hint="default"/>
+      </w:rPr>
+    </w:lvl>
+    <w:lvl w:ilvl="6" w:tplc="240A0001" w:tentative="1">
+      <w:start w:val="1"/>
+      <w:numFmt w:val="bullet"/>
+      <w:lvlText w:val=""/>
+      <w:lvlJc w:val="left"/>
+      <w:pPr>
+        <w:ind w:left="5400" w:hanging="360"/>
+      </w:pPr>
+      <w:rPr>
+        <w:rFonts w:ascii="Symbol" w:hAnsi="Symbol" w:hint="default"/>
+      </w:rPr>
+    </w:lvl>
+    <w:lvl w:ilvl="7" w:tplc="240A0003" w:tentative="1">
+      <w:start w:val="1"/>
+      <w:numFmt w:val="bullet"/>
+      <w:lvlText w:val="o"/>
+      <w:lvlJc w:val="left"/>
+      <w:pPr>
+        <w:ind w:left="6120" w:hanging="360"/>
+      </w:pPr>
+      <w:rPr>
+        <w:rFonts w:ascii="Courier New" w:hAnsi="Courier New" w:cs="Courier New" w:hint="default"/>
+      </w:rPr>
+    </w:lvl>
+    <w:lvl w:ilvl="8" w:tplc="240A0005" w:tentative="1">
+      <w:start w:val="1"/>
+      <w:numFmt w:val="bullet"/>
+      <w:lvlText w:val=""/>
+      <w:lvlJc w:val="left"/>
+      <w:pPr>
+        <w:ind w:left="6840" w:hanging="360"/>
+      </w:pPr>
+      <w:rPr>
+        <w:rFonts w:ascii="Wingdings" w:hAnsi="Wingdings" w:hint="default"/>
+      </w:rPr>
+    </w:lvl>
+  </w:abstractNum>
+  <w:abstractNum w:abstractNumId="41" w15:restartNumberingAfterBreak="0">
     <w:nsid w:val="5FE219C6"/>
     <w:multiLevelType w:val="hybridMultilevel"/>
     <w:tmpl w:val="1054B6A0"/>
@@ -3720,7 +7170,7 @@
       </w:rPr>
     </w:lvl>
   </w:abstractNum>
-  <w:abstractNum w:abstractNumId="17" w15:restartNumberingAfterBreak="0">
+  <w:abstractNum w:abstractNumId="42" w15:restartNumberingAfterBreak="0">
     <w:nsid w:val="60060892"/>
     <w:multiLevelType w:val="multilevel"/>
     <w:tmpl w:val="DC5AE49E"/>
@@ -3869,7 +7319,7 @@
       </w:rPr>
     </w:lvl>
   </w:abstractNum>
-  <w:abstractNum w:abstractNumId="18" w15:restartNumberingAfterBreak="0">
+  <w:abstractNum w:abstractNumId="43" w15:restartNumberingAfterBreak="0">
     <w:nsid w:val="636910AE"/>
     <w:multiLevelType w:val="hybridMultilevel"/>
     <w:tmpl w:val="0CCC3BB8"/>
@@ -3982,7 +7432,7 @@
       </w:rPr>
     </w:lvl>
   </w:abstractNum>
-  <w:abstractNum w:abstractNumId="19" w15:restartNumberingAfterBreak="0">
+  <w:abstractNum w:abstractNumId="44" w15:restartNumberingAfterBreak="0">
     <w:nsid w:val="64764379"/>
     <w:multiLevelType w:val="singleLevel"/>
     <w:tmpl w:val="1BA4E954"/>
@@ -4002,7 +7452,7 @@
       </w:rPr>
     </w:lvl>
   </w:abstractNum>
-  <w:abstractNum w:abstractNumId="20" w15:restartNumberingAfterBreak="0">
+  <w:abstractNum w:abstractNumId="45" w15:restartNumberingAfterBreak="0">
     <w:nsid w:val="664A70D4"/>
     <w:multiLevelType w:val="hybridMultilevel"/>
     <w:tmpl w:val="AC0852E4"/>
@@ -4115,7 +7565,120 @@
       </w:rPr>
     </w:lvl>
   </w:abstractNum>
-  <w:abstractNum w:abstractNumId="21" w15:restartNumberingAfterBreak="0">
+  <w:abstractNum w:abstractNumId="46" w15:restartNumberingAfterBreak="0">
+    <w:nsid w:val="67EE6BDD"/>
+    <w:multiLevelType w:val="hybridMultilevel"/>
+    <w:tmpl w:val="89AAA1F8"/>
+    <w:lvl w:ilvl="0" w:tplc="240A0001">
+      <w:start w:val="1"/>
+      <w:numFmt w:val="bullet"/>
+      <w:lvlText w:val=""/>
+      <w:lvlJc w:val="left"/>
+      <w:pPr>
+        <w:ind w:left="720" w:hanging="360"/>
+      </w:pPr>
+      <w:rPr>
+        <w:rFonts w:ascii="Symbol" w:hAnsi="Symbol" w:hint="default"/>
+      </w:rPr>
+    </w:lvl>
+    <w:lvl w:ilvl="1" w:tplc="240A0003" w:tentative="1">
+      <w:start w:val="1"/>
+      <w:numFmt w:val="bullet"/>
+      <w:lvlText w:val="o"/>
+      <w:lvlJc w:val="left"/>
+      <w:pPr>
+        <w:ind w:left="1440" w:hanging="360"/>
+      </w:pPr>
+      <w:rPr>
+        <w:rFonts w:ascii="Courier New" w:hAnsi="Courier New" w:cs="Courier New" w:hint="default"/>
+      </w:rPr>
+    </w:lvl>
+    <w:lvl w:ilvl="2" w:tplc="240A0005" w:tentative="1">
+      <w:start w:val="1"/>
+      <w:numFmt w:val="bullet"/>
+      <w:lvlText w:val=""/>
+      <w:lvlJc w:val="left"/>
+      <w:pPr>
+        <w:ind w:left="2160" w:hanging="360"/>
+      </w:pPr>
+      <w:rPr>
+        <w:rFonts w:ascii="Wingdings" w:hAnsi="Wingdings" w:hint="default"/>
+      </w:rPr>
+    </w:lvl>
+    <w:lvl w:ilvl="3" w:tplc="240A0001" w:tentative="1">
+      <w:start w:val="1"/>
+      <w:numFmt w:val="bullet"/>
+      <w:lvlText w:val=""/>
+      <w:lvlJc w:val="left"/>
+      <w:pPr>
+        <w:ind w:left="2880" w:hanging="360"/>
+      </w:pPr>
+      <w:rPr>
+        <w:rFonts w:ascii="Symbol" w:hAnsi="Symbol" w:hint="default"/>
+      </w:rPr>
+    </w:lvl>
+    <w:lvl w:ilvl="4" w:tplc="240A0003" w:tentative="1">
+      <w:start w:val="1"/>
+      <w:numFmt w:val="bullet"/>
+      <w:lvlText w:val="o"/>
+      <w:lvlJc w:val="left"/>
+      <w:pPr>
+        <w:ind w:left="3600" w:hanging="360"/>
+      </w:pPr>
+      <w:rPr>
+        <w:rFonts w:ascii="Courier New" w:hAnsi="Courier New" w:cs="Courier New" w:hint="default"/>
+      </w:rPr>
+    </w:lvl>
+    <w:lvl w:ilvl="5" w:tplc="240A0005" w:tentative="1">
+      <w:start w:val="1"/>
+      <w:numFmt w:val="bullet"/>
+      <w:lvlText w:val=""/>
+      <w:lvlJc w:val="left"/>
+      <w:pPr>
+        <w:ind w:left="4320" w:hanging="360"/>
+      </w:pPr>
+      <w:rPr>
+        <w:rFonts w:ascii="Wingdings" w:hAnsi="Wingdings" w:hint="default"/>
+      </w:rPr>
+    </w:lvl>
+    <w:lvl w:ilvl="6" w:tplc="240A0001" w:tentative="1">
+      <w:start w:val="1"/>
+      <w:numFmt w:val="bullet"/>
+      <w:lvlText w:val=""/>
+      <w:lvlJc w:val="left"/>
+      <w:pPr>
+        <w:ind w:left="5040" w:hanging="360"/>
+      </w:pPr>
+      <w:rPr>
+        <w:rFonts w:ascii="Symbol" w:hAnsi="Symbol" w:hint="default"/>
+      </w:rPr>
+    </w:lvl>
+    <w:lvl w:ilvl="7" w:tplc="240A0003" w:tentative="1">
+      <w:start w:val="1"/>
+      <w:numFmt w:val="bullet"/>
+      <w:lvlText w:val="o"/>
+      <w:lvlJc w:val="left"/>
+      <w:pPr>
+        <w:ind w:left="5760" w:hanging="360"/>
+      </w:pPr>
+      <w:rPr>
+        <w:rFonts w:ascii="Courier New" w:hAnsi="Courier New" w:cs="Courier New" w:hint="default"/>
+      </w:rPr>
+    </w:lvl>
+    <w:lvl w:ilvl="8" w:tplc="240A0005" w:tentative="1">
+      <w:start w:val="1"/>
+      <w:numFmt w:val="bullet"/>
+      <w:lvlText w:val=""/>
+      <w:lvlJc w:val="left"/>
+      <w:pPr>
+        <w:ind w:left="6480" w:hanging="360"/>
+      </w:pPr>
+      <w:rPr>
+        <w:rFonts w:ascii="Wingdings" w:hAnsi="Wingdings" w:hint="default"/>
+      </w:rPr>
+    </w:lvl>
+  </w:abstractNum>
+  <w:abstractNum w:abstractNumId="47" w15:restartNumberingAfterBreak="0">
     <w:nsid w:val="684D17C8"/>
     <w:multiLevelType w:val="multilevel"/>
     <w:tmpl w:val="F5C65B7A"/>
@@ -4264,10 +7827,236 @@
       </w:rPr>
     </w:lvl>
   </w:abstractNum>
-  <w:abstractNum w:abstractNumId="22" w15:restartNumberingAfterBreak="0">
+  <w:abstractNum w:abstractNumId="48" w15:restartNumberingAfterBreak="0">
+    <w:nsid w:val="6D7E4997"/>
+    <w:multiLevelType w:val="hybridMultilevel"/>
+    <w:tmpl w:val="EF9CF9E0"/>
+    <w:lvl w:ilvl="0" w:tplc="240A0001">
+      <w:start w:val="1"/>
+      <w:numFmt w:val="bullet"/>
+      <w:lvlText w:val=""/>
+      <w:lvlJc w:val="left"/>
+      <w:pPr>
+        <w:ind w:left="720" w:hanging="360"/>
+      </w:pPr>
+      <w:rPr>
+        <w:rFonts w:ascii="Symbol" w:hAnsi="Symbol" w:hint="default"/>
+      </w:rPr>
+    </w:lvl>
+    <w:lvl w:ilvl="1" w:tplc="240A0003" w:tentative="1">
+      <w:start w:val="1"/>
+      <w:numFmt w:val="bullet"/>
+      <w:lvlText w:val="o"/>
+      <w:lvlJc w:val="left"/>
+      <w:pPr>
+        <w:ind w:left="1440" w:hanging="360"/>
+      </w:pPr>
+      <w:rPr>
+        <w:rFonts w:ascii="Courier New" w:hAnsi="Courier New" w:cs="Courier New" w:hint="default"/>
+      </w:rPr>
+    </w:lvl>
+    <w:lvl w:ilvl="2" w:tplc="240A0005" w:tentative="1">
+      <w:start w:val="1"/>
+      <w:numFmt w:val="bullet"/>
+      <w:lvlText w:val=""/>
+      <w:lvlJc w:val="left"/>
+      <w:pPr>
+        <w:ind w:left="2160" w:hanging="360"/>
+      </w:pPr>
+      <w:rPr>
+        <w:rFonts w:ascii="Wingdings" w:hAnsi="Wingdings" w:hint="default"/>
+      </w:rPr>
+    </w:lvl>
+    <w:lvl w:ilvl="3" w:tplc="240A0001" w:tentative="1">
+      <w:start w:val="1"/>
+      <w:numFmt w:val="bullet"/>
+      <w:lvlText w:val=""/>
+      <w:lvlJc w:val="left"/>
+      <w:pPr>
+        <w:ind w:left="2880" w:hanging="360"/>
+      </w:pPr>
+      <w:rPr>
+        <w:rFonts w:ascii="Symbol" w:hAnsi="Symbol" w:hint="default"/>
+      </w:rPr>
+    </w:lvl>
+    <w:lvl w:ilvl="4" w:tplc="240A0003" w:tentative="1">
+      <w:start w:val="1"/>
+      <w:numFmt w:val="bullet"/>
+      <w:lvlText w:val="o"/>
+      <w:lvlJc w:val="left"/>
+      <w:pPr>
+        <w:ind w:left="3600" w:hanging="360"/>
+      </w:pPr>
+      <w:rPr>
+        <w:rFonts w:ascii="Courier New" w:hAnsi="Courier New" w:cs="Courier New" w:hint="default"/>
+      </w:rPr>
+    </w:lvl>
+    <w:lvl w:ilvl="5" w:tplc="240A0005" w:tentative="1">
+      <w:start w:val="1"/>
+      <w:numFmt w:val="bullet"/>
+      <w:lvlText w:val=""/>
+      <w:lvlJc w:val="left"/>
+      <w:pPr>
+        <w:ind w:left="4320" w:hanging="360"/>
+      </w:pPr>
+      <w:rPr>
+        <w:rFonts w:ascii="Wingdings" w:hAnsi="Wingdings" w:hint="default"/>
+      </w:rPr>
+    </w:lvl>
+    <w:lvl w:ilvl="6" w:tplc="240A0001" w:tentative="1">
+      <w:start w:val="1"/>
+      <w:numFmt w:val="bullet"/>
+      <w:lvlText w:val=""/>
+      <w:lvlJc w:val="left"/>
+      <w:pPr>
+        <w:ind w:left="5040" w:hanging="360"/>
+      </w:pPr>
+      <w:rPr>
+        <w:rFonts w:ascii="Symbol" w:hAnsi="Symbol" w:hint="default"/>
+      </w:rPr>
+    </w:lvl>
+    <w:lvl w:ilvl="7" w:tplc="240A0003" w:tentative="1">
+      <w:start w:val="1"/>
+      <w:numFmt w:val="bullet"/>
+      <w:lvlText w:val="o"/>
+      <w:lvlJc w:val="left"/>
+      <w:pPr>
+        <w:ind w:left="5760" w:hanging="360"/>
+      </w:pPr>
+      <w:rPr>
+        <w:rFonts w:ascii="Courier New" w:hAnsi="Courier New" w:cs="Courier New" w:hint="default"/>
+      </w:rPr>
+    </w:lvl>
+    <w:lvl w:ilvl="8" w:tplc="240A0005" w:tentative="1">
+      <w:start w:val="1"/>
+      <w:numFmt w:val="bullet"/>
+      <w:lvlText w:val=""/>
+      <w:lvlJc w:val="left"/>
+      <w:pPr>
+        <w:ind w:left="6480" w:hanging="360"/>
+      </w:pPr>
+      <w:rPr>
+        <w:rFonts w:ascii="Wingdings" w:hAnsi="Wingdings" w:hint="default"/>
+      </w:rPr>
+    </w:lvl>
+  </w:abstractNum>
+  <w:abstractNum w:abstractNumId="49" w15:restartNumberingAfterBreak="0">
+    <w:nsid w:val="6DB86B3F"/>
+    <w:multiLevelType w:val="hybridMultilevel"/>
+    <w:tmpl w:val="275C7A7C"/>
+    <w:lvl w:ilvl="0" w:tplc="240A0001">
+      <w:start w:val="1"/>
+      <w:numFmt w:val="bullet"/>
+      <w:lvlText w:val=""/>
+      <w:lvlJc w:val="left"/>
+      <w:pPr>
+        <w:ind w:left="720" w:hanging="360"/>
+      </w:pPr>
+      <w:rPr>
+        <w:rFonts w:ascii="Symbol" w:hAnsi="Symbol" w:hint="default"/>
+      </w:rPr>
+    </w:lvl>
+    <w:lvl w:ilvl="1" w:tplc="240A0003" w:tentative="1">
+      <w:start w:val="1"/>
+      <w:numFmt w:val="bullet"/>
+      <w:lvlText w:val="o"/>
+      <w:lvlJc w:val="left"/>
+      <w:pPr>
+        <w:ind w:left="1440" w:hanging="360"/>
+      </w:pPr>
+      <w:rPr>
+        <w:rFonts w:ascii="Courier New" w:hAnsi="Courier New" w:cs="Courier New" w:hint="default"/>
+      </w:rPr>
+    </w:lvl>
+    <w:lvl w:ilvl="2" w:tplc="240A0005" w:tentative="1">
+      <w:start w:val="1"/>
+      <w:numFmt w:val="bullet"/>
+      <w:lvlText w:val=""/>
+      <w:lvlJc w:val="left"/>
+      <w:pPr>
+        <w:ind w:left="2160" w:hanging="360"/>
+      </w:pPr>
+      <w:rPr>
+        <w:rFonts w:ascii="Wingdings" w:hAnsi="Wingdings" w:hint="default"/>
+      </w:rPr>
+    </w:lvl>
+    <w:lvl w:ilvl="3" w:tplc="240A0001" w:tentative="1">
+      <w:start w:val="1"/>
+      <w:numFmt w:val="bullet"/>
+      <w:lvlText w:val=""/>
+      <w:lvlJc w:val="left"/>
+      <w:pPr>
+        <w:ind w:left="2880" w:hanging="360"/>
+      </w:pPr>
+      <w:rPr>
+        <w:rFonts w:ascii="Symbol" w:hAnsi="Symbol" w:hint="default"/>
+      </w:rPr>
+    </w:lvl>
+    <w:lvl w:ilvl="4" w:tplc="240A0003" w:tentative="1">
+      <w:start w:val="1"/>
+      <w:numFmt w:val="bullet"/>
+      <w:lvlText w:val="o"/>
+      <w:lvlJc w:val="left"/>
+      <w:pPr>
+        <w:ind w:left="3600" w:hanging="360"/>
+      </w:pPr>
+      <w:rPr>
+        <w:rFonts w:ascii="Courier New" w:hAnsi="Courier New" w:cs="Courier New" w:hint="default"/>
+      </w:rPr>
+    </w:lvl>
+    <w:lvl w:ilvl="5" w:tplc="240A0005" w:tentative="1">
+      <w:start w:val="1"/>
+      <w:numFmt w:val="bullet"/>
+      <w:lvlText w:val=""/>
+      <w:lvlJc w:val="left"/>
+      <w:pPr>
+        <w:ind w:left="4320" w:hanging="360"/>
+      </w:pPr>
+      <w:rPr>
+        <w:rFonts w:ascii="Wingdings" w:hAnsi="Wingdings" w:hint="default"/>
+      </w:rPr>
+    </w:lvl>
+    <w:lvl w:ilvl="6" w:tplc="240A0001" w:tentative="1">
+      <w:start w:val="1"/>
+      <w:numFmt w:val="bullet"/>
+      <w:lvlText w:val=""/>
+      <w:lvlJc w:val="left"/>
+      <w:pPr>
+        <w:ind w:left="5040" w:hanging="360"/>
+      </w:pPr>
+      <w:rPr>
+        <w:rFonts w:ascii="Symbol" w:hAnsi="Symbol" w:hint="default"/>
+      </w:rPr>
+    </w:lvl>
+    <w:lvl w:ilvl="7" w:tplc="240A0003" w:tentative="1">
+      <w:start w:val="1"/>
+      <w:numFmt w:val="bullet"/>
+      <w:lvlText w:val="o"/>
+      <w:lvlJc w:val="left"/>
+      <w:pPr>
+        <w:ind w:left="5760" w:hanging="360"/>
+      </w:pPr>
+      <w:rPr>
+        <w:rFonts w:ascii="Courier New" w:hAnsi="Courier New" w:cs="Courier New" w:hint="default"/>
+      </w:rPr>
+    </w:lvl>
+    <w:lvl w:ilvl="8" w:tplc="240A0005" w:tentative="1">
+      <w:start w:val="1"/>
+      <w:numFmt w:val="bullet"/>
+      <w:lvlText w:val=""/>
+      <w:lvlJc w:val="left"/>
+      <w:pPr>
+        <w:ind w:left="6480" w:hanging="360"/>
+      </w:pPr>
+      <w:rPr>
+        <w:rFonts w:ascii="Wingdings" w:hAnsi="Wingdings" w:hint="default"/>
+      </w:rPr>
+    </w:lvl>
+  </w:abstractNum>
+  <w:abstractNum w:abstractNumId="50" w15:restartNumberingAfterBreak="0">
     <w:nsid w:val="6F630528"/>
     <w:multiLevelType w:val="multilevel"/>
-    <w:tmpl w:val="DD6C2966"/>
+    <w:tmpl w:val="F0A22296"/>
     <w:lvl w:ilvl="0">
       <w:start w:val="1"/>
       <w:numFmt w:val="bullet"/>
@@ -4284,136 +8073,128 @@
         <w:sz w:val="20"/>
       </w:rPr>
     </w:lvl>
-    <w:lvl w:ilvl="1" w:tentative="1">
-      <w:start w:val="1"/>
-      <w:numFmt w:val="bullet"/>
-      <w:lvlText w:val="o"/>
-      <w:lvlJc w:val="left"/>
-      <w:pPr>
-        <w:tabs>
-          <w:tab w:val="num" w:pos="1440"/>
-        </w:tabs>
+    <w:lvl w:ilvl="1">
+      <w:start w:val="1"/>
+      <w:numFmt w:val="decimal"/>
+      <w:lvlText w:val="%2."/>
+      <w:lvlJc w:val="left"/>
+      <w:pPr>
         <w:ind w:left="1440" w:hanging="360"/>
       </w:pPr>
       <w:rPr>
-        <w:rFonts w:ascii="Courier New" w:hAnsi="Courier New" w:hint="default"/>
+        <w:rFonts w:hint="default"/>
+      </w:rPr>
+    </w:lvl>
+    <w:lvl w:ilvl="2">
+      <w:start w:val="1"/>
+      <w:numFmt w:val="decimal"/>
+      <w:lvlText w:val="%3"/>
+      <w:lvlJc w:val="left"/>
+      <w:pPr>
+        <w:ind w:left="2160" w:hanging="360"/>
+      </w:pPr>
+      <w:rPr>
+        <w:rFonts w:hint="default"/>
+      </w:rPr>
+    </w:lvl>
+    <w:lvl w:ilvl="3" w:tentative="1">
+      <w:start w:val="1"/>
+      <w:numFmt w:val="bullet"/>
+      <w:lvlText w:val=""/>
+      <w:lvlJc w:val="left"/>
+      <w:pPr>
+        <w:tabs>
+          <w:tab w:val="num" w:pos="2880"/>
+        </w:tabs>
+        <w:ind w:left="2880" w:hanging="360"/>
+      </w:pPr>
+      <w:rPr>
+        <w:rFonts w:ascii="Wingdings" w:hAnsi="Wingdings" w:hint="default"/>
         <w:sz w:val="20"/>
       </w:rPr>
     </w:lvl>
-    <w:lvl w:ilvl="2" w:tentative="1">
-      <w:start w:val="1"/>
-      <w:numFmt w:val="bullet"/>
-      <w:lvlText w:val=""/>
-      <w:lvlJc w:val="left"/>
-      <w:pPr>
-        <w:tabs>
-          <w:tab w:val="num" w:pos="2160"/>
-        </w:tabs>
-        <w:ind w:left="2160" w:hanging="360"/>
+    <w:lvl w:ilvl="4" w:tentative="1">
+      <w:start w:val="1"/>
+      <w:numFmt w:val="bullet"/>
+      <w:lvlText w:val=""/>
+      <w:lvlJc w:val="left"/>
+      <w:pPr>
+        <w:tabs>
+          <w:tab w:val="num" w:pos="3600"/>
+        </w:tabs>
+        <w:ind w:left="3600" w:hanging="360"/>
       </w:pPr>
       <w:rPr>
         <w:rFonts w:ascii="Wingdings" w:hAnsi="Wingdings" w:hint="default"/>
         <w:sz w:val="20"/>
       </w:rPr>
     </w:lvl>
-    <w:lvl w:ilvl="3" w:tentative="1">
-      <w:start w:val="1"/>
-      <w:numFmt w:val="bullet"/>
-      <w:lvlText w:val=""/>
-      <w:lvlJc w:val="left"/>
-      <w:pPr>
-        <w:tabs>
-          <w:tab w:val="num" w:pos="2880"/>
-        </w:tabs>
-        <w:ind w:left="2880" w:hanging="360"/>
+    <w:lvl w:ilvl="5" w:tentative="1">
+      <w:start w:val="1"/>
+      <w:numFmt w:val="bullet"/>
+      <w:lvlText w:val=""/>
+      <w:lvlJc w:val="left"/>
+      <w:pPr>
+        <w:tabs>
+          <w:tab w:val="num" w:pos="4320"/>
+        </w:tabs>
+        <w:ind w:left="4320" w:hanging="360"/>
       </w:pPr>
       <w:rPr>
         <w:rFonts w:ascii="Wingdings" w:hAnsi="Wingdings" w:hint="default"/>
         <w:sz w:val="20"/>
       </w:rPr>
     </w:lvl>
-    <w:lvl w:ilvl="4" w:tentative="1">
-      <w:start w:val="1"/>
-      <w:numFmt w:val="bullet"/>
-      <w:lvlText w:val=""/>
-      <w:lvlJc w:val="left"/>
-      <w:pPr>
-        <w:tabs>
-          <w:tab w:val="num" w:pos="3600"/>
-        </w:tabs>
-        <w:ind w:left="3600" w:hanging="360"/>
+    <w:lvl w:ilvl="6" w:tentative="1">
+      <w:start w:val="1"/>
+      <w:numFmt w:val="bullet"/>
+      <w:lvlText w:val=""/>
+      <w:lvlJc w:val="left"/>
+      <w:pPr>
+        <w:tabs>
+          <w:tab w:val="num" w:pos="5040"/>
+        </w:tabs>
+        <w:ind w:left="5040" w:hanging="360"/>
       </w:pPr>
       <w:rPr>
         <w:rFonts w:ascii="Wingdings" w:hAnsi="Wingdings" w:hint="default"/>
         <w:sz w:val="20"/>
       </w:rPr>
     </w:lvl>
-    <w:lvl w:ilvl="5" w:tentative="1">
-      <w:start w:val="1"/>
-      <w:numFmt w:val="bullet"/>
-      <w:lvlText w:val=""/>
-      <w:lvlJc w:val="left"/>
-      <w:pPr>
-        <w:tabs>
-          <w:tab w:val="num" w:pos="4320"/>
-        </w:tabs>
-        <w:ind w:left="4320" w:hanging="360"/>
+    <w:lvl w:ilvl="7" w:tentative="1">
+      <w:start w:val="1"/>
+      <w:numFmt w:val="bullet"/>
+      <w:lvlText w:val=""/>
+      <w:lvlJc w:val="left"/>
+      <w:pPr>
+        <w:tabs>
+          <w:tab w:val="num" w:pos="5760"/>
+        </w:tabs>
+        <w:ind w:left="5760" w:hanging="360"/>
       </w:pPr>
       <w:rPr>
         <w:rFonts w:ascii="Wingdings" w:hAnsi="Wingdings" w:hint="default"/>
         <w:sz w:val="20"/>
       </w:rPr>
     </w:lvl>
-    <w:lvl w:ilvl="6" w:tentative="1">
-      <w:start w:val="1"/>
-      <w:numFmt w:val="bullet"/>
-      <w:lvlText w:val=""/>
-      <w:lvlJc w:val="left"/>
-      <w:pPr>
-        <w:tabs>
-          <w:tab w:val="num" w:pos="5040"/>
-        </w:tabs>
-        <w:ind w:left="5040" w:hanging="360"/>
+    <w:lvl w:ilvl="8" w:tentative="1">
+      <w:start w:val="1"/>
+      <w:numFmt w:val="bullet"/>
+      <w:lvlText w:val=""/>
+      <w:lvlJc w:val="left"/>
+      <w:pPr>
+        <w:tabs>
+          <w:tab w:val="num" w:pos="6480"/>
+        </w:tabs>
+        <w:ind w:left="6480" w:hanging="360"/>
       </w:pPr>
       <w:rPr>
         <w:rFonts w:ascii="Wingdings" w:hAnsi="Wingdings" w:hint="default"/>
         <w:sz w:val="20"/>
       </w:rPr>
     </w:lvl>
-    <w:lvl w:ilvl="7" w:tentative="1">
-      <w:start w:val="1"/>
-      <w:numFmt w:val="bullet"/>
-      <w:lvlText w:val=""/>
-      <w:lvlJc w:val="left"/>
-      <w:pPr>
-        <w:tabs>
-          <w:tab w:val="num" w:pos="5760"/>
-        </w:tabs>
-        <w:ind w:left="5760" w:hanging="360"/>
-      </w:pPr>
-      <w:rPr>
-        <w:rFonts w:ascii="Wingdings" w:hAnsi="Wingdings" w:hint="default"/>
-        <w:sz w:val="20"/>
-      </w:rPr>
-    </w:lvl>
-    <w:lvl w:ilvl="8" w:tentative="1">
-      <w:start w:val="1"/>
-      <w:numFmt w:val="bullet"/>
-      <w:lvlText w:val=""/>
-      <w:lvlJc w:val="left"/>
-      <w:pPr>
-        <w:tabs>
-          <w:tab w:val="num" w:pos="6480"/>
-        </w:tabs>
-        <w:ind w:left="6480" w:hanging="360"/>
-      </w:pPr>
-      <w:rPr>
-        <w:rFonts w:ascii="Wingdings" w:hAnsi="Wingdings" w:hint="default"/>
-        <w:sz w:val="20"/>
-      </w:rPr>
-    </w:lvl>
   </w:abstractNum>
-  <w:abstractNum w:abstractNumId="23" w15:restartNumberingAfterBreak="0">
+  <w:abstractNum w:abstractNumId="51" w15:restartNumberingAfterBreak="0">
     <w:nsid w:val="71C27799"/>
     <w:multiLevelType w:val="singleLevel"/>
     <w:tmpl w:val="1BA4E954"/>
@@ -4433,7 +8214,120 @@
       </w:rPr>
     </w:lvl>
   </w:abstractNum>
-  <w:abstractNum w:abstractNumId="24" w15:restartNumberingAfterBreak="0">
+  <w:abstractNum w:abstractNumId="52" w15:restartNumberingAfterBreak="0">
+    <w:nsid w:val="72C537F0"/>
+    <w:multiLevelType w:val="hybridMultilevel"/>
+    <w:tmpl w:val="5B44CEA2"/>
+    <w:lvl w:ilvl="0" w:tplc="240A0001">
+      <w:start w:val="1"/>
+      <w:numFmt w:val="bullet"/>
+      <w:lvlText w:val=""/>
+      <w:lvlJc w:val="left"/>
+      <w:pPr>
+        <w:ind w:left="1080" w:hanging="360"/>
+      </w:pPr>
+      <w:rPr>
+        <w:rFonts w:ascii="Symbol" w:hAnsi="Symbol" w:hint="default"/>
+      </w:rPr>
+    </w:lvl>
+    <w:lvl w:ilvl="1" w:tplc="240A0003" w:tentative="1">
+      <w:start w:val="1"/>
+      <w:numFmt w:val="bullet"/>
+      <w:lvlText w:val="o"/>
+      <w:lvlJc w:val="left"/>
+      <w:pPr>
+        <w:ind w:left="1800" w:hanging="360"/>
+      </w:pPr>
+      <w:rPr>
+        <w:rFonts w:ascii="Courier New" w:hAnsi="Courier New" w:cs="Courier New" w:hint="default"/>
+      </w:rPr>
+    </w:lvl>
+    <w:lvl w:ilvl="2" w:tplc="240A0005" w:tentative="1">
+      <w:start w:val="1"/>
+      <w:numFmt w:val="bullet"/>
+      <w:lvlText w:val=""/>
+      <w:lvlJc w:val="left"/>
+      <w:pPr>
+        <w:ind w:left="2520" w:hanging="360"/>
+      </w:pPr>
+      <w:rPr>
+        <w:rFonts w:ascii="Wingdings" w:hAnsi="Wingdings" w:hint="default"/>
+      </w:rPr>
+    </w:lvl>
+    <w:lvl w:ilvl="3" w:tplc="240A0001" w:tentative="1">
+      <w:start w:val="1"/>
+      <w:numFmt w:val="bullet"/>
+      <w:lvlText w:val=""/>
+      <w:lvlJc w:val="left"/>
+      <w:pPr>
+        <w:ind w:left="3240" w:hanging="360"/>
+      </w:pPr>
+      <w:rPr>
+        <w:rFonts w:ascii="Symbol" w:hAnsi="Symbol" w:hint="default"/>
+      </w:rPr>
+    </w:lvl>
+    <w:lvl w:ilvl="4" w:tplc="240A0003" w:tentative="1">
+      <w:start w:val="1"/>
+      <w:numFmt w:val="bullet"/>
+      <w:lvlText w:val="o"/>
+      <w:lvlJc w:val="left"/>
+      <w:pPr>
+        <w:ind w:left="3960" w:hanging="360"/>
+      </w:pPr>
+      <w:rPr>
+        <w:rFonts w:ascii="Courier New" w:hAnsi="Courier New" w:cs="Courier New" w:hint="default"/>
+      </w:rPr>
+    </w:lvl>
+    <w:lvl w:ilvl="5" w:tplc="240A0005" w:tentative="1">
+      <w:start w:val="1"/>
+      <w:numFmt w:val="bullet"/>
+      <w:lvlText w:val=""/>
+      <w:lvlJc w:val="left"/>
+      <w:pPr>
+        <w:ind w:left="4680" w:hanging="360"/>
+      </w:pPr>
+      <w:rPr>
+        <w:rFonts w:ascii="Wingdings" w:hAnsi="Wingdings" w:hint="default"/>
+      </w:rPr>
+    </w:lvl>
+    <w:lvl w:ilvl="6" w:tplc="240A0001" w:tentative="1">
+      <w:start w:val="1"/>
+      <w:numFmt w:val="bullet"/>
+      <w:lvlText w:val=""/>
+      <w:lvlJc w:val="left"/>
+      <w:pPr>
+        <w:ind w:left="5400" w:hanging="360"/>
+      </w:pPr>
+      <w:rPr>
+        <w:rFonts w:ascii="Symbol" w:hAnsi="Symbol" w:hint="default"/>
+      </w:rPr>
+    </w:lvl>
+    <w:lvl w:ilvl="7" w:tplc="240A0003" w:tentative="1">
+      <w:start w:val="1"/>
+      <w:numFmt w:val="bullet"/>
+      <w:lvlText w:val="o"/>
+      <w:lvlJc w:val="left"/>
+      <w:pPr>
+        <w:ind w:left="6120" w:hanging="360"/>
+      </w:pPr>
+      <w:rPr>
+        <w:rFonts w:ascii="Courier New" w:hAnsi="Courier New" w:cs="Courier New" w:hint="default"/>
+      </w:rPr>
+    </w:lvl>
+    <w:lvl w:ilvl="8" w:tplc="240A0005" w:tentative="1">
+      <w:start w:val="1"/>
+      <w:numFmt w:val="bullet"/>
+      <w:lvlText w:val=""/>
+      <w:lvlJc w:val="left"/>
+      <w:pPr>
+        <w:ind w:left="6840" w:hanging="360"/>
+      </w:pPr>
+      <w:rPr>
+        <w:rFonts w:ascii="Wingdings" w:hAnsi="Wingdings" w:hint="default"/>
+      </w:rPr>
+    </w:lvl>
+  </w:abstractNum>
+  <w:abstractNum w:abstractNumId="53" w15:restartNumberingAfterBreak="0">
     <w:nsid w:val="7331695C"/>
     <w:multiLevelType w:val="hybridMultilevel"/>
     <w:tmpl w:val="95F07D30"/>
@@ -4546,7 +8440,7 @@
       </w:rPr>
     </w:lvl>
   </w:abstractNum>
-  <w:abstractNum w:abstractNumId="25" w15:restartNumberingAfterBreak="0">
+  <w:abstractNum w:abstractNumId="54" w15:restartNumberingAfterBreak="0">
     <w:nsid w:val="790A509E"/>
     <w:multiLevelType w:val="singleLevel"/>
     <w:tmpl w:val="1BA4E954"/>
@@ -4566,7 +8460,7 @@
       </w:rPr>
     </w:lvl>
   </w:abstractNum>
-  <w:abstractNum w:abstractNumId="26" w15:restartNumberingAfterBreak="0">
+  <w:abstractNum w:abstractNumId="55" w15:restartNumberingAfterBreak="0">
     <w:nsid w:val="7B287FC1"/>
     <w:multiLevelType w:val="hybridMultilevel"/>
     <w:tmpl w:val="CF523096"/>
@@ -4679,7 +8573,7 @@
       </w:rPr>
     </w:lvl>
   </w:abstractNum>
-  <w:abstractNum w:abstractNumId="27" w15:restartNumberingAfterBreak="0">
+  <w:abstractNum w:abstractNumId="56" w15:restartNumberingAfterBreak="0">
     <w:nsid w:val="7BD268A7"/>
     <w:multiLevelType w:val="hybridMultilevel"/>
     <w:tmpl w:val="22A0C544"/>
@@ -4792,7 +8686,7 @@
       </w:rPr>
     </w:lvl>
   </w:abstractNum>
-  <w:abstractNum w:abstractNumId="28" w15:restartNumberingAfterBreak="0">
+  <w:abstractNum w:abstractNumId="57" w15:restartNumberingAfterBreak="0">
     <w:nsid w:val="7BF23A29"/>
     <w:multiLevelType w:val="singleLevel"/>
     <w:tmpl w:val="91807A16"/>
@@ -4834,85 +8728,172 @@
     </w:lvlOverride>
   </w:num>
   <w:num w:numId="3" w16cid:durableId="704063973">
+    <w:abstractNumId w:val="51"/>
+  </w:num>
+  <w:num w:numId="4" w16cid:durableId="1277061897">
+    <w:abstractNumId w:val="5"/>
+  </w:num>
+  <w:num w:numId="5" w16cid:durableId="1500727226">
+    <w:abstractNumId w:val="44"/>
+  </w:num>
+  <w:num w:numId="6" w16cid:durableId="1731878429">
+    <w:abstractNumId w:val="19"/>
+  </w:num>
+  <w:num w:numId="7" w16cid:durableId="356779476">
+    <w:abstractNumId w:val="54"/>
+  </w:num>
+  <w:num w:numId="8" w16cid:durableId="1202552662">
+    <w:abstractNumId w:val="4"/>
+  </w:num>
+  <w:num w:numId="9" w16cid:durableId="1956599362">
+    <w:abstractNumId w:val="57"/>
+  </w:num>
+  <w:num w:numId="10" w16cid:durableId="497966554">
+    <w:abstractNumId w:val="41"/>
+  </w:num>
+  <w:num w:numId="11" w16cid:durableId="452870579">
+    <w:abstractNumId w:val="27"/>
+  </w:num>
+  <w:num w:numId="12" w16cid:durableId="1712221928">
+    <w:abstractNumId w:val="56"/>
+  </w:num>
+  <w:num w:numId="13" w16cid:durableId="517350204">
+    <w:abstractNumId w:val="43"/>
+  </w:num>
+  <w:num w:numId="14" w16cid:durableId="656879391">
+    <w:abstractNumId w:val="55"/>
+  </w:num>
+  <w:num w:numId="15" w16cid:durableId="874659865">
+    <w:abstractNumId w:val="25"/>
+  </w:num>
+  <w:num w:numId="16" w16cid:durableId="2104644034">
+    <w:abstractNumId w:val="24"/>
+  </w:num>
+  <w:num w:numId="17" w16cid:durableId="1335112277">
+    <w:abstractNumId w:val="37"/>
+  </w:num>
+  <w:num w:numId="18" w16cid:durableId="467942954">
+    <w:abstractNumId w:val="10"/>
+  </w:num>
+  <w:num w:numId="19" w16cid:durableId="1226841997">
+    <w:abstractNumId w:val="8"/>
+  </w:num>
+  <w:num w:numId="20" w16cid:durableId="1910261352">
+    <w:abstractNumId w:val="47"/>
+  </w:num>
+  <w:num w:numId="21" w16cid:durableId="2135824894">
+    <w:abstractNumId w:val="32"/>
+  </w:num>
+  <w:num w:numId="22" w16cid:durableId="1703044735">
+    <w:abstractNumId w:val="53"/>
+  </w:num>
+  <w:num w:numId="23" w16cid:durableId="499200618">
+    <w:abstractNumId w:val="31"/>
+  </w:num>
+  <w:num w:numId="24" w16cid:durableId="1021081016">
+    <w:abstractNumId w:val="45"/>
+  </w:num>
+  <w:num w:numId="25" w16cid:durableId="1172380254">
+    <w:abstractNumId w:val="30"/>
+  </w:num>
+  <w:num w:numId="26" w16cid:durableId="1143962461">
+    <w:abstractNumId w:val="20"/>
+  </w:num>
+  <w:num w:numId="27" w16cid:durableId="290987437">
+    <w:abstractNumId w:val="42"/>
+  </w:num>
+  <w:num w:numId="28" w16cid:durableId="298733031">
+    <w:abstractNumId w:val="16"/>
+  </w:num>
+  <w:num w:numId="29" w16cid:durableId="1140994306">
+    <w:abstractNumId w:val="50"/>
+  </w:num>
+  <w:num w:numId="30" w16cid:durableId="1642999795">
+    <w:abstractNumId w:val="22"/>
+  </w:num>
+  <w:num w:numId="31" w16cid:durableId="982780699">
+    <w:abstractNumId w:val="33"/>
+  </w:num>
+  <w:num w:numId="32" w16cid:durableId="1172454868">
+    <w:abstractNumId w:val="21"/>
+  </w:num>
+  <w:num w:numId="33" w16cid:durableId="149104442">
+    <w:abstractNumId w:val="14"/>
+  </w:num>
+  <w:num w:numId="34" w16cid:durableId="1854488464">
+    <w:abstractNumId w:val="34"/>
+  </w:num>
+  <w:num w:numId="35" w16cid:durableId="368921101">
+    <w:abstractNumId w:val="12"/>
+  </w:num>
+  <w:num w:numId="36" w16cid:durableId="966011195">
+    <w:abstractNumId w:val="2"/>
+  </w:num>
+  <w:num w:numId="37" w16cid:durableId="1524049782">
+    <w:abstractNumId w:val="11"/>
+  </w:num>
+  <w:num w:numId="38" w16cid:durableId="956527257">
+    <w:abstractNumId w:val="17"/>
+  </w:num>
+  <w:num w:numId="39" w16cid:durableId="303197737">
+    <w:abstractNumId w:val="38"/>
+  </w:num>
+  <w:num w:numId="40" w16cid:durableId="1455950740">
+    <w:abstractNumId w:val="46"/>
+  </w:num>
+  <w:num w:numId="41" w16cid:durableId="1041399681">
+    <w:abstractNumId w:val="36"/>
+  </w:num>
+  <w:num w:numId="42" w16cid:durableId="1537112680">
+    <w:abstractNumId w:val="18"/>
+  </w:num>
+  <w:num w:numId="43" w16cid:durableId="1086533046">
+    <w:abstractNumId w:val="48"/>
+  </w:num>
+  <w:num w:numId="44" w16cid:durableId="1325165812">
+    <w:abstractNumId w:val="15"/>
+  </w:num>
+  <w:num w:numId="45" w16cid:durableId="1881357620">
+    <w:abstractNumId w:val="13"/>
+  </w:num>
+  <w:num w:numId="46" w16cid:durableId="1663698696">
+    <w:abstractNumId w:val="49"/>
+  </w:num>
+  <w:num w:numId="47" w16cid:durableId="1790969649">
+    <w:abstractNumId w:val="3"/>
+  </w:num>
+  <w:num w:numId="48" w16cid:durableId="1251086842">
+    <w:abstractNumId w:val="39"/>
+  </w:num>
+  <w:num w:numId="49" w16cid:durableId="1854416302">
+    <w:abstractNumId w:val="29"/>
+  </w:num>
+  <w:num w:numId="50" w16cid:durableId="147522086">
+    <w:abstractNumId w:val="6"/>
+  </w:num>
+  <w:num w:numId="51" w16cid:durableId="157700141">
+    <w:abstractNumId w:val="7"/>
+  </w:num>
+  <w:num w:numId="52" w16cid:durableId="1655795685">
+    <w:abstractNumId w:val="52"/>
+  </w:num>
+  <w:num w:numId="53" w16cid:durableId="930553079">
+    <w:abstractNumId w:val="40"/>
+  </w:num>
+  <w:num w:numId="54" w16cid:durableId="679890472">
     <w:abstractNumId w:val="23"/>
   </w:num>
-  <w:num w:numId="4" w16cid:durableId="1277061897">
-    <w:abstractNumId w:val="3"/>
+  <w:num w:numId="55" w16cid:durableId="1653565028">
+    <w:abstractNumId w:val="35"/>
   </w:num>
-  <w:num w:numId="5" w16cid:durableId="1500727226">
-    <w:abstractNumId w:val="19"/>
-  </w:num>
-  <w:num w:numId="6" w16cid:durableId="1731878429">
-    <w:abstractNumId w:val="7"/>
-  </w:num>
-  <w:num w:numId="7" w16cid:durableId="356779476">
-    <w:abstractNumId w:val="25"/>
-  </w:num>
-  <w:num w:numId="8" w16cid:durableId="1202552662">
-    <w:abstractNumId w:val="2"/>
-  </w:num>
-  <w:num w:numId="9" w16cid:durableId="1956599362">
+  <w:num w:numId="56" w16cid:durableId="1652442324">
     <w:abstractNumId w:val="28"/>
   </w:num>
-  <w:num w:numId="10" w16cid:durableId="497966554">
-    <w:abstractNumId w:val="16"/>
-  </w:num>
-  <w:num w:numId="11" w16cid:durableId="452870579">
-    <w:abstractNumId w:val="11"/>
-  </w:num>
-  <w:num w:numId="12" w16cid:durableId="1712221928">
-    <w:abstractNumId w:val="27"/>
-  </w:num>
-  <w:num w:numId="13" w16cid:durableId="517350204">
-    <w:abstractNumId w:val="18"/>
-  </w:num>
-  <w:num w:numId="14" w16cid:durableId="656879391">
-    <w:abstractNumId w:val="26"/>
-  </w:num>
-  <w:num w:numId="15" w16cid:durableId="874659865">
-    <w:abstractNumId w:val="10"/>
-  </w:num>
-  <w:num w:numId="16" w16cid:durableId="2104644034">
+  <w:num w:numId="57" w16cid:durableId="765271238">
     <w:abstractNumId w:val="9"/>
   </w:num>
-  <w:num w:numId="17" w16cid:durableId="1335112277">
-    <w:abstractNumId w:val="15"/>
-  </w:num>
-  <w:num w:numId="18" w16cid:durableId="467942954">
-    <w:abstractNumId w:val="5"/>
-  </w:num>
-  <w:num w:numId="19" w16cid:durableId="1226841997">
-    <w:abstractNumId w:val="4"/>
-  </w:num>
-  <w:num w:numId="20" w16cid:durableId="1910261352">
-    <w:abstractNumId w:val="21"/>
-  </w:num>
-  <w:num w:numId="21" w16cid:durableId="2135824894">
-    <w:abstractNumId w:val="14"/>
-  </w:num>
-  <w:num w:numId="22" w16cid:durableId="1703044735">
-    <w:abstractNumId w:val="24"/>
-  </w:num>
-  <w:num w:numId="23" w16cid:durableId="499200618">
-    <w:abstractNumId w:val="13"/>
-  </w:num>
-  <w:num w:numId="24" w16cid:durableId="1021081016">
-    <w:abstractNumId w:val="20"/>
-  </w:num>
-  <w:num w:numId="25" w16cid:durableId="1172380254">
-    <w:abstractNumId w:val="12"/>
-  </w:num>
-  <w:num w:numId="26" w16cid:durableId="1143962461">
-    <w:abstractNumId w:val="8"/>
-  </w:num>
-  <w:num w:numId="27" w16cid:durableId="290987437">
-    <w:abstractNumId w:val="17"/>
-  </w:num>
-  <w:num w:numId="28" w16cid:durableId="298733031">
-    <w:abstractNumId w:val="6"/>
-  </w:num>
-  <w:num w:numId="29" w16cid:durableId="1140994306">
-    <w:abstractNumId w:val="22"/>
+  <w:num w:numId="58" w16cid:durableId="926962877">
+    <w:abstractNumId w:val="26"/>
   </w:num>
 </w:numbering>
 </file>

</xml_diff>

<commit_message>
Reorganizacion de lista de chequeo
puse los archivos en la carpeta que corresponde, enumere segun lo que se pide
</commit_message>
<xml_diff>
--- a/Trimestre 3/Documento de Bases de Datos.docx
+++ b/Trimestre 3/Documento de Bases de Datos.docx
@@ -707,409 +707,247 @@
       <w:bookmarkEnd w:id="6"/>
     </w:p>
     <w:p>
-      <w:r>
-        <w:t xml:space="preserve">El propósito de la base de datos del </w:t>
-      </w:r>
-      <w:r>
-        <w:rPr>
-          <w:b/>
-          <w:bCs/>
-        </w:rPr>
-        <w:t>Sistema de Personalización y Visualización de Joyas</w:t>
-      </w:r>
-      <w:r>
-        <w:t xml:space="preserve"> es gestionar la información necesaria para permitir a los clientes diseñar sus propias joyas, visualizar cambios en tiempo real, recibir notificaciones sobre el estado de su pedido y facilitar la administración del proceso de personalización y producción, garantizando así una experiencia optimizada para clientes y diseñadores.</w:t>
-      </w:r>
-    </w:p>
-    <w:p>
       <w:pPr>
         <w:pStyle w:val="Ttulo2"/>
-      </w:pPr>
-      <w:bookmarkStart w:id="7" w:name="_Toc190887622"/>
-      <w:r>
-        <w:t>Objetivos específico</w:t>
-      </w:r>
-      <w:r>
-        <w:t>s</w:t>
-      </w:r>
-      <w:bookmarkEnd w:id="7"/>
-    </w:p>
-    <w:p>
-      <w:pPr>
         <w:numPr>
           <w:ilvl w:val="0"/>
-          <w:numId w:val="3"/>
+          <w:numId w:val="0"/>
         </w:numPr>
       </w:pPr>
-      <w:r>
-        <w:rPr>
-          <w:b/>
-          <w:bCs/>
-        </w:rPr>
-        <w:t>Mantener información completa de los clientes.</w:t>
-      </w:r>
-    </w:p>
-    <w:p>
-      <w:pPr>
-        <w:numPr>
-          <w:ilvl w:val="1"/>
-          <w:numId w:val="3"/>
-        </w:numPr>
-      </w:pPr>
-      <w:r>
-        <w:t>Almacenar y gestionar datos de los clientes, incluyendo su nombre, correo electrónico, número de contacto y preferencias de personalización.</w:t>
-      </w:r>
-    </w:p>
-    <w:p>
-      <w:pPr>
-        <w:numPr>
-          <w:ilvl w:val="1"/>
-          <w:numId w:val="3"/>
-        </w:numPr>
-      </w:pPr>
-      <w:r>
-        <w:t>Permitir la actualización de la información para mejorar la experiencia del usuario.</w:t>
-      </w:r>
-    </w:p>
-    <w:p>
-      <w:pPr>
+      <w:bookmarkStart w:id="7" w:name="_Toc190887622"/>
+      <w:r>
+        <w:rPr>
+          <w:b w:val="0"/>
+          <w:sz w:val="24"/>
+        </w:rPr>
+        <w:t>La base de datos del Sistema de Personalización y Visualización de Joyas tiene como propósito almacenar y gestionar la información necesaria para soportar la personalización de joyas, el seguimiento de pedidos y la administración del catálogo, garantizando integridad, seguridad y eficiencia en la gestión de datos.</w:t>
+      </w:r>
+    </w:p>
+    <w:p>
+      <w:pPr>
+        <w:pStyle w:val="Ttulo2"/>
+      </w:pPr>
+      <w:r>
+        <w:t>Objetivos específico</w:t>
+      </w:r>
+      <w:r>
+        <w:t>s</w:t>
+      </w:r>
+      <w:bookmarkEnd w:id="7"/>
+    </w:p>
+    <w:p/>
+    <w:p>
+      <w:pPr>
+        <w:pStyle w:val="Ttulo1"/>
         <w:numPr>
           <w:ilvl w:val="0"/>
-          <w:numId w:val="3"/>
+          <w:numId w:val="13"/>
         </w:numPr>
-      </w:pPr>
-      <w:r>
-        <w:rPr>
-          <w:b/>
+        <w:rPr>
+          <w:b w:val="0"/>
           <w:bCs/>
-        </w:rPr>
-        <w:t>Gestionar la personalización de joyas en tiempo real.</w:t>
-      </w:r>
-    </w:p>
-    <w:p>
-      <w:pPr>
-        <w:numPr>
-          <w:ilvl w:val="1"/>
-          <w:numId w:val="3"/>
-        </w:numPr>
-      </w:pPr>
-      <w:r>
-        <w:t>Proporcionar herramientas interactivas que permitan a los clientes seleccionar materiales, gemas, tallas y otros aspectos del diseño de su joya.</w:t>
-      </w:r>
-    </w:p>
-    <w:p>
-      <w:pPr>
-        <w:numPr>
-          <w:ilvl w:val="1"/>
-          <w:numId w:val="3"/>
-        </w:numPr>
-      </w:pPr>
-      <w:r>
-        <w:t>Ofrecer una vista previa en 3D de las modificaciones realizadas para una experiencia visual más precisa.</w:t>
-      </w:r>
-    </w:p>
-    <w:p>
-      <w:pPr>
+          <w:sz w:val="24"/>
+          <w:szCs w:val="24"/>
+        </w:rPr>
+      </w:pPr>
+      <w:r>
+        <w:rPr>
+          <w:b w:val="0"/>
+          <w:bCs/>
+          <w:sz w:val="24"/>
+          <w:szCs w:val="24"/>
+        </w:rPr>
+        <w:t>Mantener información completa de los usuarios (clientes, diseñadores y administradores), incluyendo datos de contacto, roles y credenciales de acceso.</w:t>
+      </w:r>
+    </w:p>
+    <w:p>
+      <w:pPr>
+        <w:pStyle w:val="Ttulo1"/>
+        <w:rPr>
+          <w:b w:val="0"/>
+          <w:bCs/>
+          <w:sz w:val="24"/>
+          <w:szCs w:val="24"/>
+        </w:rPr>
+      </w:pPr>
+      <w:r>
+        <w:rPr>
+          <w:b w:val="0"/>
+          <w:bCs/>
+          <w:sz w:val="24"/>
+          <w:szCs w:val="24"/>
+        </w:rPr>
+        <w:t>Almacenar y gestionar la información de personalización de joyas, permitiendo registrar detalles como material, tipo de gema, diseño del engaste y talla.</w:t>
+      </w:r>
+    </w:p>
+    <w:p>
+      <w:pPr>
+        <w:pStyle w:val="Ttulo1"/>
+        <w:rPr>
+          <w:b w:val="0"/>
+          <w:bCs/>
+          <w:sz w:val="24"/>
+          <w:szCs w:val="24"/>
+        </w:rPr>
+      </w:pPr>
+      <w:r>
+        <w:rPr>
+          <w:b w:val="0"/>
+          <w:bCs/>
+          <w:sz w:val="24"/>
+          <w:szCs w:val="24"/>
+        </w:rPr>
+        <w:t>Registrar y rastrear el estado de los pedidos, asegurando que los clientes puedan consultar en tiempo real el progreso de su personalización y producción.</w:t>
+      </w:r>
+    </w:p>
+    <w:p>
+      <w:pPr>
+        <w:pStyle w:val="Ttulo1"/>
+        <w:rPr>
+          <w:b w:val="0"/>
+          <w:bCs/>
+          <w:sz w:val="24"/>
+          <w:szCs w:val="24"/>
+        </w:rPr>
+      </w:pPr>
+      <w:r>
+        <w:rPr>
+          <w:b w:val="0"/>
+          <w:bCs/>
+          <w:sz w:val="24"/>
+          <w:szCs w:val="24"/>
+        </w:rPr>
+        <w:t>Administrar un catálogo digital de opciones de personalización, almacenando información sobre gemas, materiales y estilos disponibles.</w:t>
+      </w:r>
+    </w:p>
+    <w:p>
+      <w:pPr>
+        <w:pStyle w:val="Ttulo1"/>
+        <w:rPr>
+          <w:b w:val="0"/>
+          <w:bCs/>
+          <w:sz w:val="24"/>
+          <w:szCs w:val="24"/>
+        </w:rPr>
+      </w:pPr>
+      <w:r>
+        <w:rPr>
+          <w:b w:val="0"/>
+          <w:bCs/>
+          <w:sz w:val="24"/>
+          <w:szCs w:val="24"/>
+        </w:rPr>
+        <w:t>Gestionar el historial de personalizaciones de cada usuario, permitiendo la reutilización de configuraciones previas y recomendaciones basadas en preferencias.</w:t>
+      </w:r>
+    </w:p>
+    <w:p>
+      <w:pPr>
+        <w:pStyle w:val="Ttulo1"/>
+        <w:rPr>
+          <w:b w:val="0"/>
+          <w:bCs/>
+          <w:sz w:val="24"/>
+          <w:szCs w:val="24"/>
+        </w:rPr>
+      </w:pPr>
+      <w:r>
+        <w:rPr>
+          <w:b w:val="0"/>
+          <w:bCs/>
+          <w:sz w:val="24"/>
+          <w:szCs w:val="24"/>
+        </w:rPr>
+        <w:t>Mantener información completa sobre los diseñadores y su historial de trabajos, registrando los modelos 3D y fotos finales de cada personalización.</w:t>
+      </w:r>
+    </w:p>
+    <w:p>
+      <w:pPr>
+        <w:pStyle w:val="Ttulo1"/>
+        <w:rPr>
+          <w:b w:val="0"/>
+          <w:bCs/>
+          <w:sz w:val="24"/>
+          <w:szCs w:val="24"/>
+        </w:rPr>
+      </w:pPr>
+      <w:r>
+        <w:rPr>
+          <w:b w:val="0"/>
+          <w:bCs/>
+          <w:sz w:val="24"/>
+          <w:szCs w:val="24"/>
+        </w:rPr>
+        <w:t>Gestionar la comunicación entre clientes, administradores y diseñadores, incluyendo mensajes, formularios de contacto y notificaciones sobre el estado de los pedidos.</w:t>
+      </w:r>
+    </w:p>
+    <w:p>
+      <w:pPr>
+        <w:pStyle w:val="Ttulo1"/>
+        <w:rPr>
+          <w:b w:val="0"/>
+          <w:bCs/>
+          <w:sz w:val="24"/>
+          <w:szCs w:val="24"/>
+        </w:rPr>
+      </w:pPr>
+      <w:r>
+        <w:rPr>
+          <w:b w:val="0"/>
+          <w:bCs/>
+          <w:sz w:val="24"/>
+          <w:szCs w:val="24"/>
+        </w:rPr>
+        <w:t>Almacenar datos sobre reportes y análisis de actividad, permitiendo la generación de informes sobre tendencias de personalización, desempeño del sistema y actividad de los usuarios.</w:t>
+      </w:r>
+    </w:p>
+    <w:p>
+      <w:pPr>
+        <w:pStyle w:val="Ttulo1"/>
+        <w:rPr>
+          <w:b w:val="0"/>
+          <w:bCs/>
+          <w:sz w:val="24"/>
+          <w:szCs w:val="24"/>
+        </w:rPr>
+      </w:pPr>
+      <w:r>
+        <w:rPr>
+          <w:b w:val="0"/>
+          <w:bCs/>
+          <w:sz w:val="24"/>
+          <w:szCs w:val="24"/>
+        </w:rPr>
+        <w:t>Garantizar la integridad y seguridad de los datos almacenados, aplicando restricciones, validaciones y controles de acceso adecuados.</w:t>
+      </w:r>
+    </w:p>
+    <w:p>
+      <w:pPr>
+        <w:pStyle w:val="Ttulo1"/>
+        <w:rPr>
+          <w:b w:val="0"/>
+          <w:bCs/>
+          <w:sz w:val="24"/>
+          <w:szCs w:val="24"/>
+        </w:rPr>
+      </w:pPr>
+      <w:r>
+        <w:rPr>
+          <w:b w:val="0"/>
+          <w:bCs/>
+          <w:sz w:val="24"/>
+          <w:szCs w:val="24"/>
+        </w:rPr>
+        <w:t>Optimizar el rendimiento de las consultas y la escalabilidad de la base de datos, asegurando tiempos de respuesta eficientes y soporte para futuras expansiones del sistema.</w:t>
+      </w:r>
+    </w:p>
+    <w:p/>
+    <w:p>
+      <w:pPr>
+        <w:pStyle w:val="Ttulo1"/>
         <w:numPr>
           <w:ilvl w:val="0"/>
-          <w:numId w:val="3"/>
+          <w:numId w:val="14"/>
         </w:numPr>
-      </w:pPr>
-      <w:r>
-        <w:rPr>
-          <w:b/>
-          <w:bCs/>
-        </w:rPr>
-        <w:t>Rastrear el estado de los pedidos desde la personalización hasta la entrega.</w:t>
-      </w:r>
-    </w:p>
-    <w:p>
-      <w:pPr>
-        <w:numPr>
-          <w:ilvl w:val="1"/>
-          <w:numId w:val="3"/>
-        </w:numPr>
-      </w:pPr>
-      <w:r>
-        <w:t>Implementar un sistema de seguimiento que informe a los clientes sobre cada fase del proceso: personalización, renderización 3D, montaje y finalización.</w:t>
-      </w:r>
-    </w:p>
-    <w:p>
-      <w:pPr>
-        <w:numPr>
-          <w:ilvl w:val="1"/>
-          <w:numId w:val="3"/>
-        </w:numPr>
-      </w:pPr>
-      <w:r>
-        <w:t>Permitir a los administradores actualizar el estado del pedido en tiempo real.</w:t>
-      </w:r>
-    </w:p>
-    <w:p>
-      <w:pPr>
-        <w:numPr>
-          <w:ilvl w:val="0"/>
-          <w:numId w:val="3"/>
-        </w:numPr>
-      </w:pPr>
-      <w:r>
-        <w:rPr>
-          <w:b/>
-          <w:bCs/>
-        </w:rPr>
-        <w:t>Administrar un catálogo digital con opciones de personalización y recomendaciones.</w:t>
-      </w:r>
-    </w:p>
-    <w:p>
-      <w:pPr>
-        <w:numPr>
-          <w:ilvl w:val="1"/>
-          <w:numId w:val="3"/>
-        </w:numPr>
-      </w:pPr>
-      <w:r>
-        <w:t>Incluir ejemplos de diseños previos para inspirar a los clientes y facilitar la toma de decisiones.</w:t>
-      </w:r>
-    </w:p>
-    <w:p>
-      <w:pPr>
-        <w:numPr>
-          <w:ilvl w:val="1"/>
-          <w:numId w:val="3"/>
-        </w:numPr>
-      </w:pPr>
-      <w:r>
-        <w:t>Ofrecer recomendaciones personalizadas basadas en el historial de personalización de cada cliente.</w:t>
-      </w:r>
-    </w:p>
-    <w:p>
-      <w:pPr>
-        <w:numPr>
-          <w:ilvl w:val="0"/>
-          <w:numId w:val="3"/>
-        </w:numPr>
-      </w:pPr>
-      <w:r>
-        <w:rPr>
-          <w:b/>
-          <w:bCs/>
-        </w:rPr>
-        <w:t>Mantener información sobre diseñadores y administradores.</w:t>
-      </w:r>
-    </w:p>
-    <w:p>
-      <w:pPr>
-        <w:numPr>
-          <w:ilvl w:val="1"/>
-          <w:numId w:val="3"/>
-        </w:numPr>
-      </w:pPr>
-      <w:r>
-        <w:t>Almacenar datos de contacto y perfiles de los diseñadores responsables de la creación y montaje de las joyas.</w:t>
-      </w:r>
-    </w:p>
-    <w:p>
-      <w:pPr>
-        <w:numPr>
-          <w:ilvl w:val="1"/>
-          <w:numId w:val="3"/>
-        </w:numPr>
-      </w:pPr>
-      <w:r>
-        <w:t>Gestionar los permisos y accesos de administradores y diseñadores dentro de la plataforma.</w:t>
-      </w:r>
-    </w:p>
-    <w:p>
-      <w:pPr>
-        <w:numPr>
-          <w:ilvl w:val="0"/>
-          <w:numId w:val="3"/>
-        </w:numPr>
-      </w:pPr>
-      <w:r>
-        <w:rPr>
-          <w:b/>
-          <w:bCs/>
-        </w:rPr>
-        <w:t>Registrar y gestionar formularios de contacto de clientes.</w:t>
-      </w:r>
-    </w:p>
-    <w:p>
-      <w:pPr>
-        <w:numPr>
-          <w:ilvl w:val="1"/>
-          <w:numId w:val="3"/>
-        </w:numPr>
-      </w:pPr>
-      <w:r>
-        <w:t>Permitir a los clientes enviar formularios con sus personalizaciones para que el administrador los revise y valide.</w:t>
-      </w:r>
-    </w:p>
-    <w:p>
-      <w:pPr>
-        <w:numPr>
-          <w:ilvl w:val="1"/>
-          <w:numId w:val="3"/>
-        </w:numPr>
-      </w:pPr>
-      <w:r>
-        <w:t>Mantener un registro de solicitudes para su seguimiento y gestión.</w:t>
-      </w:r>
-    </w:p>
-    <w:p>
-      <w:pPr>
-        <w:numPr>
-          <w:ilvl w:val="0"/>
-          <w:numId w:val="3"/>
-        </w:numPr>
-      </w:pPr>
-      <w:r>
-        <w:rPr>
-          <w:b/>
-          <w:bCs/>
-        </w:rPr>
-        <w:t>Enviar notificaciones automáticas sobre el estado del pedido.</w:t>
-      </w:r>
-    </w:p>
-    <w:p>
-      <w:pPr>
-        <w:numPr>
-          <w:ilvl w:val="1"/>
-          <w:numId w:val="3"/>
-        </w:numPr>
-      </w:pPr>
-      <w:r>
-        <w:t>Notificar a los clientes sobre cambios en el estado de su pedido, desde la confirmación hasta la entrega final.</w:t>
-      </w:r>
-    </w:p>
-    <w:p>
-      <w:pPr>
-        <w:numPr>
-          <w:ilvl w:val="1"/>
-          <w:numId w:val="3"/>
-        </w:numPr>
-      </w:pPr>
-      <w:r>
-        <w:t>Implementar notificaciones vía correo electrónico o dentro de la plataforma.</w:t>
-      </w:r>
-    </w:p>
-    <w:p>
-      <w:pPr>
-        <w:numPr>
-          <w:ilvl w:val="0"/>
-          <w:numId w:val="3"/>
-        </w:numPr>
-      </w:pPr>
-      <w:r>
-        <w:rPr>
-          <w:b/>
-          <w:bCs/>
-        </w:rPr>
-        <w:t>Permitir la comunicación entre clientes, administradores y diseñadores.</w:t>
-      </w:r>
-    </w:p>
-    <w:p>
-      <w:pPr>
-        <w:numPr>
-          <w:ilvl w:val="1"/>
-          <w:numId w:val="3"/>
-        </w:numPr>
-      </w:pPr>
-      <w:r>
-        <w:t>Facilitar el contacto entre clientes y diseñadores para resolver dudas o hacer ajustes en la personalización.</w:t>
-      </w:r>
-    </w:p>
-    <w:p>
-      <w:pPr>
-        <w:numPr>
-          <w:ilvl w:val="1"/>
-          <w:numId w:val="3"/>
-        </w:numPr>
-      </w:pPr>
-      <w:r>
-        <w:t>Integrar opciones de comunicación como chat interno o enlaces directos a WhatsApp.</w:t>
-      </w:r>
-    </w:p>
-    <w:p>
-      <w:pPr>
-        <w:numPr>
-          <w:ilvl w:val="0"/>
-          <w:numId w:val="3"/>
-        </w:numPr>
-      </w:pPr>
-      <w:r>
-        <w:rPr>
-          <w:b/>
-          <w:bCs/>
-        </w:rPr>
-        <w:t>Almacenar imágenes y renderizados 3D de los diseños personalizados.</w:t>
-      </w:r>
-    </w:p>
-    <w:p>
-      <w:pPr>
-        <w:numPr>
-          <w:ilvl w:val="1"/>
-          <w:numId w:val="3"/>
-        </w:numPr>
-      </w:pPr>
-      <w:r>
-        <w:t>Guardar las imágenes generadas en la fase de renderización para que los clientes puedan visualizar su diseño antes de la fabricación.</w:t>
-      </w:r>
-    </w:p>
-    <w:p>
-      <w:pPr>
-        <w:numPr>
-          <w:ilvl w:val="1"/>
-          <w:numId w:val="3"/>
-        </w:numPr>
-      </w:pPr>
-      <w:r>
-        <w:t>Permitir a los diseñadores subir imágenes del producto terminado para la validación del cliente.</w:t>
-      </w:r>
-    </w:p>
-    <w:p>
-      <w:pPr>
-        <w:numPr>
-          <w:ilvl w:val="0"/>
-          <w:numId w:val="3"/>
-        </w:numPr>
-      </w:pPr>
-      <w:r>
-        <w:rPr>
-          <w:b/>
-          <w:bCs/>
-        </w:rPr>
-        <w:lastRenderedPageBreak/>
-        <w:t>Mantener un historial de personalizaciones y pedidos anteriores.</w:t>
-      </w:r>
-    </w:p>
-    <w:p>
-      <w:pPr>
-        <w:numPr>
-          <w:ilvl w:val="0"/>
-          <w:numId w:val="4"/>
-        </w:numPr>
-      </w:pPr>
-      <w:r>
-        <w:t>Registrar todas las personalizaciones realizadas por cada cliente para futuras referencias.</w:t>
-      </w:r>
-    </w:p>
-    <w:p>
-      <w:pPr>
-        <w:numPr>
-          <w:ilvl w:val="0"/>
-          <w:numId w:val="4"/>
-        </w:numPr>
-      </w:pPr>
-      <w:r>
-        <w:t>Permitir a los usuarios acceder a su historial y reutilizar diseños anteriores si lo desean.</w:t>
-      </w:r>
-    </w:p>
-    <w:p/>
-    <w:p/>
-    <w:p>
-      <w:pPr>
-        <w:pStyle w:val="Ttulo1"/>
       </w:pPr>
       <w:r>
         <w:t>Lista Final de Tablas</w:t>
@@ -1225,7 +1063,11 @@
               <w:cnfStyle w:val="000000000000" w:firstRow="0" w:lastRow="0" w:firstColumn="0" w:lastColumn="0" w:oddVBand="0" w:evenVBand="0" w:oddHBand="0" w:evenHBand="0" w:firstRowFirstColumn="0" w:firstRowLastColumn="0" w:lastRowFirstColumn="0" w:lastRowLastColumn="0"/>
             </w:pPr>
             <w:r>
-              <w:t>Registra información de los clientes que utilizan la plataforma para personalizar anillos. Estos datos permiten personalizar la experiencia del usuario y gestionar sus solicitudes de personalización.</w:t>
+              <w:t xml:space="preserve">Registra información de los clientes que utilizan la plataforma para personalizar anillos. Estos datos permiten personalizar la experiencia del usuario y </w:t>
+            </w:r>
+            <w:r>
+              <w:lastRenderedPageBreak/>
+              <w:t>gestionar sus solicitudes de personalización.</w:t>
             </w:r>
           </w:p>
         </w:tc>
@@ -1238,6 +1080,7 @@
           </w:tcPr>
           <w:p>
             <w:r>
+              <w:lastRenderedPageBreak/>
               <w:t>Formularios de Contacto</w:t>
             </w:r>
           </w:p>
@@ -1625,11 +1468,7 @@
               <w:cnfStyle w:val="000000000000" w:firstRow="0" w:lastRow="0" w:firstColumn="0" w:lastColumn="0" w:oddVBand="0" w:evenVBand="0" w:oddHBand="0" w:evenHBand="0" w:firstRowFirstColumn="0" w:firstRowLastColumn="0" w:lastRowFirstColumn="0" w:lastRowLastColumn="0"/>
             </w:pPr>
             <w:r>
-              <w:t xml:space="preserve">Registra las imágenes generadas en la fase de renderización, permitiendo a los clientes visualizar </w:t>
-            </w:r>
-            <w:r>
-              <w:lastRenderedPageBreak/>
-              <w:t>su diseño antes de la fabricación.</w:t>
+              <w:t>Registra las imágenes generadas en la fase de renderización, permitiendo a los clientes visualizar su diseño antes de la fabricación.</w:t>
             </w:r>
           </w:p>
         </w:tc>
@@ -1642,9 +1481,13 @@
           </w:tcPr>
           <w:p>
             <w:r>
-              <w:lastRenderedPageBreak/>
-              <w:t>Historial de Personalizacione</w:t>
-            </w:r>
+              <w:t xml:space="preserve">Historial de </w:t>
+            </w:r>
+            <w:proofErr w:type="spellStart"/>
+            <w:r>
+              <w:t>Personalizacione</w:t>
+            </w:r>
+            <w:proofErr w:type="spellEnd"/>
           </w:p>
         </w:tc>
         <w:tc>
@@ -1706,8 +1549,13 @@
           <w:numId w:val="12"/>
         </w:numPr>
       </w:pPr>
-      <w:r>
-        <w:t>usuario_id (PK)</w:t>
+      <w:proofErr w:type="spellStart"/>
+      <w:r>
+        <w:t>usuario_id</w:t>
+      </w:r>
+      <w:proofErr w:type="spellEnd"/>
+      <w:r>
+        <w:t xml:space="preserve"> (PK)</w:t>
       </w:r>
     </w:p>
     <w:p>
@@ -1718,9 +1566,11 @@
           <w:numId w:val="12"/>
         </w:numPr>
       </w:pPr>
+      <w:proofErr w:type="spellStart"/>
       <w:r>
         <w:t>nombre</w:t>
       </w:r>
+      <w:proofErr w:type="spellEnd"/>
     </w:p>
     <w:p>
       <w:pPr>
@@ -1730,9 +1580,11 @@
           <w:numId w:val="12"/>
         </w:numPr>
       </w:pPr>
+      <w:proofErr w:type="spellStart"/>
       <w:r>
         <w:t>correo</w:t>
       </w:r>
+      <w:proofErr w:type="spellEnd"/>
     </w:p>
     <w:p>
       <w:pPr>
@@ -1742,9 +1594,11 @@
           <w:numId w:val="12"/>
         </w:numPr>
       </w:pPr>
+      <w:proofErr w:type="spellStart"/>
       <w:r>
         <w:t>telefono</w:t>
       </w:r>
+      <w:proofErr w:type="spellEnd"/>
     </w:p>
     <w:p>
       <w:pPr>
@@ -1754,9 +1608,11 @@
           <w:numId w:val="12"/>
         </w:numPr>
       </w:pPr>
+      <w:proofErr w:type="spellStart"/>
       <w:r>
         <w:t>fecha_registro</w:t>
       </w:r>
+      <w:proofErr w:type="spellEnd"/>
     </w:p>
     <w:p>
       <w:pPr>
@@ -1765,9 +1621,23 @@
           <w:ilvl w:val="0"/>
           <w:numId w:val="12"/>
         </w:numPr>
-      </w:pPr>
-      <w:r>
-        <w:t>tipo_usuario (Cliente, Diseñador, Administrador)</w:t>
+        <w:rPr>
+          <w:lang w:val="es-CO"/>
+        </w:rPr>
+      </w:pPr>
+      <w:proofErr w:type="spellStart"/>
+      <w:r>
+        <w:rPr>
+          <w:lang w:val="es-CO"/>
+        </w:rPr>
+        <w:t>tipo_usuario</w:t>
+      </w:r>
+      <w:proofErr w:type="spellEnd"/>
+      <w:r>
+        <w:rPr>
+          <w:lang w:val="es-CO"/>
+        </w:rPr>
+        <w:t xml:space="preserve"> (Cliente, Diseñador, Administrador)</w:t>
       </w:r>
     </w:p>
     <w:p>
@@ -1779,6 +1649,7 @@
         </w:numPr>
       </w:pPr>
       <w:r>
+        <w:lastRenderedPageBreak/>
         <w:t>ANILLOS PERSONALIZADOS</w:t>
       </w:r>
     </w:p>
@@ -1790,8 +1661,13 @@
           <w:numId w:val="6"/>
         </w:numPr>
       </w:pPr>
-      <w:r>
-        <w:t>anillo_id (PK)</w:t>
+      <w:proofErr w:type="spellStart"/>
+      <w:r>
+        <w:t>anillo_id</w:t>
+      </w:r>
+      <w:proofErr w:type="spellEnd"/>
+      <w:r>
+        <w:t xml:space="preserve"> (PK)</w:t>
       </w:r>
     </w:p>
     <w:p>
@@ -1801,9 +1677,23 @@
           <w:ilvl w:val="0"/>
           <w:numId w:val="6"/>
         </w:numPr>
-      </w:pPr>
-      <w:r>
-        <w:t>cliente_id (FK → USUARIOS) (Solo clientes pueden personalizar anillos)</w:t>
+        <w:rPr>
+          <w:lang w:val="es-CO"/>
+        </w:rPr>
+      </w:pPr>
+      <w:proofErr w:type="spellStart"/>
+      <w:r>
+        <w:rPr>
+          <w:lang w:val="es-CO"/>
+        </w:rPr>
+        <w:t>cliente_id</w:t>
+      </w:r>
+      <w:proofErr w:type="spellEnd"/>
+      <w:r>
+        <w:rPr>
+          <w:lang w:val="es-CO"/>
+        </w:rPr>
+        <w:t xml:space="preserve"> (FK → USUARIOS) (Solo clientes pueden personalizar anillos)</w:t>
       </w:r>
     </w:p>
     <w:p>
@@ -1813,9 +1703,23 @@
           <w:ilvl w:val="0"/>
           <w:numId w:val="6"/>
         </w:numPr>
-      </w:pPr>
-      <w:r>
-        <w:t>disenador_id (FK → USUARIOS) (Diseñador asignado al anillo)</w:t>
+        <w:rPr>
+          <w:lang w:val="es-CO"/>
+        </w:rPr>
+      </w:pPr>
+      <w:proofErr w:type="spellStart"/>
+      <w:r>
+        <w:rPr>
+          <w:lang w:val="es-CO"/>
+        </w:rPr>
+        <w:t>disenador_id</w:t>
+      </w:r>
+      <w:proofErr w:type="spellEnd"/>
+      <w:r>
+        <w:rPr>
+          <w:lang w:val="es-CO"/>
+        </w:rPr>
+        <w:t xml:space="preserve"> (FK → USUARIOS) (Diseñador asignado al anillo)</w:t>
       </w:r>
     </w:p>
     <w:p>
@@ -1825,9 +1729,23 @@
           <w:ilvl w:val="0"/>
           <w:numId w:val="6"/>
         </w:numPr>
-      </w:pPr>
-      <w:r>
-        <w:t>piedra_central (Referencia a una gema seleccionada)</w:t>
+        <w:rPr>
+          <w:lang w:val="es-CO"/>
+        </w:rPr>
+      </w:pPr>
+      <w:proofErr w:type="spellStart"/>
+      <w:r>
+        <w:rPr>
+          <w:lang w:val="es-CO"/>
+        </w:rPr>
+        <w:t>piedra_central</w:t>
+      </w:r>
+      <w:proofErr w:type="spellEnd"/>
+      <w:r>
+        <w:rPr>
+          <w:lang w:val="es-CO"/>
+        </w:rPr>
+        <w:t xml:space="preserve"> (Referencia a una gema seleccionada)</w:t>
       </w:r>
     </w:p>
     <w:p>
@@ -1837,9 +1755,23 @@
           <w:ilvl w:val="0"/>
           <w:numId w:val="6"/>
         </w:numPr>
-      </w:pPr>
-      <w:r>
-        <w:t>forma_piedra (Forma elegida por el cliente)</w:t>
+        <w:rPr>
+          <w:lang w:val="es-CO"/>
+        </w:rPr>
+      </w:pPr>
+      <w:proofErr w:type="spellStart"/>
+      <w:r>
+        <w:rPr>
+          <w:lang w:val="es-CO"/>
+        </w:rPr>
+        <w:t>forma_piedra</w:t>
+      </w:r>
+      <w:proofErr w:type="spellEnd"/>
+      <w:r>
+        <w:rPr>
+          <w:lang w:val="es-CO"/>
+        </w:rPr>
+        <w:t xml:space="preserve"> (Forma elegida por el cliente)</w:t>
       </w:r>
     </w:p>
     <w:p>
@@ -1849,9 +1781,23 @@
           <w:ilvl w:val="0"/>
           <w:numId w:val="6"/>
         </w:numPr>
-      </w:pPr>
-      <w:r>
-        <w:t>tamano_piedra (Tamaño de la piedra en mm)</w:t>
+        <w:rPr>
+          <w:lang w:val="es-CO"/>
+        </w:rPr>
+      </w:pPr>
+      <w:proofErr w:type="spellStart"/>
+      <w:r>
+        <w:rPr>
+          <w:lang w:val="es-CO"/>
+        </w:rPr>
+        <w:t>tamano_piedra</w:t>
+      </w:r>
+      <w:proofErr w:type="spellEnd"/>
+      <w:r>
+        <w:rPr>
+          <w:lang w:val="es-CO"/>
+        </w:rPr>
+        <w:t xml:space="preserve"> (Tamaño de la piedra en mm)</w:t>
       </w:r>
     </w:p>
     <w:p>
@@ -1861,9 +1807,23 @@
           <w:ilvl w:val="0"/>
           <w:numId w:val="6"/>
         </w:numPr>
-      </w:pPr>
-      <w:r>
-        <w:t>talla_anillo (Tamaño del anillo personalizado)</w:t>
+        <w:rPr>
+          <w:lang w:val="es-CO"/>
+        </w:rPr>
+      </w:pPr>
+      <w:proofErr w:type="spellStart"/>
+      <w:r>
+        <w:rPr>
+          <w:lang w:val="es-CO"/>
+        </w:rPr>
+        <w:t>talla_anillo</w:t>
+      </w:r>
+      <w:proofErr w:type="spellEnd"/>
+      <w:r>
+        <w:rPr>
+          <w:lang w:val="es-CO"/>
+        </w:rPr>
+        <w:t xml:space="preserve"> (Tamaño del anillo personalizado)</w:t>
       </w:r>
     </w:p>
     <w:p>
@@ -1873,9 +1833,23 @@
           <w:ilvl w:val="0"/>
           <w:numId w:val="6"/>
         </w:numPr>
-      </w:pPr>
-      <w:r>
-        <w:t>material_anillo (Material del anillo personalizado)</w:t>
+        <w:rPr>
+          <w:lang w:val="es-CO"/>
+        </w:rPr>
+      </w:pPr>
+      <w:proofErr w:type="spellStart"/>
+      <w:r>
+        <w:rPr>
+          <w:lang w:val="es-CO"/>
+        </w:rPr>
+        <w:t>material_anillo</w:t>
+      </w:r>
+      <w:proofErr w:type="spellEnd"/>
+      <w:r>
+        <w:rPr>
+          <w:lang w:val="es-CO"/>
+        </w:rPr>
+        <w:t xml:space="preserve"> (Material del anillo personalizado)</w:t>
       </w:r>
     </w:p>
     <w:p>
@@ -1886,9 +1860,11 @@
           <w:numId w:val="6"/>
         </w:numPr>
       </w:pPr>
+      <w:proofErr w:type="spellStart"/>
       <w:r>
         <w:t>fecha_personalizacion</w:t>
       </w:r>
+      <w:proofErr w:type="spellEnd"/>
     </w:p>
     <w:p>
       <w:pPr>
@@ -1910,8 +1886,13 @@
           <w:numId w:val="7"/>
         </w:numPr>
       </w:pPr>
-      <w:r>
-        <w:t>pedido_id (PK)</w:t>
+      <w:proofErr w:type="spellStart"/>
+      <w:r>
+        <w:t>pedido_id</w:t>
+      </w:r>
+      <w:proofErr w:type="spellEnd"/>
+      <w:r>
+        <w:t xml:space="preserve"> (PK)</w:t>
       </w:r>
     </w:p>
     <w:p>
@@ -1921,9 +1902,23 @@
           <w:ilvl w:val="0"/>
           <w:numId w:val="7"/>
         </w:numPr>
-      </w:pPr>
-      <w:r>
-        <w:t>anillo_id (FK → ANILLOS PERSONALIZADOS)</w:t>
+        <w:rPr>
+          <w:lang w:val="es-CO"/>
+        </w:rPr>
+      </w:pPr>
+      <w:proofErr w:type="spellStart"/>
+      <w:r>
+        <w:rPr>
+          <w:lang w:val="es-CO"/>
+        </w:rPr>
+        <w:t>anillo_id</w:t>
+      </w:r>
+      <w:proofErr w:type="spellEnd"/>
+      <w:r>
+        <w:rPr>
+          <w:lang w:val="es-CO"/>
+        </w:rPr>
+        <w:t xml:space="preserve"> (FK → ANILLOS PERSONALIZADOS)</w:t>
       </w:r>
     </w:p>
     <w:p>
@@ -1933,8 +1928,14 @@
           <w:ilvl w:val="0"/>
           <w:numId w:val="7"/>
         </w:numPr>
-      </w:pPr>
-      <w:r>
+        <w:rPr>
+          <w:lang w:val="es-CO"/>
+        </w:rPr>
+      </w:pPr>
+      <w:r>
+        <w:rPr>
+          <w:lang w:val="es-CO"/>
+        </w:rPr>
         <w:t>estado (En diseño, Producción, Finalizado)</w:t>
       </w:r>
     </w:p>
@@ -1946,9 +1947,11 @@
           <w:numId w:val="7"/>
         </w:numPr>
       </w:pPr>
+      <w:proofErr w:type="spellStart"/>
       <w:r>
         <w:t>fecha_pedido</w:t>
       </w:r>
+      <w:proofErr w:type="spellEnd"/>
     </w:p>
     <w:p>
       <w:pPr>
@@ -1957,9 +1960,23 @@
           <w:ilvl w:val="0"/>
           <w:numId w:val="7"/>
         </w:numPr>
-      </w:pPr>
-      <w:r>
-        <w:t>fecha_estimada (Fecha de entrega esperada)</w:t>
+        <w:rPr>
+          <w:lang w:val="es-CO"/>
+        </w:rPr>
+      </w:pPr>
+      <w:proofErr w:type="spellStart"/>
+      <w:r>
+        <w:rPr>
+          <w:lang w:val="es-CO"/>
+        </w:rPr>
+        <w:t>fecha_estimada</w:t>
+      </w:r>
+      <w:proofErr w:type="spellEnd"/>
+      <w:r>
+        <w:rPr>
+          <w:lang w:val="es-CO"/>
+        </w:rPr>
+        <w:t xml:space="preserve"> (Fecha de entrega esperada)</w:t>
       </w:r>
     </w:p>
     <w:p>
@@ -1969,9 +1986,23 @@
           <w:ilvl w:val="0"/>
           <w:numId w:val="7"/>
         </w:numPr>
-      </w:pPr>
-      <w:r>
-        <w:t>disenador_id (FK → USUARIOS) (Diseñador que deja comentarios)</w:t>
+        <w:rPr>
+          <w:lang w:val="es-CO"/>
+        </w:rPr>
+      </w:pPr>
+      <w:proofErr w:type="spellStart"/>
+      <w:r>
+        <w:rPr>
+          <w:lang w:val="es-CO"/>
+        </w:rPr>
+        <w:t>disenador_id</w:t>
+      </w:r>
+      <w:proofErr w:type="spellEnd"/>
+      <w:r>
+        <w:rPr>
+          <w:lang w:val="es-CO"/>
+        </w:rPr>
+        <w:t xml:space="preserve"> (FK → USUARIOS) (Diseñador que deja comentarios)</w:t>
       </w:r>
     </w:p>
     <w:p>
@@ -1981,8 +2012,14 @@
           <w:ilvl w:val="0"/>
           <w:numId w:val="7"/>
         </w:numPr>
-      </w:pPr>
-      <w:r>
+        <w:rPr>
+          <w:lang w:val="es-CO"/>
+        </w:rPr>
+      </w:pPr>
+      <w:r>
+        <w:rPr>
+          <w:lang w:val="es-CO"/>
+        </w:rPr>
         <w:t>comentario (Nota o actualización sobre el pedido, si aplica)</w:t>
       </w:r>
     </w:p>
@@ -1993,9 +2030,23 @@
           <w:ilvl w:val="0"/>
           <w:numId w:val="7"/>
         </w:numPr>
-      </w:pPr>
-      <w:r>
-        <w:t>fecha_comentario (Fecha del comentario, si aplica)</w:t>
+        <w:rPr>
+          <w:lang w:val="es-CO"/>
+        </w:rPr>
+      </w:pPr>
+      <w:proofErr w:type="spellStart"/>
+      <w:r>
+        <w:rPr>
+          <w:lang w:val="es-CO"/>
+        </w:rPr>
+        <w:t>fecha_comentario</w:t>
+      </w:r>
+      <w:proofErr w:type="spellEnd"/>
+      <w:r>
+        <w:rPr>
+          <w:lang w:val="es-CO"/>
+        </w:rPr>
+        <w:t xml:space="preserve"> (Fecha del comentario, si aplica)</w:t>
       </w:r>
     </w:p>
     <w:p>
@@ -2018,8 +2069,13 @@
           <w:numId w:val="8"/>
         </w:numPr>
       </w:pPr>
-      <w:r>
-        <w:t>historial_id (PK)</w:t>
+      <w:proofErr w:type="spellStart"/>
+      <w:r>
+        <w:t>historial_id</w:t>
+      </w:r>
+      <w:proofErr w:type="spellEnd"/>
+      <w:r>
+        <w:t xml:space="preserve"> (PK)</w:t>
       </w:r>
     </w:p>
     <w:p>
@@ -2030,8 +2086,13 @@
           <w:numId w:val="8"/>
         </w:numPr>
       </w:pPr>
-      <w:r>
-        <w:t>pedido_id (FK → PEDIDOS)</w:t>
+      <w:proofErr w:type="spellStart"/>
+      <w:r>
+        <w:t>pedido_id</w:t>
+      </w:r>
+      <w:proofErr w:type="spellEnd"/>
+      <w:r>
+        <w:t xml:space="preserve"> (FK → PEDIDOS)</w:t>
       </w:r>
     </w:p>
     <w:p>
@@ -2041,8 +2102,14 @@
           <w:ilvl w:val="0"/>
           <w:numId w:val="8"/>
         </w:numPr>
-      </w:pPr>
-      <w:r>
+        <w:rPr>
+          <w:lang w:val="es-CO"/>
+        </w:rPr>
+      </w:pPr>
+      <w:r>
+        <w:rPr>
+          <w:lang w:val="es-CO"/>
+        </w:rPr>
         <w:t>estado (Estado del pedido en ese momento)</w:t>
       </w:r>
     </w:p>
@@ -2054,9 +2121,11 @@
           <w:numId w:val="8"/>
         </w:numPr>
       </w:pPr>
+      <w:proofErr w:type="spellStart"/>
       <w:r>
         <w:t>fecha_cambio</w:t>
       </w:r>
+      <w:proofErr w:type="spellEnd"/>
     </w:p>
     <w:p>
       <w:pPr>
@@ -2078,8 +2147,13 @@
           <w:numId w:val="9"/>
         </w:numPr>
       </w:pPr>
-      <w:r>
-        <w:t>render_id (PK)</w:t>
+      <w:proofErr w:type="spellStart"/>
+      <w:r>
+        <w:t>render_id</w:t>
+      </w:r>
+      <w:proofErr w:type="spellEnd"/>
+      <w:r>
+        <w:t xml:space="preserve"> (PK)</w:t>
       </w:r>
     </w:p>
     <w:p>
@@ -2089,9 +2163,23 @@
           <w:ilvl w:val="0"/>
           <w:numId w:val="9"/>
         </w:numPr>
-      </w:pPr>
-      <w:r>
-        <w:t>anillo_id (FK → ANILLOS PERSONALIZADOS)</w:t>
+        <w:rPr>
+          <w:lang w:val="es-CO"/>
+        </w:rPr>
+      </w:pPr>
+      <w:proofErr w:type="spellStart"/>
+      <w:r>
+        <w:rPr>
+          <w:lang w:val="es-CO"/>
+        </w:rPr>
+        <w:t>anillo_id</w:t>
+      </w:r>
+      <w:proofErr w:type="spellEnd"/>
+      <w:r>
+        <w:rPr>
+          <w:lang w:val="es-CO"/>
+        </w:rPr>
+        <w:t xml:space="preserve"> (FK → ANILLOS PERSONALIZADOS)</w:t>
       </w:r>
     </w:p>
     <w:p>
@@ -2102,9 +2190,11 @@
           <w:numId w:val="9"/>
         </w:numPr>
       </w:pPr>
+      <w:proofErr w:type="spellStart"/>
       <w:r>
         <w:t>url_render</w:t>
       </w:r>
+      <w:proofErr w:type="spellEnd"/>
     </w:p>
     <w:p>
       <w:pPr>
@@ -2114,9 +2204,11 @@
           <w:numId w:val="9"/>
         </w:numPr>
       </w:pPr>
+      <w:proofErr w:type="spellStart"/>
       <w:r>
         <w:t>fecha_subida</w:t>
       </w:r>
+      <w:proofErr w:type="spellEnd"/>
     </w:p>
     <w:p>
       <w:pPr>
@@ -2138,8 +2230,13 @@
           <w:numId w:val="10"/>
         </w:numPr>
       </w:pPr>
-      <w:r>
-        <w:t>imagen_id (PK)</w:t>
+      <w:proofErr w:type="spellStart"/>
+      <w:r>
+        <w:t>imagen_id</w:t>
+      </w:r>
+      <w:proofErr w:type="spellEnd"/>
+      <w:r>
+        <w:t xml:space="preserve"> (PK)</w:t>
       </w:r>
     </w:p>
     <w:p>
@@ -2150,8 +2247,13 @@
           <w:numId w:val="10"/>
         </w:numPr>
       </w:pPr>
-      <w:r>
-        <w:t>pedido_id (FK → PEDIDOS)</w:t>
+      <w:proofErr w:type="spellStart"/>
+      <w:r>
+        <w:t>pedido_id</w:t>
+      </w:r>
+      <w:proofErr w:type="spellEnd"/>
+      <w:r>
+        <w:t xml:space="preserve"> (FK → PEDIDOS)</w:t>
       </w:r>
     </w:p>
     <w:p>
@@ -2162,9 +2264,11 @@
           <w:numId w:val="10"/>
         </w:numPr>
       </w:pPr>
+      <w:proofErr w:type="spellStart"/>
       <w:r>
         <w:t>url_imagen</w:t>
       </w:r>
+      <w:proofErr w:type="spellEnd"/>
     </w:p>
     <w:p>
       <w:pPr>
@@ -2174,9 +2278,11 @@
           <w:numId w:val="10"/>
         </w:numPr>
       </w:pPr>
+      <w:proofErr w:type="spellStart"/>
       <w:r>
         <w:t>fecha_subida</w:t>
       </w:r>
+      <w:proofErr w:type="spellEnd"/>
     </w:p>
     <w:p>
       <w:pPr>
@@ -2198,8 +2304,13 @@
           <w:numId w:val="11"/>
         </w:numPr>
       </w:pPr>
-      <w:r>
-        <w:t>formulario_id (PK)</w:t>
+      <w:proofErr w:type="spellStart"/>
+      <w:r>
+        <w:t>formulario_id</w:t>
+      </w:r>
+      <w:proofErr w:type="spellEnd"/>
+      <w:r>
+        <w:t xml:space="preserve"> (PK)</w:t>
       </w:r>
     </w:p>
     <w:p>
@@ -2210,8 +2321,13 @@
           <w:numId w:val="11"/>
         </w:numPr>
       </w:pPr>
-      <w:r>
-        <w:t>cliente_id (FK → USUARIOS)</w:t>
+      <w:proofErr w:type="spellStart"/>
+      <w:r>
+        <w:t>cliente_id</w:t>
+      </w:r>
+      <w:proofErr w:type="spellEnd"/>
+      <w:r>
+        <w:t xml:space="preserve"> (FK → USUARIOS)</w:t>
       </w:r>
     </w:p>
     <w:p>
@@ -2222,9 +2338,11 @@
           <w:numId w:val="11"/>
         </w:numPr>
       </w:pPr>
+      <w:proofErr w:type="spellStart"/>
       <w:r>
         <w:t>mensaje</w:t>
       </w:r>
+      <w:proofErr w:type="spellEnd"/>
     </w:p>
     <w:p>
       <w:pPr>
@@ -2234,15 +2352,22 @@
           <w:numId w:val="11"/>
         </w:numPr>
       </w:pPr>
-      <w:r>
-        <w:t>estado (</w:t>
-      </w:r>
+      <w:proofErr w:type="spellStart"/>
+      <w:r>
+        <w:t>estado</w:t>
+      </w:r>
+      <w:proofErr w:type="spellEnd"/>
+      <w:r>
+        <w:t xml:space="preserve"> (</w:t>
+      </w:r>
+      <w:proofErr w:type="spellStart"/>
       <w:r>
         <w:rPr>
           <w:u w:val="single"/>
         </w:rPr>
         <w:t>Pendient</w:t>
       </w:r>
+      <w:proofErr w:type="spellEnd"/>
     </w:p>
     <w:p>
       <w:pPr>
@@ -2256,11 +2381,18 @@
         <w:rPr>
           <w:u w:val="single"/>
         </w:rPr>
-        <w:lastRenderedPageBreak/>
         <w:t>e</w:t>
       </w:r>
       <w:r>
-        <w:t>, Respondido)</w:t>
+        <w:t xml:space="preserve">, </w:t>
+      </w:r>
+      <w:proofErr w:type="spellStart"/>
+      <w:r>
+        <w:t>Respondido</w:t>
+      </w:r>
+      <w:proofErr w:type="spellEnd"/>
+      <w:r>
+        <w:t>)</w:t>
       </w:r>
     </w:p>
     <w:p>
@@ -2271,9 +2403,11 @@
           <w:numId w:val="11"/>
         </w:numPr>
       </w:pPr>
+      <w:proofErr w:type="spellStart"/>
       <w:r>
         <w:t>fecha_envio</w:t>
       </w:r>
+      <w:proofErr w:type="spellEnd"/>
     </w:p>
     <w:p/>
     <w:sectPr>
@@ -2474,7 +2608,7 @@
   <w:abstractNum w:abstractNumId="0" w15:restartNumberingAfterBreak="0">
     <w:nsid w:val="0D7D3410"/>
     <w:multiLevelType w:val="multilevel"/>
-    <w:tmpl w:val="1AC44B8E"/>
+    <w:tmpl w:val="9E58165C"/>
     <w:lvl w:ilvl="0">
       <w:start w:val="1"/>
       <w:numFmt w:val="decimal"/>
@@ -2487,6 +2621,9 @@
         </w:tabs>
         <w:ind w:left="432" w:hanging="432"/>
       </w:pPr>
+      <w:rPr>
+        <w:rFonts w:hint="default"/>
+      </w:rPr>
     </w:lvl>
     <w:lvl w:ilvl="1">
       <w:start w:val="1"/>
@@ -2500,6 +2637,9 @@
         </w:tabs>
         <w:ind w:left="576" w:hanging="576"/>
       </w:pPr>
+      <w:rPr>
+        <w:rFonts w:hint="default"/>
+      </w:rPr>
     </w:lvl>
     <w:lvl w:ilvl="2">
       <w:start w:val="1"/>
@@ -2513,6 +2653,9 @@
         </w:tabs>
         <w:ind w:left="720" w:hanging="720"/>
       </w:pPr>
+      <w:rPr>
+        <w:rFonts w:hint="default"/>
+      </w:rPr>
     </w:lvl>
     <w:lvl w:ilvl="3">
       <w:start w:val="1"/>
@@ -2526,6 +2669,9 @@
         </w:tabs>
         <w:ind w:left="864" w:hanging="864"/>
       </w:pPr>
+      <w:rPr>
+        <w:rFonts w:hint="default"/>
+      </w:rPr>
     </w:lvl>
     <w:lvl w:ilvl="4">
       <w:start w:val="1"/>
@@ -2539,6 +2685,9 @@
         </w:tabs>
         <w:ind w:left="1008" w:hanging="1008"/>
       </w:pPr>
+      <w:rPr>
+        <w:rFonts w:hint="default"/>
+      </w:rPr>
     </w:lvl>
     <w:lvl w:ilvl="5">
       <w:start w:val="1"/>
@@ -2552,6 +2701,9 @@
         </w:tabs>
         <w:ind w:left="1152" w:hanging="1152"/>
       </w:pPr>
+      <w:rPr>
+        <w:rFonts w:hint="default"/>
+      </w:rPr>
     </w:lvl>
     <w:lvl w:ilvl="6">
       <w:start w:val="1"/>
@@ -2565,6 +2717,9 @@
         </w:tabs>
         <w:ind w:left="1296" w:hanging="1296"/>
       </w:pPr>
+      <w:rPr>
+        <w:rFonts w:hint="default"/>
+      </w:rPr>
     </w:lvl>
     <w:lvl w:ilvl="7">
       <w:start w:val="1"/>
@@ -2578,6 +2733,9 @@
         </w:tabs>
         <w:ind w:left="1440" w:hanging="1440"/>
       </w:pPr>
+      <w:rPr>
+        <w:rFonts w:hint="default"/>
+      </w:rPr>
     </w:lvl>
     <w:lvl w:ilvl="8">
       <w:start w:val="1"/>
@@ -2591,6 +2749,9 @@
         </w:tabs>
         <w:ind w:left="1584" w:hanging="1584"/>
       </w:pPr>
+      <w:rPr>
+        <w:rFonts w:hint="default"/>
+      </w:rPr>
     </w:lvl>
   </w:abstractNum>
   <w:abstractNum w:abstractNumId="1" w15:restartNumberingAfterBreak="0">
@@ -3877,6 +4038,66 @@
   </w:num>
   <w:num w:numId="12" w16cid:durableId="926962877">
     <w:abstractNumId w:val="5"/>
+  </w:num>
+  <w:num w:numId="13" w16cid:durableId="1149899250">
+    <w:abstractNumId w:val="0"/>
+    <w:lvlOverride w:ilvl="0">
+      <w:startOverride w:val="1"/>
+    </w:lvlOverride>
+    <w:lvlOverride w:ilvl="1">
+      <w:startOverride w:val="1"/>
+    </w:lvlOverride>
+    <w:lvlOverride w:ilvl="2">
+      <w:startOverride w:val="1"/>
+    </w:lvlOverride>
+    <w:lvlOverride w:ilvl="3">
+      <w:startOverride w:val="1"/>
+    </w:lvlOverride>
+    <w:lvlOverride w:ilvl="4">
+      <w:startOverride w:val="1"/>
+    </w:lvlOverride>
+    <w:lvlOverride w:ilvl="5">
+      <w:startOverride w:val="1"/>
+    </w:lvlOverride>
+    <w:lvlOverride w:ilvl="6">
+      <w:startOverride w:val="1"/>
+    </w:lvlOverride>
+    <w:lvlOverride w:ilvl="7">
+      <w:startOverride w:val="1"/>
+    </w:lvlOverride>
+    <w:lvlOverride w:ilvl="8">
+      <w:startOverride w:val="1"/>
+    </w:lvlOverride>
+  </w:num>
+  <w:num w:numId="14" w16cid:durableId="2121221147">
+    <w:abstractNumId w:val="0"/>
+    <w:lvlOverride w:ilvl="0">
+      <w:startOverride w:val="2"/>
+    </w:lvlOverride>
+    <w:lvlOverride w:ilvl="1">
+      <w:startOverride w:val="1"/>
+    </w:lvlOverride>
+    <w:lvlOverride w:ilvl="2">
+      <w:startOverride w:val="1"/>
+    </w:lvlOverride>
+    <w:lvlOverride w:ilvl="3">
+      <w:startOverride w:val="1"/>
+    </w:lvlOverride>
+    <w:lvlOverride w:ilvl="4">
+      <w:startOverride w:val="1"/>
+    </w:lvlOverride>
+    <w:lvlOverride w:ilvl="5">
+      <w:startOverride w:val="1"/>
+    </w:lvlOverride>
+    <w:lvlOverride w:ilvl="6">
+      <w:startOverride w:val="1"/>
+    </w:lvlOverride>
+    <w:lvlOverride w:ilvl="7">
+      <w:startOverride w:val="1"/>
+    </w:lvlOverride>
+    <w:lvlOverride w:ilvl="8">
+      <w:startOverride w:val="1"/>
+    </w:lvlOverride>
   </w:num>
   <w:numIdMacAtCleanup w:val="12"/>
 </w:numbering>
@@ -4458,7 +4679,6 @@
   <w:style w:type="character" w:default="1" w:styleId="Fuentedeprrafopredeter">
     <w:name w:val="Default Paragraph Font"/>
     <w:uiPriority w:val="1"/>
-    <w:semiHidden/>
     <w:unhideWhenUsed/>
   </w:style>
   <w:style w:type="table" w:default="1" w:styleId="Tablanormal">

</xml_diff>